<commit_message>
Added Help for Get-PANOSTrafficLog Cmdlet
</commit_message>
<xml_diff>
--- a/PANOSPs/Help/PANOS PS Module Help.docx
+++ b/PANOSPs/Help/PANOS PS Module Help.docx
@@ -52,7 +52,7 @@
     </w:p>
     <w:p>
       <w:pPr>
-        <w:pStyle w:val="Heading1"/>
+        <w:pStyle w:val="Heading2"/>
       </w:pPr>
       <w:r>
         <w:t>Detailed Description</w:t>
@@ -518,34 +518,7 @@
           <w:sz w:val="18"/>
           <w:szCs w:val="18"/>
         </w:rPr>
-        <w:t>'pa</w:t>
-      </w:r>
-      <w:r>
-        <w:rPr>
-          <w:rFonts w:ascii="Lucida Console" w:hAnsi="Lucida Console" w:cs="Lucida Console"/>
-          <w:color w:val="8B0000"/>
-          <w:sz w:val="18"/>
-          <w:szCs w:val="18"/>
-        </w:rPr>
-        <w:t>.</w:t>
-      </w:r>
-      <w:r>
-        <w:rPr>
-          <w:rFonts w:ascii="Lucida Console" w:hAnsi="Lucida Console" w:cs="Lucida Console"/>
-          <w:color w:val="8B0000"/>
-          <w:sz w:val="18"/>
-          <w:szCs w:val="18"/>
-        </w:rPr>
-        <w:t>c</w:t>
-      </w:r>
-      <w:r>
-        <w:rPr>
-          <w:rFonts w:ascii="Lucida Console" w:hAnsi="Lucida Console" w:cs="Lucida Console"/>
-          <w:color w:val="8B0000"/>
-          <w:sz w:val="18"/>
-          <w:szCs w:val="18"/>
-        </w:rPr>
-        <w:t>orp.com'</w:t>
+        <w:t>'pa.corp.com'</w:t>
       </w:r>
       <w:r>
         <w:rPr>
@@ -851,16 +824,7 @@
         <w:t xml:space="preserve"> that executed this command will be able to decrypt this file.</w:t>
       </w:r>
       <w:r>
-        <w:t xml:space="preserve"> T</w:t>
-      </w:r>
-      <w:bookmarkStart w:id="0" w:name="_GoBack"/>
-      <w:bookmarkEnd w:id="0"/>
-      <w:r>
-        <w:t xml:space="preserve">he advantage of this approach is that once the </w:t>
-      </w:r>
-      <w:r>
-        <w:lastRenderedPageBreak/>
-        <w:t>Connection object is stored in the encrypted form on disk you no longer need to supply the Access Token in clear text.</w:t>
+        <w:t xml:space="preserve"> The advantage of this approach is that once the Connection object is stored in the encrypted form on disk you no longer need to supply the Access Token in clear text.</w:t>
       </w:r>
     </w:p>
     <w:p>
@@ -884,6 +848,7 @@
           <w:sz w:val="18"/>
           <w:szCs w:val="18"/>
         </w:rPr>
+        <w:lastRenderedPageBreak/>
         <w:t>ConvertTo</w:t>
       </w:r>
       <w:proofErr w:type="spellEnd"/>
@@ -1443,6 +1408,3166 @@
         <w:t xml:space="preserve">$connection </w:t>
       </w:r>
     </w:p>
+    <w:p/>
+    <w:p/>
+    <w:p>
+      <w:pPr>
+        <w:pStyle w:val="Heading1"/>
+      </w:pPr>
+      <w:r>
+        <w:t>Get-PANOSTrafficLog</w:t>
+      </w:r>
+    </w:p>
+    <w:p/>
+    <w:p>
+      <w:pPr>
+        <w:pStyle w:val="Heading2"/>
+      </w:pPr>
+      <w:r>
+        <w:t>Synopsis</w:t>
+      </w:r>
+    </w:p>
+    <w:p>
+      <w:r>
+        <w:t>Gets PANOS traffic log entries.</w:t>
+      </w:r>
+    </w:p>
+    <w:p>
+      <w:pPr>
+        <w:pStyle w:val="Heading2"/>
+      </w:pPr>
+      <w:r>
+        <w:t>Detailed Description</w:t>
+      </w:r>
+    </w:p>
+    <w:p>
+      <w:r>
+        <w:t>The objective of this Cmdlet is to provide parity with the functionality provided by the PANOS Web Management Interface in viewing, querying and exporting traffic log entries.</w:t>
+      </w:r>
+    </w:p>
+    <w:p>
+      <w:pPr>
+        <w:pStyle w:val="Heading2"/>
+      </w:pPr>
+      <w:r>
+        <w:t>Parameters</w:t>
+      </w:r>
+    </w:p>
+    <w:tbl>
+      <w:tblPr>
+        <w:tblStyle w:val="TableGrid"/>
+        <w:tblW w:w="0" w:type="auto"/>
+        <w:tblLook w:val="04A0" w:firstRow="1" w:lastRow="0" w:firstColumn="1" w:lastColumn="0" w:noHBand="0" w:noVBand="1"/>
+      </w:tblPr>
+      <w:tblGrid>
+        <w:gridCol w:w="1885"/>
+        <w:gridCol w:w="7465"/>
+      </w:tblGrid>
+      <w:tr>
+        <w:tc>
+          <w:tcPr>
+            <w:tcW w:w="1885" w:type="dxa"/>
+          </w:tcPr>
+          <w:p>
+            <w:r>
+              <w:t>Connection</w:t>
+            </w:r>
+          </w:p>
+        </w:tc>
+        <w:tc>
+          <w:tcPr>
+            <w:tcW w:w="7465" w:type="dxa"/>
+          </w:tcPr>
+          <w:p>
+            <w:r>
+              <w:t>Object that represents a connection to PANOS firewall, see New-PANOSConnection help for details</w:t>
+            </w:r>
+          </w:p>
+        </w:tc>
+      </w:tr>
+      <w:tr>
+        <w:tc>
+          <w:tcPr>
+            <w:tcW w:w="1885" w:type="dxa"/>
+          </w:tcPr>
+          <w:p>
+            <w:r>
+              <w:t>Query</w:t>
+            </w:r>
+          </w:p>
+        </w:tc>
+        <w:tc>
+          <w:tcPr>
+            <w:tcW w:w="7465" w:type="dxa"/>
+          </w:tcPr>
+          <w:p>
+            <w:r>
+              <w:t xml:space="preserve">This parameter expects a value that is </w:t>
+            </w:r>
+            <w:r>
+              <w:t>equivalent to</w:t>
+            </w:r>
+            <w:r>
+              <w:t xml:space="preserve"> a filter supplied in PANOS Web</w:t>
+            </w:r>
+            <w:r>
+              <w:t xml:space="preserve"> Interface</w:t>
+            </w:r>
+            <w:r>
+              <w:t xml:space="preserve">.  For example, </w:t>
+            </w:r>
+            <w:r>
+              <w:t xml:space="preserve">the </w:t>
+            </w:r>
+            <w:r>
+              <w:t xml:space="preserve">filter below will limit the output of the Cmdlet to only log entries recorded after a specific </w:t>
+            </w:r>
+            <w:r>
+              <w:t>date/time value</w:t>
+            </w:r>
+            <w:r>
+              <w:t xml:space="preserve"> and where destination matches the supplied IP address.</w:t>
+            </w:r>
+          </w:p>
+          <w:p>
+            <w:proofErr w:type="gramStart"/>
+            <w:r>
+              <w:t xml:space="preserve">( </w:t>
+            </w:r>
+            <w:proofErr w:type="spellStart"/>
+            <w:r>
+              <w:t>receive</w:t>
+            </w:r>
+            <w:proofErr w:type="gramEnd"/>
+            <w:r>
+              <w:t>_time</w:t>
+            </w:r>
+            <w:proofErr w:type="spellEnd"/>
+            <w:r>
+              <w:t xml:space="preserve"> </w:t>
+            </w:r>
+            <w:proofErr w:type="spellStart"/>
+            <w:r>
+              <w:t>geq</w:t>
+            </w:r>
+            <w:proofErr w:type="spellEnd"/>
+            <w:r>
+              <w:t xml:space="preserve"> '2015/04/18 10:16:44' ) and ( </w:t>
+            </w:r>
+            <w:proofErr w:type="spellStart"/>
+            <w:r>
+              <w:t>addr.dst</w:t>
+            </w:r>
+            <w:proofErr w:type="spellEnd"/>
+            <w:r>
+              <w:t xml:space="preserve"> in 23.59.190.121 )</w:t>
+            </w:r>
+            <w:r>
+              <w:t>.</w:t>
+            </w:r>
+          </w:p>
+          <w:p>
+            <w:r>
+              <w:t xml:space="preserve">It is recommended to test the value of this parameter in the </w:t>
+            </w:r>
+            <w:r>
+              <w:t>Web Interface</w:t>
+            </w:r>
+            <w:r>
+              <w:t xml:space="preserve"> to ensure its correctness. </w:t>
+            </w:r>
+          </w:p>
+        </w:tc>
+      </w:tr>
+      <w:tr>
+        <w:tc>
+          <w:tcPr>
+            <w:tcW w:w="1885" w:type="dxa"/>
+          </w:tcPr>
+          <w:p>
+            <w:r>
+              <w:t>Page</w:t>
+            </w:r>
+          </w:p>
+        </w:tc>
+        <w:tc>
+          <w:tcPr>
+            <w:tcW w:w="7465" w:type="dxa"/>
+          </w:tcPr>
+          <w:p>
+            <w:r>
+              <w:t xml:space="preserve">Since the number of entries in PANOS traffic log may easily span millions, PANOS (in order to conserve CPU and memory resources) will only return the first 5000 log entries </w:t>
+            </w:r>
+            <w:r>
+              <w:t>that satisfy the query condition</w:t>
+            </w:r>
+            <w:r>
+              <w:t>.  In most scenarios, this is a very reasonable behavior, since we should always try to supply the most restrictive Query to limit the output only to the relevant entries.</w:t>
+            </w:r>
+            <w:r>
+              <w:br/>
+              <w:t xml:space="preserve">In some scenario (ex. exporting traffic log to a CSV file) you may need to </w:t>
+            </w:r>
+            <w:r>
+              <w:t xml:space="preserve">ensure that all log entries that satisfy our Query parameter are returned. To accommodate this scenario supply the Page switch. When the Page switch is supplied this Cmdlet will detect a condition where only the first 5000 records </w:t>
+            </w:r>
+            <w:r>
+              <w:t>were</w:t>
+            </w:r>
+            <w:r>
+              <w:t xml:space="preserve"> returned, and will repeatedly re-</w:t>
+            </w:r>
+            <w:r>
+              <w:t>formulate</w:t>
+            </w:r>
+            <w:r>
+              <w:t xml:space="preserve"> the Query so that the remaining items are returned until all records that satisfy the original query are returned.</w:t>
+            </w:r>
+          </w:p>
+          <w:p>
+            <w:r>
+              <w:t xml:space="preserve">Note: use this switch with caution especially when the supplied Query parameter is broad, since this may lead to a very long execution time of the </w:t>
+            </w:r>
+            <w:proofErr w:type="spellStart"/>
+            <w:r>
+              <w:t>CmdLet</w:t>
+            </w:r>
+            <w:proofErr w:type="spellEnd"/>
+            <w:r>
+              <w:t>, and consequently high consumption of the management CPU on PANOS.</w:t>
+            </w:r>
+          </w:p>
+        </w:tc>
+      </w:tr>
+      <w:tr>
+        <w:tc>
+          <w:tcPr>
+            <w:tcW w:w="1885" w:type="dxa"/>
+          </w:tcPr>
+          <w:p>
+            <w:r>
+              <w:t>Delay</w:t>
+            </w:r>
+          </w:p>
+        </w:tc>
+        <w:tc>
+          <w:tcPr>
+            <w:tcW w:w="7465" w:type="dxa"/>
+          </w:tcPr>
+          <w:p>
+            <w:r>
+              <w:t xml:space="preserve">PANOS uses the asynchronous model </w:t>
+            </w:r>
+            <w:r>
+              <w:t>when processing</w:t>
+            </w:r>
+            <w:r>
+              <w:t xml:space="preserve"> traffic log queries. In other words, once a query is received, PANOS immediately returns a job </w:t>
+            </w:r>
+            <w:r>
+              <w:t>Id</w:t>
+            </w:r>
+            <w:r>
+              <w:t xml:space="preserve"> to the caller</w:t>
+            </w:r>
+            <w:r>
+              <w:t xml:space="preserve"> and commences the work involved in collecting the requested data.</w:t>
+            </w:r>
+            <w:r>
+              <w:t xml:space="preserve"> The caller then </w:t>
+            </w:r>
+            <w:r>
+              <w:t>makes</w:t>
+            </w:r>
+            <w:r>
+              <w:t xml:space="preserve"> another request to retrieve the log entries gathered by the job</w:t>
+            </w:r>
+            <w:r>
+              <w:t xml:space="preserve"> (identified by the ID)</w:t>
+            </w:r>
+            <w:r>
+              <w:t xml:space="preserve">. </w:t>
+            </w:r>
+            <w:r>
+              <w:t>The</w:t>
+            </w:r>
+            <w:r>
+              <w:t xml:space="preserve"> Cmdlet handles this for you behind the scene.</w:t>
+            </w:r>
+            <w:r>
+              <w:br/>
+            </w:r>
+            <w:r>
+              <w:lastRenderedPageBreak/>
+              <w:t xml:space="preserve">However, </w:t>
+            </w:r>
+            <w:r>
+              <w:t>PANOS requires</w:t>
+            </w:r>
+            <w:r>
+              <w:t xml:space="preserve"> some</w:t>
+            </w:r>
+            <w:r>
+              <w:t xml:space="preserve"> time to collect the lo</w:t>
+            </w:r>
+            <w:r>
+              <w:t>g entries that match the Query parameter, hence the Cmdlet must allow for a delay between the request and the consumption of the log</w:t>
+            </w:r>
+            <w:r>
+              <w:t xml:space="preserve"> data. </w:t>
+            </w:r>
+            <w:r>
+              <w:br/>
+              <w:t xml:space="preserve">The value of the Delay is something that you will need to experiment with in your environment, since this value varies depending on the model of the firewall (higher end models have faster CPUs and seem to respond to queries faster). </w:t>
+            </w:r>
+            <w:r>
+              <w:t>The val</w:t>
+            </w:r>
+            <w:r>
+              <w:t>ues that we observe varied</w:t>
+            </w:r>
+            <w:r>
+              <w:t xml:space="preserve"> from 1 to 4 seconds.</w:t>
+            </w:r>
+            <w:r>
+              <w:br/>
+              <w:t>Note that the Cmdlet, before consuming the data, will check the status of the job, and if the job status indicates that it is still in progress an exception will be thrown, thus giving you an indication to increase the value for this parameter.</w:t>
+            </w:r>
+          </w:p>
+        </w:tc>
+      </w:tr>
+      <w:tr>
+        <w:tc>
+          <w:tcPr>
+            <w:tcW w:w="1885" w:type="dxa"/>
+          </w:tcPr>
+          <w:p>
+            <w:proofErr w:type="spellStart"/>
+            <w:r>
+              <w:lastRenderedPageBreak/>
+              <w:t>ResolveHostName</w:t>
+            </w:r>
+            <w:proofErr w:type="spellEnd"/>
+          </w:p>
+        </w:tc>
+        <w:tc>
+          <w:tcPr>
+            <w:tcW w:w="7465" w:type="dxa"/>
+          </w:tcPr>
+          <w:p>
+            <w:r>
+              <w:t>When this switch is supplied, the Cmdlet will at</w:t>
+            </w:r>
+            <w:r>
+              <w:t>tempt to perform a DNS lookup for</w:t>
+            </w:r>
+            <w:r>
+              <w:t xml:space="preserve"> the IP addresses </w:t>
+            </w:r>
+            <w:r>
+              <w:t xml:space="preserve">found in the Source and Destination fields of log entries. </w:t>
+            </w:r>
+            <w:r>
+              <w:br/>
+              <w:t xml:space="preserve">The outcome of the DNS queries is placed into </w:t>
+            </w:r>
+            <w:proofErr w:type="spellStart"/>
+            <w:r>
+              <w:t>SourceHostName</w:t>
+            </w:r>
+            <w:proofErr w:type="spellEnd"/>
+            <w:r>
+              <w:t xml:space="preserve"> and </w:t>
+            </w:r>
+            <w:proofErr w:type="spellStart"/>
+            <w:r>
+              <w:t>DestinationHostName</w:t>
+            </w:r>
+            <w:proofErr w:type="spellEnd"/>
+            <w:r>
+              <w:t xml:space="preserve"> </w:t>
+            </w:r>
+            <w:r>
+              <w:t>fields</w:t>
+            </w:r>
+            <w:r>
+              <w:t xml:space="preserve"> of the returned log entries. If DNS query fails, the IP address</w:t>
+            </w:r>
+            <w:r>
+              <w:t xml:space="preserve"> of the query</w:t>
+            </w:r>
+            <w:r>
+              <w:t xml:space="preserve"> will be placed into the above mentioned fields.</w:t>
+            </w:r>
+          </w:p>
+          <w:p>
+            <w:r>
+              <w:t>This switch, when used with queries that return a large number of entries, will significantly increase the execution time of the Cmdlet.</w:t>
+            </w:r>
+          </w:p>
+        </w:tc>
+      </w:tr>
+    </w:tbl>
+    <w:p/>
+    <w:p/>
+    <w:p>
+      <w:pPr>
+        <w:pStyle w:val="Heading2"/>
+      </w:pPr>
+      <w:r>
+        <w:t>Examples</w:t>
+      </w:r>
+    </w:p>
+    <w:p>
+      <w:pPr>
+        <w:pStyle w:val="Heading3"/>
+      </w:pPr>
+      <w:r>
+        <w:t>Example 1</w:t>
+      </w:r>
+    </w:p>
+    <w:p>
+      <w:r>
+        <w:t>These commands retrieve traffic log entries that match the filter supplied by the $query variable.</w:t>
+      </w:r>
+    </w:p>
+    <w:p>
+      <w:r>
+        <w:t>The Get-</w:t>
+      </w:r>
+      <w:proofErr w:type="spellStart"/>
+      <w:r>
+        <w:t>PANOSTraffic</w:t>
+      </w:r>
+      <w:proofErr w:type="spellEnd"/>
+      <w:r>
+        <w:t xml:space="preserve"> </w:t>
+      </w:r>
+      <w:proofErr w:type="spellStart"/>
+      <w:r>
+        <w:t>Cmldet</w:t>
+      </w:r>
+      <w:proofErr w:type="spellEnd"/>
+      <w:r>
+        <w:t xml:space="preserve"> will insert a four-second delay between the request and the consumption of the traffic log data.</w:t>
+      </w:r>
+    </w:p>
+    <w:p>
+      <w:r>
+        <w:t>Since the Page switch is not supplied this will return at most 5000 records.</w:t>
+      </w:r>
+    </w:p>
+    <w:p>
+      <w:pPr>
+        <w:shd w:val="clear" w:color="auto" w:fill="FFFFFF"/>
+        <w:autoSpaceDE w:val="0"/>
+        <w:autoSpaceDN w:val="0"/>
+        <w:adjustRightInd w:val="0"/>
+        <w:spacing w:after="0" w:line="240" w:lineRule="auto"/>
+        <w:rPr>
+          <w:rFonts w:ascii="Lucida Console" w:hAnsi="Lucida Console" w:cs="Lucida Console"/>
+          <w:sz w:val="18"/>
+          <w:szCs w:val="18"/>
+        </w:rPr>
+      </w:pPr>
+      <w:r>
+        <w:rPr>
+          <w:rFonts w:ascii="Lucida Console" w:hAnsi="Lucida Console" w:cs="Lucida Console"/>
+          <w:color w:val="FF4500"/>
+          <w:sz w:val="18"/>
+          <w:szCs w:val="18"/>
+        </w:rPr>
+        <w:t>$connection</w:t>
+      </w:r>
+      <w:r>
+        <w:rPr>
+          <w:rFonts w:ascii="Lucida Console" w:hAnsi="Lucida Console" w:cs="Lucida Console"/>
+          <w:sz w:val="18"/>
+          <w:szCs w:val="18"/>
+        </w:rPr>
+        <w:t xml:space="preserve"> </w:t>
+      </w:r>
+      <w:r>
+        <w:rPr>
+          <w:rFonts w:ascii="Lucida Console" w:hAnsi="Lucida Console" w:cs="Lucida Console"/>
+          <w:color w:val="A9A9A9"/>
+          <w:sz w:val="18"/>
+          <w:szCs w:val="18"/>
+        </w:rPr>
+        <w:t>=</w:t>
+      </w:r>
+      <w:r>
+        <w:rPr>
+          <w:rFonts w:ascii="Lucida Console" w:hAnsi="Lucida Console" w:cs="Lucida Console"/>
+          <w:sz w:val="18"/>
+          <w:szCs w:val="18"/>
+        </w:rPr>
+        <w:t xml:space="preserve"> </w:t>
+      </w:r>
+      <w:r>
+        <w:rPr>
+          <w:rFonts w:ascii="Lucida Console" w:hAnsi="Lucida Console" w:cs="Lucida Console"/>
+          <w:color w:val="0000FF"/>
+          <w:sz w:val="18"/>
+          <w:szCs w:val="18"/>
+        </w:rPr>
+        <w:t>New-</w:t>
+      </w:r>
+      <w:proofErr w:type="spellStart"/>
+      <w:r>
+        <w:rPr>
+          <w:rFonts w:ascii="Lucida Console" w:hAnsi="Lucida Console" w:cs="Lucida Console"/>
+          <w:color w:val="0000FF"/>
+          <w:sz w:val="18"/>
+          <w:szCs w:val="18"/>
+        </w:rPr>
+        <w:t>PANOSConnectionProperties</w:t>
+      </w:r>
+      <w:proofErr w:type="spellEnd"/>
+      <w:r>
+        <w:rPr>
+          <w:rFonts w:ascii="Lucida Console" w:hAnsi="Lucida Console" w:cs="Lucida Console"/>
+          <w:sz w:val="18"/>
+          <w:szCs w:val="18"/>
+        </w:rPr>
+        <w:t xml:space="preserve"> </w:t>
+      </w:r>
+      <w:r>
+        <w:rPr>
+          <w:rFonts w:ascii="Lucida Console" w:hAnsi="Lucida Console" w:cs="Lucida Console"/>
+          <w:color w:val="000080"/>
+          <w:sz w:val="18"/>
+          <w:szCs w:val="18"/>
+        </w:rPr>
+        <w:t>-</w:t>
+      </w:r>
+      <w:proofErr w:type="spellStart"/>
+      <w:r>
+        <w:rPr>
+          <w:rFonts w:ascii="Lucida Console" w:hAnsi="Lucida Console" w:cs="Lucida Console"/>
+          <w:color w:val="000080"/>
+          <w:sz w:val="18"/>
+          <w:szCs w:val="18"/>
+        </w:rPr>
+        <w:t>HostName</w:t>
+      </w:r>
+      <w:proofErr w:type="spellEnd"/>
+      <w:r>
+        <w:rPr>
+          <w:rFonts w:ascii="Lucida Console" w:hAnsi="Lucida Console" w:cs="Lucida Console"/>
+          <w:sz w:val="18"/>
+          <w:szCs w:val="18"/>
+        </w:rPr>
+        <w:t xml:space="preserve"> </w:t>
+      </w:r>
+      <w:r>
+        <w:rPr>
+          <w:rFonts w:ascii="Lucida Console" w:hAnsi="Lucida Console" w:cs="Lucida Console"/>
+          <w:color w:val="8B0000"/>
+          <w:sz w:val="18"/>
+          <w:szCs w:val="18"/>
+        </w:rPr>
+        <w:t>'firewall1.</w:t>
+      </w:r>
+      <w:r>
+        <w:rPr>
+          <w:rFonts w:ascii="Lucida Console" w:hAnsi="Lucida Console" w:cs="Lucida Console"/>
+          <w:color w:val="8B0000"/>
+          <w:sz w:val="18"/>
+          <w:szCs w:val="18"/>
+        </w:rPr>
+        <w:t>corp</w:t>
+      </w:r>
+      <w:r>
+        <w:rPr>
+          <w:rFonts w:ascii="Lucida Console" w:hAnsi="Lucida Console" w:cs="Lucida Console"/>
+          <w:color w:val="8B0000"/>
+          <w:sz w:val="18"/>
+          <w:szCs w:val="18"/>
+        </w:rPr>
+        <w:t>.net'</w:t>
+      </w:r>
+      <w:r>
+        <w:rPr>
+          <w:rFonts w:ascii="Lucida Console" w:hAnsi="Lucida Console" w:cs="Lucida Console"/>
+          <w:sz w:val="18"/>
+          <w:szCs w:val="18"/>
+        </w:rPr>
+        <w:t xml:space="preserve"> </w:t>
+      </w:r>
+      <w:r>
+        <w:rPr>
+          <w:rFonts w:ascii="Lucida Console" w:hAnsi="Lucida Console" w:cs="Lucida Console"/>
+          <w:color w:val="000080"/>
+          <w:sz w:val="18"/>
+          <w:szCs w:val="18"/>
+        </w:rPr>
+        <w:t>-</w:t>
+      </w:r>
+      <w:proofErr w:type="spellStart"/>
+      <w:r>
+        <w:rPr>
+          <w:rFonts w:ascii="Lucida Console" w:hAnsi="Lucida Console" w:cs="Lucida Console"/>
+          <w:color w:val="000080"/>
+          <w:sz w:val="18"/>
+          <w:szCs w:val="18"/>
+        </w:rPr>
+        <w:t>Vsys</w:t>
+      </w:r>
+      <w:proofErr w:type="spellEnd"/>
+      <w:r>
+        <w:rPr>
+          <w:rFonts w:ascii="Lucida Console" w:hAnsi="Lucida Console" w:cs="Lucida Console"/>
+          <w:sz w:val="18"/>
+          <w:szCs w:val="18"/>
+        </w:rPr>
+        <w:t xml:space="preserve"> </w:t>
+      </w:r>
+      <w:r>
+        <w:rPr>
+          <w:rFonts w:ascii="Lucida Console" w:hAnsi="Lucida Console" w:cs="Lucida Console"/>
+          <w:color w:val="8B0000"/>
+          <w:sz w:val="18"/>
+          <w:szCs w:val="18"/>
+        </w:rPr>
+        <w:t>'vsys</w:t>
+      </w:r>
+      <w:r>
+        <w:rPr>
+          <w:rFonts w:ascii="Lucida Console" w:hAnsi="Lucida Console" w:cs="Lucida Console"/>
+          <w:color w:val="8B0000"/>
+          <w:sz w:val="18"/>
+          <w:szCs w:val="18"/>
+        </w:rPr>
+        <w:t>1</w:t>
+      </w:r>
+      <w:r>
+        <w:rPr>
+          <w:rFonts w:ascii="Lucida Console" w:hAnsi="Lucida Console" w:cs="Lucida Console"/>
+          <w:color w:val="8B0000"/>
+          <w:sz w:val="18"/>
+          <w:szCs w:val="18"/>
+        </w:rPr>
+        <w:t>'</w:t>
+      </w:r>
+      <w:r>
+        <w:rPr>
+          <w:rFonts w:ascii="Lucida Console" w:hAnsi="Lucida Console" w:cs="Lucida Console"/>
+          <w:sz w:val="18"/>
+          <w:szCs w:val="18"/>
+        </w:rPr>
+        <w:t xml:space="preserve"> </w:t>
+      </w:r>
+      <w:r>
+        <w:rPr>
+          <w:rFonts w:ascii="Lucida Console" w:hAnsi="Lucida Console" w:cs="Lucida Console"/>
+          <w:color w:val="000080"/>
+          <w:sz w:val="18"/>
+          <w:szCs w:val="18"/>
+        </w:rPr>
+        <w:t>-</w:t>
+      </w:r>
+      <w:proofErr w:type="spellStart"/>
+      <w:r>
+        <w:rPr>
+          <w:rFonts w:ascii="Lucida Console" w:hAnsi="Lucida Console" w:cs="Lucida Console"/>
+          <w:color w:val="000080"/>
+          <w:sz w:val="18"/>
+          <w:szCs w:val="18"/>
+        </w:rPr>
+        <w:t>AccessToken</w:t>
+      </w:r>
+      <w:proofErr w:type="spellEnd"/>
+      <w:r>
+        <w:rPr>
+          <w:rFonts w:ascii="Lucida Console" w:hAnsi="Lucida Console" w:cs="Lucida Console"/>
+          <w:sz w:val="18"/>
+          <w:szCs w:val="18"/>
+        </w:rPr>
+        <w:t xml:space="preserve"> (</w:t>
+      </w:r>
+      <w:r>
+        <w:rPr>
+          <w:rFonts w:ascii="Lucida Console" w:hAnsi="Lucida Console" w:cs="Lucida Console"/>
+          <w:color w:val="0000FF"/>
+          <w:sz w:val="18"/>
+          <w:szCs w:val="18"/>
+        </w:rPr>
+        <w:t>Import-</w:t>
+      </w:r>
+      <w:proofErr w:type="spellStart"/>
+      <w:r>
+        <w:rPr>
+          <w:rFonts w:ascii="Lucida Console" w:hAnsi="Lucida Console" w:cs="Lucida Console"/>
+          <w:color w:val="0000FF"/>
+          <w:sz w:val="18"/>
+          <w:szCs w:val="18"/>
+        </w:rPr>
+        <w:t>CliXml</w:t>
+      </w:r>
+      <w:proofErr w:type="spellEnd"/>
+      <w:r>
+        <w:rPr>
+          <w:rFonts w:ascii="Lucida Console" w:hAnsi="Lucida Console" w:cs="Lucida Console"/>
+          <w:sz w:val="18"/>
+          <w:szCs w:val="18"/>
+        </w:rPr>
+        <w:t xml:space="preserve"> </w:t>
+      </w:r>
+      <w:r>
+        <w:rPr>
+          <w:rFonts w:ascii="Lucida Console" w:hAnsi="Lucida Console" w:cs="Lucida Console"/>
+          <w:color w:val="8A2BE2"/>
+          <w:sz w:val="18"/>
+          <w:szCs w:val="18"/>
+        </w:rPr>
+        <w:t>c:\PSScripts\panosAccessToken.txt</w:t>
+      </w:r>
+      <w:r>
+        <w:rPr>
+          <w:rFonts w:ascii="Lucida Console" w:hAnsi="Lucida Console" w:cs="Lucida Console"/>
+          <w:sz w:val="18"/>
+          <w:szCs w:val="18"/>
+        </w:rPr>
+        <w:t>)</w:t>
+      </w:r>
+    </w:p>
+    <w:p>
+      <w:pPr>
+        <w:shd w:val="clear" w:color="auto" w:fill="FFFFFF"/>
+        <w:autoSpaceDE w:val="0"/>
+        <w:autoSpaceDN w:val="0"/>
+        <w:adjustRightInd w:val="0"/>
+        <w:spacing w:after="0" w:line="240" w:lineRule="auto"/>
+        <w:rPr>
+          <w:rFonts w:ascii="Lucida Console" w:hAnsi="Lucida Console" w:cs="Lucida Console"/>
+          <w:sz w:val="18"/>
+          <w:szCs w:val="18"/>
+        </w:rPr>
+      </w:pPr>
+      <w:r>
+        <w:rPr>
+          <w:rFonts w:ascii="Lucida Console" w:hAnsi="Lucida Console" w:cs="Lucida Console"/>
+          <w:color w:val="FF4500"/>
+          <w:sz w:val="18"/>
+          <w:szCs w:val="18"/>
+        </w:rPr>
+        <w:t>$query</w:t>
+      </w:r>
+      <w:r>
+        <w:rPr>
+          <w:rFonts w:ascii="Lucida Console" w:hAnsi="Lucida Console" w:cs="Lucida Console"/>
+          <w:sz w:val="18"/>
+          <w:szCs w:val="18"/>
+        </w:rPr>
+        <w:t xml:space="preserve"> </w:t>
+      </w:r>
+      <w:r>
+        <w:rPr>
+          <w:rFonts w:ascii="Lucida Console" w:hAnsi="Lucida Console" w:cs="Lucida Console"/>
+          <w:color w:val="A9A9A9"/>
+          <w:sz w:val="18"/>
+          <w:szCs w:val="18"/>
+        </w:rPr>
+        <w:t>=</w:t>
+      </w:r>
+      <w:r>
+        <w:rPr>
+          <w:rFonts w:ascii="Lucida Console" w:hAnsi="Lucida Console" w:cs="Lucida Console"/>
+          <w:sz w:val="18"/>
+          <w:szCs w:val="18"/>
+        </w:rPr>
+        <w:t xml:space="preserve"> </w:t>
+      </w:r>
+      <w:r>
+        <w:rPr>
+          <w:rFonts w:ascii="Lucida Console" w:hAnsi="Lucida Console" w:cs="Lucida Console"/>
+          <w:color w:val="8B0000"/>
+          <w:sz w:val="18"/>
+          <w:szCs w:val="18"/>
+        </w:rPr>
+        <w:t>"</w:t>
+      </w:r>
+      <w:proofErr w:type="gramStart"/>
+      <w:r>
+        <w:rPr>
+          <w:rFonts w:ascii="Lucida Console" w:hAnsi="Lucida Console" w:cs="Lucida Console"/>
+          <w:color w:val="8B0000"/>
+          <w:sz w:val="18"/>
+          <w:szCs w:val="18"/>
+        </w:rPr>
+        <w:t xml:space="preserve">( </w:t>
+      </w:r>
+      <w:proofErr w:type="spellStart"/>
+      <w:r>
+        <w:rPr>
+          <w:rFonts w:ascii="Lucida Console" w:hAnsi="Lucida Console" w:cs="Lucida Console"/>
+          <w:color w:val="8B0000"/>
+          <w:sz w:val="18"/>
+          <w:szCs w:val="18"/>
+        </w:rPr>
+        <w:t>receive</w:t>
+      </w:r>
+      <w:proofErr w:type="gramEnd"/>
+      <w:r>
+        <w:rPr>
+          <w:rFonts w:ascii="Lucida Console" w:hAnsi="Lucida Console" w:cs="Lucida Console"/>
+          <w:color w:val="8B0000"/>
+          <w:sz w:val="18"/>
+          <w:szCs w:val="18"/>
+        </w:rPr>
+        <w:t>_time</w:t>
+      </w:r>
+      <w:proofErr w:type="spellEnd"/>
+      <w:r>
+        <w:rPr>
+          <w:rFonts w:ascii="Lucida Console" w:hAnsi="Lucida Console" w:cs="Lucida Console"/>
+          <w:color w:val="8B0000"/>
+          <w:sz w:val="18"/>
+          <w:szCs w:val="18"/>
+        </w:rPr>
+        <w:t xml:space="preserve"> </w:t>
+      </w:r>
+      <w:proofErr w:type="spellStart"/>
+      <w:r>
+        <w:rPr>
+          <w:rFonts w:ascii="Lucida Console" w:hAnsi="Lucida Console" w:cs="Lucida Console"/>
+          <w:color w:val="8B0000"/>
+          <w:sz w:val="18"/>
+          <w:szCs w:val="18"/>
+        </w:rPr>
+        <w:t>leq</w:t>
+      </w:r>
+      <w:proofErr w:type="spellEnd"/>
+      <w:r>
+        <w:rPr>
+          <w:rFonts w:ascii="Lucida Console" w:hAnsi="Lucida Console" w:cs="Lucida Console"/>
+          <w:color w:val="8B0000"/>
+          <w:sz w:val="18"/>
+          <w:szCs w:val="18"/>
+        </w:rPr>
+        <w:t xml:space="preserve"> '2015/04/20 10:16:44' ) and ( </w:t>
+      </w:r>
+      <w:proofErr w:type="spellStart"/>
+      <w:r>
+        <w:rPr>
+          <w:rFonts w:ascii="Lucida Console" w:hAnsi="Lucida Console" w:cs="Lucida Console"/>
+          <w:color w:val="8B0000"/>
+          <w:sz w:val="18"/>
+          <w:szCs w:val="18"/>
+        </w:rPr>
+        <w:t>receive_time</w:t>
+      </w:r>
+      <w:proofErr w:type="spellEnd"/>
+      <w:r>
+        <w:rPr>
+          <w:rFonts w:ascii="Lucida Console" w:hAnsi="Lucida Console" w:cs="Lucida Console"/>
+          <w:color w:val="8B0000"/>
+          <w:sz w:val="18"/>
+          <w:szCs w:val="18"/>
+        </w:rPr>
+        <w:t xml:space="preserve"> </w:t>
+      </w:r>
+      <w:proofErr w:type="spellStart"/>
+      <w:r>
+        <w:rPr>
+          <w:rFonts w:ascii="Lucida Console" w:hAnsi="Lucida Console" w:cs="Lucida Console"/>
+          <w:color w:val="8B0000"/>
+          <w:sz w:val="18"/>
+          <w:szCs w:val="18"/>
+        </w:rPr>
+        <w:t>geq</w:t>
+      </w:r>
+      <w:proofErr w:type="spellEnd"/>
+      <w:r>
+        <w:rPr>
+          <w:rFonts w:ascii="Lucida Console" w:hAnsi="Lucida Console" w:cs="Lucida Console"/>
+          <w:color w:val="8B0000"/>
+          <w:sz w:val="18"/>
+          <w:szCs w:val="18"/>
+        </w:rPr>
+        <w:t xml:space="preserve"> '2015/04/20 09:16:44' ) and ( </w:t>
+      </w:r>
+      <w:proofErr w:type="spellStart"/>
+      <w:r>
+        <w:rPr>
+          <w:rFonts w:ascii="Lucida Console" w:hAnsi="Lucida Console" w:cs="Lucida Console"/>
+          <w:color w:val="8B0000"/>
+          <w:sz w:val="18"/>
+          <w:szCs w:val="18"/>
+        </w:rPr>
+        <w:t>addr.dst</w:t>
+      </w:r>
+      <w:proofErr w:type="spellEnd"/>
+      <w:r>
+        <w:rPr>
+          <w:rFonts w:ascii="Lucida Console" w:hAnsi="Lucida Console" w:cs="Lucida Console"/>
+          <w:color w:val="8B0000"/>
+          <w:sz w:val="18"/>
+          <w:szCs w:val="18"/>
+        </w:rPr>
+        <w:t xml:space="preserve"> in 23.59.190.121 ) and ( action </w:t>
+      </w:r>
+      <w:proofErr w:type="spellStart"/>
+      <w:r>
+        <w:rPr>
+          <w:rFonts w:ascii="Lucida Console" w:hAnsi="Lucida Console" w:cs="Lucida Console"/>
+          <w:color w:val="8B0000"/>
+          <w:sz w:val="18"/>
+          <w:szCs w:val="18"/>
+        </w:rPr>
+        <w:t>eq</w:t>
+      </w:r>
+      <w:proofErr w:type="spellEnd"/>
+      <w:r>
+        <w:rPr>
+          <w:rFonts w:ascii="Lucida Console" w:hAnsi="Lucida Console" w:cs="Lucida Console"/>
+          <w:color w:val="8B0000"/>
+          <w:sz w:val="18"/>
+          <w:szCs w:val="18"/>
+        </w:rPr>
+        <w:t xml:space="preserve"> deny )"</w:t>
+      </w:r>
+    </w:p>
+    <w:p>
+      <w:pPr>
+        <w:shd w:val="clear" w:color="auto" w:fill="FFFFFF"/>
+        <w:autoSpaceDE w:val="0"/>
+        <w:autoSpaceDN w:val="0"/>
+        <w:adjustRightInd w:val="0"/>
+        <w:spacing w:after="0" w:line="240" w:lineRule="auto"/>
+        <w:rPr>
+          <w:rFonts w:ascii="Lucida Console" w:hAnsi="Lucida Console" w:cs="Lucida Console"/>
+          <w:color w:val="0000FF"/>
+          <w:sz w:val="18"/>
+          <w:szCs w:val="18"/>
+        </w:rPr>
+      </w:pPr>
+      <w:r>
+        <w:rPr>
+          <w:rFonts w:ascii="Lucida Console" w:hAnsi="Lucida Console" w:cs="Lucida Console"/>
+          <w:color w:val="0000FF"/>
+          <w:sz w:val="18"/>
+          <w:szCs w:val="18"/>
+        </w:rPr>
+        <w:t>Get-</w:t>
+      </w:r>
+      <w:proofErr w:type="gramStart"/>
+      <w:r>
+        <w:rPr>
+          <w:rFonts w:ascii="Lucida Console" w:hAnsi="Lucida Console" w:cs="Lucida Console"/>
+          <w:color w:val="0000FF"/>
+          <w:sz w:val="18"/>
+          <w:szCs w:val="18"/>
+        </w:rPr>
+        <w:t>PANOSTrafficLog</w:t>
+      </w:r>
+      <w:r>
+        <w:rPr>
+          <w:rFonts w:ascii="Lucida Console" w:hAnsi="Lucida Console" w:cs="Lucida Console"/>
+          <w:sz w:val="18"/>
+          <w:szCs w:val="18"/>
+        </w:rPr>
+        <w:t xml:space="preserve">  </w:t>
+      </w:r>
+      <w:r>
+        <w:rPr>
+          <w:rFonts w:ascii="Lucida Console" w:hAnsi="Lucida Console" w:cs="Lucida Console"/>
+          <w:color w:val="000080"/>
+          <w:sz w:val="18"/>
+          <w:szCs w:val="18"/>
+        </w:rPr>
+        <w:t>-</w:t>
+      </w:r>
+      <w:proofErr w:type="gramEnd"/>
+      <w:r>
+        <w:rPr>
+          <w:rFonts w:ascii="Lucida Console" w:hAnsi="Lucida Console" w:cs="Lucida Console"/>
+          <w:color w:val="000080"/>
+          <w:sz w:val="18"/>
+          <w:szCs w:val="18"/>
+        </w:rPr>
+        <w:t>Query</w:t>
+      </w:r>
+      <w:r>
+        <w:rPr>
+          <w:rFonts w:ascii="Lucida Console" w:hAnsi="Lucida Console" w:cs="Lucida Console"/>
+          <w:sz w:val="18"/>
+          <w:szCs w:val="18"/>
+        </w:rPr>
+        <w:t xml:space="preserve"> </w:t>
+      </w:r>
+      <w:r>
+        <w:rPr>
+          <w:rFonts w:ascii="Lucida Console" w:hAnsi="Lucida Console" w:cs="Lucida Console"/>
+          <w:color w:val="FF4500"/>
+          <w:sz w:val="18"/>
+          <w:szCs w:val="18"/>
+        </w:rPr>
+        <w:t>$query</w:t>
+      </w:r>
+      <w:r>
+        <w:rPr>
+          <w:rFonts w:ascii="Lucida Console" w:hAnsi="Lucida Console" w:cs="Lucida Console"/>
+          <w:sz w:val="18"/>
+          <w:szCs w:val="18"/>
+        </w:rPr>
+        <w:t xml:space="preserve"> </w:t>
+      </w:r>
+      <w:r>
+        <w:rPr>
+          <w:rFonts w:ascii="Lucida Console" w:hAnsi="Lucida Console" w:cs="Lucida Console"/>
+          <w:color w:val="000080"/>
+          <w:sz w:val="18"/>
+          <w:szCs w:val="18"/>
+        </w:rPr>
+        <w:t>-Connection</w:t>
+      </w:r>
+      <w:r>
+        <w:rPr>
+          <w:rFonts w:ascii="Lucida Console" w:hAnsi="Lucida Console" w:cs="Lucida Console"/>
+          <w:sz w:val="18"/>
+          <w:szCs w:val="18"/>
+        </w:rPr>
+        <w:t xml:space="preserve"> </w:t>
+      </w:r>
+      <w:r>
+        <w:rPr>
+          <w:rFonts w:ascii="Lucida Console" w:hAnsi="Lucida Console" w:cs="Lucida Console"/>
+          <w:color w:val="FF4500"/>
+          <w:sz w:val="18"/>
+          <w:szCs w:val="18"/>
+        </w:rPr>
+        <w:t>$connection</w:t>
+      </w:r>
+      <w:r>
+        <w:rPr>
+          <w:rFonts w:ascii="Lucida Console" w:hAnsi="Lucida Console" w:cs="Lucida Console"/>
+          <w:sz w:val="18"/>
+          <w:szCs w:val="18"/>
+        </w:rPr>
+        <w:t xml:space="preserve"> </w:t>
+      </w:r>
+      <w:r>
+        <w:rPr>
+          <w:rFonts w:ascii="Lucida Console" w:hAnsi="Lucida Console" w:cs="Lucida Console"/>
+          <w:color w:val="000080"/>
+          <w:sz w:val="18"/>
+          <w:szCs w:val="18"/>
+        </w:rPr>
+        <w:t>-Delay</w:t>
+      </w:r>
+      <w:r>
+        <w:rPr>
+          <w:rFonts w:ascii="Lucida Console" w:hAnsi="Lucida Console" w:cs="Lucida Console"/>
+          <w:sz w:val="18"/>
+          <w:szCs w:val="18"/>
+        </w:rPr>
+        <w:t xml:space="preserve"> </w:t>
+      </w:r>
+      <w:r>
+        <w:rPr>
+          <w:rFonts w:ascii="Lucida Console" w:hAnsi="Lucida Console" w:cs="Lucida Console"/>
+          <w:color w:val="800080"/>
+          <w:sz w:val="18"/>
+          <w:szCs w:val="18"/>
+        </w:rPr>
+        <w:t>4</w:t>
+      </w:r>
+      <w:r>
+        <w:rPr>
+          <w:rFonts w:ascii="Lucida Console" w:hAnsi="Lucida Console" w:cs="Lucida Console"/>
+          <w:sz w:val="18"/>
+          <w:szCs w:val="18"/>
+        </w:rPr>
+        <w:t xml:space="preserve"> </w:t>
+      </w:r>
+      <w:r>
+        <w:rPr>
+          <w:rFonts w:ascii="Lucida Console" w:hAnsi="Lucida Console" w:cs="Lucida Console"/>
+          <w:color w:val="A9A9A9"/>
+          <w:sz w:val="18"/>
+          <w:szCs w:val="18"/>
+        </w:rPr>
+        <w:t>|</w:t>
+      </w:r>
+      <w:r>
+        <w:rPr>
+          <w:rFonts w:ascii="Lucida Console" w:hAnsi="Lucida Console" w:cs="Lucida Console"/>
+          <w:sz w:val="18"/>
+          <w:szCs w:val="18"/>
+        </w:rPr>
+        <w:t xml:space="preserve"> </w:t>
+      </w:r>
+      <w:proofErr w:type="spellStart"/>
+      <w:r>
+        <w:rPr>
+          <w:rFonts w:ascii="Lucida Console" w:hAnsi="Lucida Console" w:cs="Lucida Console"/>
+          <w:color w:val="0000FF"/>
+          <w:sz w:val="18"/>
+          <w:szCs w:val="18"/>
+        </w:rPr>
+        <w:t>ft</w:t>
+      </w:r>
+      <w:proofErr w:type="spellEnd"/>
+      <w:r>
+        <w:rPr>
+          <w:rFonts w:ascii="Lucida Console" w:hAnsi="Lucida Console" w:cs="Lucida Console"/>
+          <w:color w:val="0000FF"/>
+          <w:sz w:val="18"/>
+          <w:szCs w:val="18"/>
+        </w:rPr>
+        <w:t xml:space="preserve"> </w:t>
+      </w:r>
+    </w:p>
+    <w:p>
+      <w:pPr>
+        <w:shd w:val="clear" w:color="auto" w:fill="FFFFFF"/>
+        <w:autoSpaceDE w:val="0"/>
+        <w:autoSpaceDN w:val="0"/>
+        <w:adjustRightInd w:val="0"/>
+        <w:spacing w:after="0" w:line="240" w:lineRule="auto"/>
+        <w:rPr>
+          <w:rFonts w:ascii="Lucida Console" w:hAnsi="Lucida Console" w:cs="Lucida Console"/>
+          <w:color w:val="0000FF"/>
+          <w:sz w:val="18"/>
+          <w:szCs w:val="18"/>
+        </w:rPr>
+      </w:pPr>
+    </w:p>
+    <w:p/>
+    <w:p>
+      <w:pPr>
+        <w:pStyle w:val="Heading3"/>
+      </w:pPr>
+      <w:r>
+        <w:t>Example 2</w:t>
+      </w:r>
+    </w:p>
+    <w:p>
+      <w:r>
+        <w:t>These commands illustrate how to use the Get-PANOSTrafficLog Cmdlet for the purposes of extracting large quantities of log entries to an external data store (ex. CSV) file.</w:t>
+      </w:r>
+    </w:p>
+    <w:p>
+      <w:r>
+        <w:t>Note the use of the Page switch, ensure</w:t>
+      </w:r>
+      <w:r>
+        <w:t>s</w:t>
+      </w:r>
+      <w:r>
+        <w:t xml:space="preserve"> that all records match</w:t>
+      </w:r>
+      <w:r>
+        <w:t>ing the</w:t>
+      </w:r>
+      <w:r>
+        <w:t xml:space="preserve"> query will be returned.</w:t>
+      </w:r>
+    </w:p>
+    <w:p>
+      <w:pPr>
+        <w:shd w:val="clear" w:color="auto" w:fill="FFFFFF"/>
+        <w:autoSpaceDE w:val="0"/>
+        <w:autoSpaceDN w:val="0"/>
+        <w:adjustRightInd w:val="0"/>
+        <w:spacing w:after="0" w:line="240" w:lineRule="auto"/>
+        <w:rPr>
+          <w:rFonts w:ascii="Lucida Console" w:hAnsi="Lucida Console" w:cs="Lucida Console"/>
+          <w:sz w:val="18"/>
+          <w:szCs w:val="18"/>
+        </w:rPr>
+      </w:pPr>
+      <w:r>
+        <w:rPr>
+          <w:rFonts w:ascii="Lucida Console" w:hAnsi="Lucida Console" w:cs="Lucida Console"/>
+          <w:color w:val="FF4500"/>
+          <w:sz w:val="18"/>
+          <w:szCs w:val="18"/>
+        </w:rPr>
+        <w:t>$connection</w:t>
+      </w:r>
+      <w:r>
+        <w:rPr>
+          <w:rFonts w:ascii="Lucida Console" w:hAnsi="Lucida Console" w:cs="Lucida Console"/>
+          <w:sz w:val="18"/>
+          <w:szCs w:val="18"/>
+        </w:rPr>
+        <w:t xml:space="preserve"> </w:t>
+      </w:r>
+      <w:r>
+        <w:rPr>
+          <w:rFonts w:ascii="Lucida Console" w:hAnsi="Lucida Console" w:cs="Lucida Console"/>
+          <w:color w:val="A9A9A9"/>
+          <w:sz w:val="18"/>
+          <w:szCs w:val="18"/>
+        </w:rPr>
+        <w:t>=</w:t>
+      </w:r>
+      <w:r>
+        <w:rPr>
+          <w:rFonts w:ascii="Lucida Console" w:hAnsi="Lucida Console" w:cs="Lucida Console"/>
+          <w:sz w:val="18"/>
+          <w:szCs w:val="18"/>
+        </w:rPr>
+        <w:t xml:space="preserve"> </w:t>
+      </w:r>
+      <w:r>
+        <w:rPr>
+          <w:rFonts w:ascii="Lucida Console" w:hAnsi="Lucida Console" w:cs="Lucida Console"/>
+          <w:color w:val="0000FF"/>
+          <w:sz w:val="18"/>
+          <w:szCs w:val="18"/>
+        </w:rPr>
+        <w:t>New-</w:t>
+      </w:r>
+      <w:proofErr w:type="spellStart"/>
+      <w:r>
+        <w:rPr>
+          <w:rFonts w:ascii="Lucida Console" w:hAnsi="Lucida Console" w:cs="Lucida Console"/>
+          <w:color w:val="0000FF"/>
+          <w:sz w:val="18"/>
+          <w:szCs w:val="18"/>
+        </w:rPr>
+        <w:t>PANOSConnectionProperties</w:t>
+      </w:r>
+      <w:proofErr w:type="spellEnd"/>
+      <w:r>
+        <w:rPr>
+          <w:rFonts w:ascii="Lucida Console" w:hAnsi="Lucida Console" w:cs="Lucida Console"/>
+          <w:sz w:val="18"/>
+          <w:szCs w:val="18"/>
+        </w:rPr>
+        <w:t xml:space="preserve"> </w:t>
+      </w:r>
+      <w:r>
+        <w:rPr>
+          <w:rFonts w:ascii="Lucida Console" w:hAnsi="Lucida Console" w:cs="Lucida Console"/>
+          <w:color w:val="000080"/>
+          <w:sz w:val="18"/>
+          <w:szCs w:val="18"/>
+        </w:rPr>
+        <w:t>-</w:t>
+      </w:r>
+      <w:proofErr w:type="spellStart"/>
+      <w:r>
+        <w:rPr>
+          <w:rFonts w:ascii="Lucida Console" w:hAnsi="Lucida Console" w:cs="Lucida Console"/>
+          <w:color w:val="000080"/>
+          <w:sz w:val="18"/>
+          <w:szCs w:val="18"/>
+        </w:rPr>
+        <w:t>HostName</w:t>
+      </w:r>
+      <w:proofErr w:type="spellEnd"/>
+      <w:r>
+        <w:rPr>
+          <w:rFonts w:ascii="Lucida Console" w:hAnsi="Lucida Console" w:cs="Lucida Console"/>
+          <w:sz w:val="18"/>
+          <w:szCs w:val="18"/>
+        </w:rPr>
+        <w:t xml:space="preserve"> </w:t>
+      </w:r>
+      <w:r>
+        <w:rPr>
+          <w:rFonts w:ascii="Lucida Console" w:hAnsi="Lucida Console" w:cs="Lucida Console"/>
+          <w:color w:val="8B0000"/>
+          <w:sz w:val="18"/>
+          <w:szCs w:val="18"/>
+        </w:rPr>
+        <w:t>'firewall1.</w:t>
+      </w:r>
+      <w:r>
+        <w:rPr>
+          <w:rFonts w:ascii="Lucida Console" w:hAnsi="Lucida Console" w:cs="Lucida Console"/>
+          <w:color w:val="8B0000"/>
+          <w:sz w:val="18"/>
+          <w:szCs w:val="18"/>
+        </w:rPr>
+        <w:t>corp</w:t>
+      </w:r>
+      <w:r>
+        <w:rPr>
+          <w:rFonts w:ascii="Lucida Console" w:hAnsi="Lucida Console" w:cs="Lucida Console"/>
+          <w:color w:val="8B0000"/>
+          <w:sz w:val="18"/>
+          <w:szCs w:val="18"/>
+        </w:rPr>
+        <w:t>.net'</w:t>
+      </w:r>
+      <w:r>
+        <w:rPr>
+          <w:rFonts w:ascii="Lucida Console" w:hAnsi="Lucida Console" w:cs="Lucida Console"/>
+          <w:sz w:val="18"/>
+          <w:szCs w:val="18"/>
+        </w:rPr>
+        <w:t xml:space="preserve"> </w:t>
+      </w:r>
+      <w:r>
+        <w:rPr>
+          <w:rFonts w:ascii="Lucida Console" w:hAnsi="Lucida Console" w:cs="Lucida Console"/>
+          <w:color w:val="000080"/>
+          <w:sz w:val="18"/>
+          <w:szCs w:val="18"/>
+        </w:rPr>
+        <w:t>-</w:t>
+      </w:r>
+      <w:proofErr w:type="spellStart"/>
+      <w:r>
+        <w:rPr>
+          <w:rFonts w:ascii="Lucida Console" w:hAnsi="Lucida Console" w:cs="Lucida Console"/>
+          <w:color w:val="000080"/>
+          <w:sz w:val="18"/>
+          <w:szCs w:val="18"/>
+        </w:rPr>
+        <w:t>Vsys</w:t>
+      </w:r>
+      <w:proofErr w:type="spellEnd"/>
+      <w:r>
+        <w:rPr>
+          <w:rFonts w:ascii="Lucida Console" w:hAnsi="Lucida Console" w:cs="Lucida Console"/>
+          <w:sz w:val="18"/>
+          <w:szCs w:val="18"/>
+        </w:rPr>
+        <w:t xml:space="preserve"> </w:t>
+      </w:r>
+      <w:r>
+        <w:rPr>
+          <w:rFonts w:ascii="Lucida Console" w:hAnsi="Lucida Console" w:cs="Lucida Console"/>
+          <w:color w:val="8B0000"/>
+          <w:sz w:val="18"/>
+          <w:szCs w:val="18"/>
+        </w:rPr>
+        <w:t>'vsys</w:t>
+      </w:r>
+      <w:r>
+        <w:rPr>
+          <w:rFonts w:ascii="Lucida Console" w:hAnsi="Lucida Console" w:cs="Lucida Console"/>
+          <w:color w:val="8B0000"/>
+          <w:sz w:val="18"/>
+          <w:szCs w:val="18"/>
+        </w:rPr>
+        <w:t>1</w:t>
+      </w:r>
+      <w:r>
+        <w:rPr>
+          <w:rFonts w:ascii="Lucida Console" w:hAnsi="Lucida Console" w:cs="Lucida Console"/>
+          <w:color w:val="8B0000"/>
+          <w:sz w:val="18"/>
+          <w:szCs w:val="18"/>
+        </w:rPr>
+        <w:t>'</w:t>
+      </w:r>
+      <w:r>
+        <w:rPr>
+          <w:rFonts w:ascii="Lucida Console" w:hAnsi="Lucida Console" w:cs="Lucida Console"/>
+          <w:sz w:val="18"/>
+          <w:szCs w:val="18"/>
+        </w:rPr>
+        <w:t xml:space="preserve"> </w:t>
+      </w:r>
+      <w:r>
+        <w:rPr>
+          <w:rFonts w:ascii="Lucida Console" w:hAnsi="Lucida Console" w:cs="Lucida Console"/>
+          <w:color w:val="000080"/>
+          <w:sz w:val="18"/>
+          <w:szCs w:val="18"/>
+        </w:rPr>
+        <w:t>-</w:t>
+      </w:r>
+      <w:proofErr w:type="spellStart"/>
+      <w:r>
+        <w:rPr>
+          <w:rFonts w:ascii="Lucida Console" w:hAnsi="Lucida Console" w:cs="Lucida Console"/>
+          <w:color w:val="000080"/>
+          <w:sz w:val="18"/>
+          <w:szCs w:val="18"/>
+        </w:rPr>
+        <w:t>AccessToken</w:t>
+      </w:r>
+      <w:proofErr w:type="spellEnd"/>
+      <w:r>
+        <w:rPr>
+          <w:rFonts w:ascii="Lucida Console" w:hAnsi="Lucida Console" w:cs="Lucida Console"/>
+          <w:sz w:val="18"/>
+          <w:szCs w:val="18"/>
+        </w:rPr>
+        <w:t xml:space="preserve"> (</w:t>
+      </w:r>
+      <w:r>
+        <w:rPr>
+          <w:rFonts w:ascii="Lucida Console" w:hAnsi="Lucida Console" w:cs="Lucida Console"/>
+          <w:color w:val="0000FF"/>
+          <w:sz w:val="18"/>
+          <w:szCs w:val="18"/>
+        </w:rPr>
+        <w:t>Import-</w:t>
+      </w:r>
+      <w:proofErr w:type="spellStart"/>
+      <w:r>
+        <w:rPr>
+          <w:rFonts w:ascii="Lucida Console" w:hAnsi="Lucida Console" w:cs="Lucida Console"/>
+          <w:color w:val="0000FF"/>
+          <w:sz w:val="18"/>
+          <w:szCs w:val="18"/>
+        </w:rPr>
+        <w:t>CliXml</w:t>
+      </w:r>
+      <w:proofErr w:type="spellEnd"/>
+      <w:r>
+        <w:rPr>
+          <w:rFonts w:ascii="Lucida Console" w:hAnsi="Lucida Console" w:cs="Lucida Console"/>
+          <w:sz w:val="18"/>
+          <w:szCs w:val="18"/>
+        </w:rPr>
+        <w:t xml:space="preserve"> </w:t>
+      </w:r>
+      <w:r>
+        <w:rPr>
+          <w:rFonts w:ascii="Lucida Console" w:hAnsi="Lucida Console" w:cs="Lucida Console"/>
+          <w:color w:val="8A2BE2"/>
+          <w:sz w:val="18"/>
+          <w:szCs w:val="18"/>
+        </w:rPr>
+        <w:t>c:\PSScripts\panosAccessToken.txt</w:t>
+      </w:r>
+      <w:r>
+        <w:rPr>
+          <w:rFonts w:ascii="Lucida Console" w:hAnsi="Lucida Console" w:cs="Lucida Console"/>
+          <w:sz w:val="18"/>
+          <w:szCs w:val="18"/>
+        </w:rPr>
+        <w:t>)</w:t>
+      </w:r>
+    </w:p>
+    <w:p>
+      <w:pPr>
+        <w:shd w:val="clear" w:color="auto" w:fill="FFFFFF"/>
+        <w:autoSpaceDE w:val="0"/>
+        <w:autoSpaceDN w:val="0"/>
+        <w:adjustRightInd w:val="0"/>
+        <w:spacing w:after="0" w:line="240" w:lineRule="auto"/>
+        <w:rPr>
+          <w:rFonts w:ascii="Lucida Console" w:hAnsi="Lucida Console" w:cs="Lucida Console"/>
+          <w:sz w:val="18"/>
+          <w:szCs w:val="18"/>
+        </w:rPr>
+      </w:pPr>
+      <w:r>
+        <w:rPr>
+          <w:rFonts w:ascii="Lucida Console" w:hAnsi="Lucida Console" w:cs="Lucida Console"/>
+          <w:color w:val="FF4500"/>
+          <w:sz w:val="18"/>
+          <w:szCs w:val="18"/>
+        </w:rPr>
+        <w:t>$query</w:t>
+      </w:r>
+      <w:r>
+        <w:rPr>
+          <w:rFonts w:ascii="Lucida Console" w:hAnsi="Lucida Console" w:cs="Lucida Console"/>
+          <w:sz w:val="18"/>
+          <w:szCs w:val="18"/>
+        </w:rPr>
+        <w:t xml:space="preserve"> </w:t>
+      </w:r>
+      <w:r>
+        <w:rPr>
+          <w:rFonts w:ascii="Lucida Console" w:hAnsi="Lucida Console" w:cs="Lucida Console"/>
+          <w:color w:val="A9A9A9"/>
+          <w:sz w:val="18"/>
+          <w:szCs w:val="18"/>
+        </w:rPr>
+        <w:t>=</w:t>
+      </w:r>
+      <w:r>
+        <w:rPr>
+          <w:rFonts w:ascii="Lucida Console" w:hAnsi="Lucida Console" w:cs="Lucida Console"/>
+          <w:sz w:val="18"/>
+          <w:szCs w:val="18"/>
+        </w:rPr>
+        <w:t xml:space="preserve"> </w:t>
+      </w:r>
+      <w:r>
+        <w:rPr>
+          <w:rFonts w:ascii="Lucida Console" w:hAnsi="Lucida Console" w:cs="Lucida Console"/>
+          <w:color w:val="8B0000"/>
+          <w:sz w:val="18"/>
+          <w:szCs w:val="18"/>
+        </w:rPr>
+        <w:t xml:space="preserve">"(Rule </w:t>
+      </w:r>
+      <w:proofErr w:type="spellStart"/>
+      <w:r>
+        <w:rPr>
+          <w:rFonts w:ascii="Lucida Console" w:hAnsi="Lucida Console" w:cs="Lucida Console"/>
+          <w:color w:val="8B0000"/>
+          <w:sz w:val="18"/>
+          <w:szCs w:val="18"/>
+        </w:rPr>
+        <w:t>eq</w:t>
+      </w:r>
+      <w:proofErr w:type="spellEnd"/>
+      <w:r>
+        <w:rPr>
+          <w:rFonts w:ascii="Lucida Console" w:hAnsi="Lucida Console" w:cs="Lucida Console"/>
+          <w:color w:val="8B0000"/>
+          <w:sz w:val="18"/>
+          <w:szCs w:val="18"/>
+        </w:rPr>
+        <w:t xml:space="preserve"> '</w:t>
+      </w:r>
+      <w:r>
+        <w:rPr>
+          <w:rFonts w:ascii="Lucida Console" w:hAnsi="Lucida Console" w:cs="Lucida Console"/>
+          <w:color w:val="8B0000"/>
+          <w:sz w:val="18"/>
+          <w:szCs w:val="18"/>
+        </w:rPr>
+        <w:t>web-</w:t>
+      </w:r>
+      <w:proofErr w:type="gramStart"/>
+      <w:r>
+        <w:rPr>
+          <w:rFonts w:ascii="Lucida Console" w:hAnsi="Lucida Console" w:cs="Lucida Console"/>
+          <w:color w:val="8B0000"/>
+          <w:sz w:val="18"/>
+          <w:szCs w:val="18"/>
+        </w:rPr>
+        <w:t>farm</w:t>
+      </w:r>
+      <w:r>
+        <w:rPr>
+          <w:rFonts w:ascii="Lucida Console" w:hAnsi="Lucida Console" w:cs="Lucida Console"/>
+          <w:color w:val="8B0000"/>
+          <w:sz w:val="18"/>
+          <w:szCs w:val="18"/>
+        </w:rPr>
+        <w:t>' )</w:t>
+      </w:r>
+      <w:proofErr w:type="gramEnd"/>
+      <w:r>
+        <w:rPr>
+          <w:rFonts w:ascii="Lucida Console" w:hAnsi="Lucida Console" w:cs="Lucida Console"/>
+          <w:color w:val="8B0000"/>
+          <w:sz w:val="18"/>
+          <w:szCs w:val="18"/>
+        </w:rPr>
+        <w:t>"</w:t>
+      </w:r>
+    </w:p>
+    <w:p>
+      <w:pPr>
+        <w:shd w:val="clear" w:color="auto" w:fill="FFFFFF"/>
+        <w:autoSpaceDE w:val="0"/>
+        <w:autoSpaceDN w:val="0"/>
+        <w:adjustRightInd w:val="0"/>
+        <w:spacing w:after="0" w:line="240" w:lineRule="auto"/>
+        <w:rPr>
+          <w:rFonts w:ascii="Lucida Console" w:hAnsi="Lucida Console" w:cs="Lucida Console"/>
+          <w:sz w:val="18"/>
+          <w:szCs w:val="18"/>
+        </w:rPr>
+      </w:pPr>
+      <w:r>
+        <w:rPr>
+          <w:rFonts w:ascii="Lucida Console" w:hAnsi="Lucida Console" w:cs="Lucida Console"/>
+          <w:color w:val="0000FF"/>
+          <w:sz w:val="18"/>
+          <w:szCs w:val="18"/>
+        </w:rPr>
+        <w:t>Get-</w:t>
+      </w:r>
+      <w:proofErr w:type="gramStart"/>
+      <w:r>
+        <w:rPr>
+          <w:rFonts w:ascii="Lucida Console" w:hAnsi="Lucida Console" w:cs="Lucida Console"/>
+          <w:color w:val="0000FF"/>
+          <w:sz w:val="18"/>
+          <w:szCs w:val="18"/>
+        </w:rPr>
+        <w:t>PANOSTrafficLog</w:t>
+      </w:r>
+      <w:r>
+        <w:rPr>
+          <w:rFonts w:ascii="Lucida Console" w:hAnsi="Lucida Console" w:cs="Lucida Console"/>
+          <w:sz w:val="18"/>
+          <w:szCs w:val="18"/>
+        </w:rPr>
+        <w:t xml:space="preserve">  </w:t>
+      </w:r>
+      <w:r>
+        <w:rPr>
+          <w:rFonts w:ascii="Lucida Console" w:hAnsi="Lucida Console" w:cs="Lucida Console"/>
+          <w:color w:val="000080"/>
+          <w:sz w:val="18"/>
+          <w:szCs w:val="18"/>
+        </w:rPr>
+        <w:t>-</w:t>
+      </w:r>
+      <w:proofErr w:type="gramEnd"/>
+      <w:r>
+        <w:rPr>
+          <w:rFonts w:ascii="Lucida Console" w:hAnsi="Lucida Console" w:cs="Lucida Console"/>
+          <w:color w:val="000080"/>
+          <w:sz w:val="18"/>
+          <w:szCs w:val="18"/>
+        </w:rPr>
+        <w:t>Query</w:t>
+      </w:r>
+      <w:r>
+        <w:rPr>
+          <w:rFonts w:ascii="Lucida Console" w:hAnsi="Lucida Console" w:cs="Lucida Console"/>
+          <w:sz w:val="18"/>
+          <w:szCs w:val="18"/>
+        </w:rPr>
+        <w:t xml:space="preserve"> </w:t>
+      </w:r>
+      <w:r>
+        <w:rPr>
+          <w:rFonts w:ascii="Lucida Console" w:hAnsi="Lucida Console" w:cs="Lucida Console"/>
+          <w:color w:val="FF4500"/>
+          <w:sz w:val="18"/>
+          <w:szCs w:val="18"/>
+        </w:rPr>
+        <w:t>$query</w:t>
+      </w:r>
+      <w:r>
+        <w:rPr>
+          <w:rFonts w:ascii="Lucida Console" w:hAnsi="Lucida Console" w:cs="Lucida Console"/>
+          <w:sz w:val="18"/>
+          <w:szCs w:val="18"/>
+        </w:rPr>
+        <w:t xml:space="preserve"> </w:t>
+      </w:r>
+      <w:r>
+        <w:rPr>
+          <w:rFonts w:ascii="Lucida Console" w:hAnsi="Lucida Console" w:cs="Lucida Console"/>
+          <w:color w:val="000080"/>
+          <w:sz w:val="18"/>
+          <w:szCs w:val="18"/>
+        </w:rPr>
+        <w:t>-Page</w:t>
+      </w:r>
+      <w:r>
+        <w:rPr>
+          <w:rFonts w:ascii="Lucida Console" w:hAnsi="Lucida Console" w:cs="Lucida Console"/>
+          <w:sz w:val="18"/>
+          <w:szCs w:val="18"/>
+        </w:rPr>
+        <w:t xml:space="preserve"> </w:t>
+      </w:r>
+      <w:r>
+        <w:rPr>
+          <w:rFonts w:ascii="Lucida Console" w:hAnsi="Lucida Console" w:cs="Lucida Console"/>
+          <w:color w:val="000080"/>
+          <w:sz w:val="18"/>
+          <w:szCs w:val="18"/>
+        </w:rPr>
+        <w:t>-Connection</w:t>
+      </w:r>
+      <w:r>
+        <w:rPr>
+          <w:rFonts w:ascii="Lucida Console" w:hAnsi="Lucida Console" w:cs="Lucida Console"/>
+          <w:sz w:val="18"/>
+          <w:szCs w:val="18"/>
+        </w:rPr>
+        <w:t xml:space="preserve"> </w:t>
+      </w:r>
+      <w:r>
+        <w:rPr>
+          <w:rFonts w:ascii="Lucida Console" w:hAnsi="Lucida Console" w:cs="Lucida Console"/>
+          <w:color w:val="FF4500"/>
+          <w:sz w:val="18"/>
+          <w:szCs w:val="18"/>
+        </w:rPr>
+        <w:t>$connection</w:t>
+      </w:r>
+      <w:r>
+        <w:rPr>
+          <w:rFonts w:ascii="Lucida Console" w:hAnsi="Lucida Console" w:cs="Lucida Console"/>
+          <w:sz w:val="18"/>
+          <w:szCs w:val="18"/>
+        </w:rPr>
+        <w:t xml:space="preserve"> </w:t>
+      </w:r>
+      <w:r>
+        <w:rPr>
+          <w:rFonts w:ascii="Lucida Console" w:hAnsi="Lucida Console" w:cs="Lucida Console"/>
+          <w:color w:val="000080"/>
+          <w:sz w:val="18"/>
+          <w:szCs w:val="18"/>
+        </w:rPr>
+        <w:t>-Delay</w:t>
+      </w:r>
+      <w:r>
+        <w:rPr>
+          <w:rFonts w:ascii="Lucida Console" w:hAnsi="Lucida Console" w:cs="Lucida Console"/>
+          <w:sz w:val="18"/>
+          <w:szCs w:val="18"/>
+        </w:rPr>
+        <w:t xml:space="preserve"> </w:t>
+      </w:r>
+      <w:r>
+        <w:rPr>
+          <w:rFonts w:ascii="Lucida Console" w:hAnsi="Lucida Console" w:cs="Lucida Console"/>
+          <w:color w:val="800080"/>
+          <w:sz w:val="18"/>
+          <w:szCs w:val="18"/>
+        </w:rPr>
+        <w:t>4</w:t>
+      </w:r>
+      <w:r>
+        <w:rPr>
+          <w:rFonts w:ascii="Lucida Console" w:hAnsi="Lucida Console" w:cs="Lucida Console"/>
+          <w:sz w:val="18"/>
+          <w:szCs w:val="18"/>
+        </w:rPr>
+        <w:t xml:space="preserve"> </w:t>
+      </w:r>
+      <w:r>
+        <w:rPr>
+          <w:rFonts w:ascii="Lucida Console" w:hAnsi="Lucida Console" w:cs="Lucida Console"/>
+          <w:color w:val="A9A9A9"/>
+          <w:sz w:val="18"/>
+          <w:szCs w:val="18"/>
+        </w:rPr>
+        <w:t>|</w:t>
+      </w:r>
+    </w:p>
+    <w:p>
+      <w:pPr>
+        <w:shd w:val="clear" w:color="auto" w:fill="FFFFFF"/>
+        <w:autoSpaceDE w:val="0"/>
+        <w:autoSpaceDN w:val="0"/>
+        <w:adjustRightInd w:val="0"/>
+        <w:spacing w:after="0" w:line="240" w:lineRule="auto"/>
+        <w:rPr>
+          <w:rFonts w:ascii="Lucida Console" w:hAnsi="Lucida Console" w:cs="Lucida Console"/>
+          <w:sz w:val="18"/>
+          <w:szCs w:val="18"/>
+        </w:rPr>
+      </w:pPr>
+      <w:r>
+        <w:rPr>
+          <w:rFonts w:ascii="Lucida Console" w:hAnsi="Lucida Console" w:cs="Lucida Console"/>
+          <w:sz w:val="18"/>
+          <w:szCs w:val="18"/>
+        </w:rPr>
+        <w:t xml:space="preserve">    </w:t>
+      </w:r>
+      <w:proofErr w:type="spellStart"/>
+      <w:r>
+        <w:rPr>
+          <w:rFonts w:ascii="Lucida Console" w:hAnsi="Lucida Console" w:cs="Lucida Console"/>
+          <w:color w:val="0000FF"/>
+          <w:sz w:val="18"/>
+          <w:szCs w:val="18"/>
+        </w:rPr>
+        <w:t>convertto</w:t>
+      </w:r>
+      <w:proofErr w:type="spellEnd"/>
+      <w:r>
+        <w:rPr>
+          <w:rFonts w:ascii="Lucida Console" w:hAnsi="Lucida Console" w:cs="Lucida Console"/>
+          <w:color w:val="0000FF"/>
+          <w:sz w:val="18"/>
+          <w:szCs w:val="18"/>
+        </w:rPr>
+        <w:t>-csv</w:t>
+      </w:r>
+      <w:r>
+        <w:rPr>
+          <w:rFonts w:ascii="Lucida Console" w:hAnsi="Lucida Console" w:cs="Lucida Console"/>
+          <w:sz w:val="18"/>
+          <w:szCs w:val="18"/>
+        </w:rPr>
+        <w:t xml:space="preserve"> </w:t>
+      </w:r>
+      <w:r>
+        <w:rPr>
+          <w:rFonts w:ascii="Lucida Console" w:hAnsi="Lucida Console" w:cs="Lucida Console"/>
+          <w:color w:val="000080"/>
+          <w:sz w:val="18"/>
+          <w:szCs w:val="18"/>
+        </w:rPr>
+        <w:t>-</w:t>
+      </w:r>
+      <w:proofErr w:type="spellStart"/>
+      <w:r>
+        <w:rPr>
+          <w:rFonts w:ascii="Lucida Console" w:hAnsi="Lucida Console" w:cs="Lucida Console"/>
+          <w:color w:val="000080"/>
+          <w:sz w:val="18"/>
+          <w:szCs w:val="18"/>
+        </w:rPr>
+        <w:t>NoTypeInformation</w:t>
+      </w:r>
+      <w:proofErr w:type="spellEnd"/>
+      <w:r>
+        <w:rPr>
+          <w:rFonts w:ascii="Lucida Console" w:hAnsi="Lucida Console" w:cs="Lucida Console"/>
+          <w:sz w:val="18"/>
+          <w:szCs w:val="18"/>
+        </w:rPr>
+        <w:t xml:space="preserve"> </w:t>
+      </w:r>
+      <w:r>
+        <w:rPr>
+          <w:rFonts w:ascii="Lucida Console" w:hAnsi="Lucida Console" w:cs="Lucida Console"/>
+          <w:color w:val="000080"/>
+          <w:sz w:val="18"/>
+          <w:szCs w:val="18"/>
+        </w:rPr>
+        <w:t>-Delimiter</w:t>
+      </w:r>
+      <w:r>
+        <w:rPr>
+          <w:rFonts w:ascii="Lucida Console" w:hAnsi="Lucida Console" w:cs="Lucida Console"/>
+          <w:sz w:val="18"/>
+          <w:szCs w:val="18"/>
+        </w:rPr>
+        <w:t xml:space="preserve"> </w:t>
+      </w:r>
+      <w:r>
+        <w:rPr>
+          <w:rFonts w:ascii="Lucida Console" w:hAnsi="Lucida Console" w:cs="Lucida Console"/>
+          <w:color w:val="8B0000"/>
+          <w:sz w:val="18"/>
+          <w:szCs w:val="18"/>
+        </w:rPr>
+        <w:t>","</w:t>
+      </w:r>
+      <w:r>
+        <w:rPr>
+          <w:rFonts w:ascii="Lucida Console" w:hAnsi="Lucida Console" w:cs="Lucida Console"/>
+          <w:sz w:val="18"/>
+          <w:szCs w:val="18"/>
+        </w:rPr>
+        <w:t xml:space="preserve"> </w:t>
+      </w:r>
+      <w:r>
+        <w:rPr>
+          <w:rFonts w:ascii="Lucida Console" w:hAnsi="Lucida Console" w:cs="Lucida Console"/>
+          <w:color w:val="A9A9A9"/>
+          <w:sz w:val="18"/>
+          <w:szCs w:val="18"/>
+        </w:rPr>
+        <w:t>|</w:t>
+      </w:r>
+      <w:r>
+        <w:rPr>
+          <w:rFonts w:ascii="Lucida Console" w:hAnsi="Lucida Console" w:cs="Lucida Console"/>
+          <w:sz w:val="18"/>
+          <w:szCs w:val="18"/>
+        </w:rPr>
+        <w:t xml:space="preserve"> </w:t>
+      </w:r>
+      <w:r>
+        <w:rPr>
+          <w:rFonts w:ascii="Lucida Console" w:hAnsi="Lucida Console" w:cs="Lucida Console"/>
+          <w:color w:val="0000FF"/>
+          <w:sz w:val="18"/>
+          <w:szCs w:val="18"/>
+        </w:rPr>
+        <w:t>%</w:t>
+      </w:r>
+      <w:r>
+        <w:rPr>
+          <w:rFonts w:ascii="Lucida Console" w:hAnsi="Lucida Console" w:cs="Lucida Console"/>
+          <w:sz w:val="18"/>
+          <w:szCs w:val="18"/>
+        </w:rPr>
+        <w:t xml:space="preserve"> {</w:t>
+      </w:r>
+      <w:r>
+        <w:rPr>
+          <w:rFonts w:ascii="Lucida Console" w:hAnsi="Lucida Console" w:cs="Lucida Console"/>
+          <w:color w:val="FF4500"/>
+          <w:sz w:val="18"/>
+          <w:szCs w:val="18"/>
+        </w:rPr>
+        <w:t>$_</w:t>
+      </w:r>
+      <w:r>
+        <w:rPr>
+          <w:rFonts w:ascii="Lucida Console" w:hAnsi="Lucida Console" w:cs="Lucida Console"/>
+          <w:sz w:val="18"/>
+          <w:szCs w:val="18"/>
+        </w:rPr>
+        <w:t xml:space="preserve"> </w:t>
+      </w:r>
+      <w:r>
+        <w:rPr>
+          <w:rFonts w:ascii="Lucida Console" w:hAnsi="Lucida Console" w:cs="Lucida Console"/>
+          <w:color w:val="A9A9A9"/>
+          <w:sz w:val="18"/>
+          <w:szCs w:val="18"/>
+        </w:rPr>
+        <w:t>-replace</w:t>
+      </w:r>
+      <w:r>
+        <w:rPr>
+          <w:rFonts w:ascii="Lucida Console" w:hAnsi="Lucida Console" w:cs="Lucida Console"/>
+          <w:sz w:val="18"/>
+          <w:szCs w:val="18"/>
+        </w:rPr>
+        <w:t xml:space="preserve"> </w:t>
+      </w:r>
+      <w:r>
+        <w:rPr>
+          <w:rFonts w:ascii="Lucida Console" w:hAnsi="Lucida Console" w:cs="Lucida Console"/>
+          <w:color w:val="8B0000"/>
+          <w:sz w:val="18"/>
+          <w:szCs w:val="18"/>
+        </w:rPr>
+        <w:t>'"'</w:t>
+      </w:r>
+      <w:r>
+        <w:rPr>
+          <w:rFonts w:ascii="Lucida Console" w:hAnsi="Lucida Console" w:cs="Lucida Console"/>
+          <w:color w:val="A9A9A9"/>
+          <w:sz w:val="18"/>
+          <w:szCs w:val="18"/>
+        </w:rPr>
+        <w:t>,</w:t>
+      </w:r>
+      <w:r>
+        <w:rPr>
+          <w:rFonts w:ascii="Lucida Console" w:hAnsi="Lucida Console" w:cs="Lucida Console"/>
+          <w:color w:val="8B0000"/>
+          <w:sz w:val="18"/>
+          <w:szCs w:val="18"/>
+        </w:rPr>
+        <w:t>''</w:t>
+      </w:r>
+      <w:r>
+        <w:rPr>
+          <w:rFonts w:ascii="Lucida Console" w:hAnsi="Lucida Console" w:cs="Lucida Console"/>
+          <w:sz w:val="18"/>
+          <w:szCs w:val="18"/>
+        </w:rPr>
+        <w:t xml:space="preserve">} </w:t>
+      </w:r>
+      <w:r>
+        <w:rPr>
+          <w:rFonts w:ascii="Lucida Console" w:hAnsi="Lucida Console" w:cs="Lucida Console"/>
+          <w:color w:val="A9A9A9"/>
+          <w:sz w:val="18"/>
+          <w:szCs w:val="18"/>
+        </w:rPr>
+        <w:t>|</w:t>
+      </w:r>
+      <w:r>
+        <w:rPr>
+          <w:rFonts w:ascii="Lucida Console" w:hAnsi="Lucida Console" w:cs="Lucida Console"/>
+          <w:sz w:val="18"/>
+          <w:szCs w:val="18"/>
+        </w:rPr>
+        <w:t xml:space="preserve"> </w:t>
+      </w:r>
+    </w:p>
+    <w:p>
+      <w:pPr>
+        <w:shd w:val="clear" w:color="auto" w:fill="FFFFFF"/>
+        <w:autoSpaceDE w:val="0"/>
+        <w:autoSpaceDN w:val="0"/>
+        <w:adjustRightInd w:val="0"/>
+        <w:spacing w:after="0" w:line="240" w:lineRule="auto"/>
+        <w:rPr>
+          <w:rFonts w:ascii="Lucida Console" w:hAnsi="Lucida Console" w:cs="Lucida Console"/>
+          <w:color w:val="8A2BE2"/>
+          <w:sz w:val="18"/>
+          <w:szCs w:val="18"/>
+        </w:rPr>
+      </w:pPr>
+      <w:r>
+        <w:rPr>
+          <w:rFonts w:ascii="Lucida Console" w:hAnsi="Lucida Console" w:cs="Lucida Console"/>
+          <w:sz w:val="18"/>
+          <w:szCs w:val="18"/>
+        </w:rPr>
+        <w:t xml:space="preserve">    </w:t>
+      </w:r>
+      <w:r>
+        <w:rPr>
+          <w:rFonts w:ascii="Lucida Console" w:hAnsi="Lucida Console" w:cs="Lucida Console"/>
+          <w:color w:val="0000FF"/>
+          <w:sz w:val="18"/>
+          <w:szCs w:val="18"/>
+        </w:rPr>
+        <w:t>Out-File</w:t>
+      </w:r>
+      <w:r>
+        <w:rPr>
+          <w:rFonts w:ascii="Lucida Console" w:hAnsi="Lucida Console" w:cs="Lucida Console"/>
+          <w:sz w:val="18"/>
+          <w:szCs w:val="18"/>
+        </w:rPr>
+        <w:t xml:space="preserve"> </w:t>
+      </w:r>
+      <w:r>
+        <w:rPr>
+          <w:rFonts w:ascii="Lucida Console" w:hAnsi="Lucida Console" w:cs="Lucida Console"/>
+          <w:color w:val="000080"/>
+          <w:sz w:val="18"/>
+          <w:szCs w:val="18"/>
+        </w:rPr>
+        <w:t>-</w:t>
+      </w:r>
+      <w:proofErr w:type="spellStart"/>
+      <w:r>
+        <w:rPr>
+          <w:rFonts w:ascii="Lucida Console" w:hAnsi="Lucida Console" w:cs="Lucida Console"/>
+          <w:color w:val="000080"/>
+          <w:sz w:val="18"/>
+          <w:szCs w:val="18"/>
+        </w:rPr>
+        <w:t>FilePath</w:t>
+      </w:r>
+      <w:proofErr w:type="spellEnd"/>
+      <w:r>
+        <w:rPr>
+          <w:rFonts w:ascii="Lucida Console" w:hAnsi="Lucida Console" w:cs="Lucida Console"/>
+          <w:sz w:val="18"/>
+          <w:szCs w:val="18"/>
+        </w:rPr>
+        <w:t xml:space="preserve"> </w:t>
+      </w:r>
+      <w:r>
+        <w:rPr>
+          <w:rFonts w:ascii="Lucida Console" w:hAnsi="Lucida Console" w:cs="Lucida Console"/>
+          <w:color w:val="8A2BE2"/>
+          <w:sz w:val="18"/>
+          <w:szCs w:val="18"/>
+        </w:rPr>
+        <w:t>C:\Data\</w:t>
+      </w:r>
+      <w:r>
+        <w:rPr>
+          <w:rFonts w:ascii="Lucida Console" w:hAnsi="Lucida Console" w:cs="Lucida Console"/>
+          <w:color w:val="8A2BE2"/>
+          <w:sz w:val="18"/>
+          <w:szCs w:val="18"/>
+        </w:rPr>
+        <w:t>webfarmRule</w:t>
+      </w:r>
+      <w:r>
+        <w:rPr>
+          <w:rFonts w:ascii="Lucida Console" w:hAnsi="Lucida Console" w:cs="Lucida Console"/>
+          <w:color w:val="8A2BE2"/>
+          <w:sz w:val="18"/>
+          <w:szCs w:val="18"/>
+        </w:rPr>
+        <w:t>.csv</w:t>
+      </w:r>
+      <w:r>
+        <w:rPr>
+          <w:rFonts w:ascii="Lucida Console" w:hAnsi="Lucida Console" w:cs="Lucida Console"/>
+          <w:sz w:val="18"/>
+          <w:szCs w:val="18"/>
+        </w:rPr>
+        <w:t xml:space="preserve"> </w:t>
+      </w:r>
+      <w:r>
+        <w:rPr>
+          <w:rFonts w:ascii="Lucida Console" w:hAnsi="Lucida Console" w:cs="Lucida Console"/>
+          <w:color w:val="000080"/>
+          <w:sz w:val="18"/>
+          <w:szCs w:val="18"/>
+        </w:rPr>
+        <w:t>-Force</w:t>
+      </w:r>
+      <w:r>
+        <w:rPr>
+          <w:rFonts w:ascii="Lucida Console" w:hAnsi="Lucida Console" w:cs="Lucida Console"/>
+          <w:sz w:val="18"/>
+          <w:szCs w:val="18"/>
+        </w:rPr>
+        <w:t xml:space="preserve"> </w:t>
+      </w:r>
+      <w:r>
+        <w:rPr>
+          <w:rFonts w:ascii="Lucida Console" w:hAnsi="Lucida Console" w:cs="Lucida Console"/>
+          <w:color w:val="000080"/>
+          <w:sz w:val="18"/>
+          <w:szCs w:val="18"/>
+        </w:rPr>
+        <w:t>-Encoding</w:t>
+      </w:r>
+      <w:r>
+        <w:rPr>
+          <w:rFonts w:ascii="Lucida Console" w:hAnsi="Lucida Console" w:cs="Lucida Console"/>
+          <w:sz w:val="18"/>
+          <w:szCs w:val="18"/>
+        </w:rPr>
+        <w:t xml:space="preserve"> </w:t>
+      </w:r>
+      <w:proofErr w:type="spellStart"/>
+      <w:proofErr w:type="gramStart"/>
+      <w:r>
+        <w:rPr>
+          <w:rFonts w:ascii="Lucida Console" w:hAnsi="Lucida Console" w:cs="Lucida Console"/>
+          <w:color w:val="8A2BE2"/>
+          <w:sz w:val="18"/>
+          <w:szCs w:val="18"/>
+        </w:rPr>
+        <w:t>ascii</w:t>
+      </w:r>
+      <w:proofErr w:type="spellEnd"/>
+      <w:proofErr w:type="gramEnd"/>
+      <w:r>
+        <w:rPr>
+          <w:rFonts w:ascii="Lucida Console" w:hAnsi="Lucida Console" w:cs="Lucida Console"/>
+          <w:color w:val="8A2BE2"/>
+          <w:sz w:val="18"/>
+          <w:szCs w:val="18"/>
+        </w:rPr>
+        <w:t xml:space="preserve"> </w:t>
+      </w:r>
+    </w:p>
+    <w:p/>
+    <w:p>
+      <w:pPr>
+        <w:pStyle w:val="Heading3"/>
+      </w:pPr>
+      <w:r>
+        <w:lastRenderedPageBreak/>
+        <w:t>Example 3</w:t>
+      </w:r>
+    </w:p>
+    <w:p>
+      <w:r>
+        <w:t xml:space="preserve">These commands show how to merge traffic log data from multiple firewalls by supplying an array of Connection object to the Connection parameter. This is particularly useful in a load-balanced scenario. </w:t>
+      </w:r>
+    </w:p>
+    <w:p>
+      <w:r>
+        <w:t>Note, that the output of the Ge-PANOSTrafficLog Cmdlet – the log entry object - contains the serial number of the Firewall on which the entry was recorded, this will allow you to trace the log entry to the firewall that produced it.</w:t>
+      </w:r>
+    </w:p>
+    <w:p>
+      <w:pPr>
+        <w:shd w:val="clear" w:color="auto" w:fill="FFFFFF"/>
+        <w:autoSpaceDE w:val="0"/>
+        <w:autoSpaceDN w:val="0"/>
+        <w:adjustRightInd w:val="0"/>
+        <w:spacing w:after="0" w:line="240" w:lineRule="auto"/>
+        <w:rPr>
+          <w:rFonts w:ascii="Lucida Console" w:hAnsi="Lucida Console" w:cs="Lucida Console"/>
+          <w:sz w:val="18"/>
+          <w:szCs w:val="18"/>
+        </w:rPr>
+      </w:pPr>
+      <w:bookmarkStart w:id="0" w:name="_GoBack"/>
+      <w:r>
+        <w:rPr>
+          <w:rFonts w:ascii="Lucida Console" w:hAnsi="Lucida Console" w:cs="Lucida Console"/>
+          <w:color w:val="FF4500"/>
+          <w:sz w:val="18"/>
+          <w:szCs w:val="18"/>
+        </w:rPr>
+        <w:t>$connectionFw1</w:t>
+      </w:r>
+      <w:r>
+        <w:rPr>
+          <w:rFonts w:ascii="Lucida Console" w:hAnsi="Lucida Console" w:cs="Lucida Console"/>
+          <w:sz w:val="18"/>
+          <w:szCs w:val="18"/>
+        </w:rPr>
+        <w:t xml:space="preserve"> </w:t>
+      </w:r>
+      <w:r>
+        <w:rPr>
+          <w:rFonts w:ascii="Lucida Console" w:hAnsi="Lucida Console" w:cs="Lucida Console"/>
+          <w:color w:val="A9A9A9"/>
+          <w:sz w:val="18"/>
+          <w:szCs w:val="18"/>
+        </w:rPr>
+        <w:t>=</w:t>
+      </w:r>
+      <w:r>
+        <w:rPr>
+          <w:rFonts w:ascii="Lucida Console" w:hAnsi="Lucida Console" w:cs="Lucida Console"/>
+          <w:sz w:val="18"/>
+          <w:szCs w:val="18"/>
+        </w:rPr>
+        <w:t xml:space="preserve"> </w:t>
+      </w:r>
+      <w:r>
+        <w:rPr>
+          <w:rFonts w:ascii="Lucida Console" w:hAnsi="Lucida Console" w:cs="Lucida Console"/>
+          <w:color w:val="0000FF"/>
+          <w:sz w:val="18"/>
+          <w:szCs w:val="18"/>
+        </w:rPr>
+        <w:t>New-</w:t>
+      </w:r>
+      <w:proofErr w:type="spellStart"/>
+      <w:r>
+        <w:rPr>
+          <w:rFonts w:ascii="Lucida Console" w:hAnsi="Lucida Console" w:cs="Lucida Console"/>
+          <w:color w:val="0000FF"/>
+          <w:sz w:val="18"/>
+          <w:szCs w:val="18"/>
+        </w:rPr>
+        <w:t>PANOSConnectionProperties</w:t>
+      </w:r>
+      <w:proofErr w:type="spellEnd"/>
+      <w:r>
+        <w:rPr>
+          <w:rFonts w:ascii="Lucida Console" w:hAnsi="Lucida Console" w:cs="Lucida Console"/>
+          <w:sz w:val="18"/>
+          <w:szCs w:val="18"/>
+        </w:rPr>
+        <w:t xml:space="preserve"> </w:t>
+      </w:r>
+      <w:r>
+        <w:rPr>
+          <w:rFonts w:ascii="Lucida Console" w:hAnsi="Lucida Console" w:cs="Lucida Console"/>
+          <w:color w:val="000080"/>
+          <w:sz w:val="18"/>
+          <w:szCs w:val="18"/>
+        </w:rPr>
+        <w:t>-</w:t>
+      </w:r>
+      <w:proofErr w:type="spellStart"/>
+      <w:r>
+        <w:rPr>
+          <w:rFonts w:ascii="Lucida Console" w:hAnsi="Lucida Console" w:cs="Lucida Console"/>
+          <w:color w:val="000080"/>
+          <w:sz w:val="18"/>
+          <w:szCs w:val="18"/>
+        </w:rPr>
+        <w:t>HostName</w:t>
+      </w:r>
+      <w:proofErr w:type="spellEnd"/>
+      <w:r>
+        <w:rPr>
+          <w:rFonts w:ascii="Lucida Console" w:hAnsi="Lucida Console" w:cs="Lucida Console"/>
+          <w:sz w:val="18"/>
+          <w:szCs w:val="18"/>
+        </w:rPr>
+        <w:t xml:space="preserve"> </w:t>
+      </w:r>
+      <w:r>
+        <w:rPr>
+          <w:rFonts w:ascii="Lucida Console" w:hAnsi="Lucida Console" w:cs="Lucida Console"/>
+          <w:color w:val="8B0000"/>
+          <w:sz w:val="18"/>
+          <w:szCs w:val="18"/>
+        </w:rPr>
+        <w:t>'firewall1.it.msft.net'</w:t>
+      </w:r>
+      <w:r>
+        <w:rPr>
+          <w:rFonts w:ascii="Lucida Console" w:hAnsi="Lucida Console" w:cs="Lucida Console"/>
+          <w:sz w:val="18"/>
+          <w:szCs w:val="18"/>
+        </w:rPr>
+        <w:t xml:space="preserve"> </w:t>
+      </w:r>
+      <w:r>
+        <w:rPr>
+          <w:rFonts w:ascii="Lucida Console" w:hAnsi="Lucida Console" w:cs="Lucida Console"/>
+          <w:color w:val="000080"/>
+          <w:sz w:val="18"/>
+          <w:szCs w:val="18"/>
+        </w:rPr>
+        <w:t>-</w:t>
+      </w:r>
+      <w:proofErr w:type="spellStart"/>
+      <w:r>
+        <w:rPr>
+          <w:rFonts w:ascii="Lucida Console" w:hAnsi="Lucida Console" w:cs="Lucida Console"/>
+          <w:color w:val="000080"/>
+          <w:sz w:val="18"/>
+          <w:szCs w:val="18"/>
+        </w:rPr>
+        <w:t>Vsys</w:t>
+      </w:r>
+      <w:proofErr w:type="spellEnd"/>
+      <w:r>
+        <w:rPr>
+          <w:rFonts w:ascii="Lucida Console" w:hAnsi="Lucida Console" w:cs="Lucida Console"/>
+          <w:sz w:val="18"/>
+          <w:szCs w:val="18"/>
+        </w:rPr>
+        <w:t xml:space="preserve"> </w:t>
+      </w:r>
+      <w:r>
+        <w:rPr>
+          <w:rFonts w:ascii="Lucida Console" w:hAnsi="Lucida Console" w:cs="Lucida Console"/>
+          <w:color w:val="8B0000"/>
+          <w:sz w:val="18"/>
+          <w:szCs w:val="18"/>
+        </w:rPr>
+        <w:t>'vsys3'</w:t>
+      </w:r>
+      <w:r>
+        <w:rPr>
+          <w:rFonts w:ascii="Lucida Console" w:hAnsi="Lucida Console" w:cs="Lucida Console"/>
+          <w:sz w:val="18"/>
+          <w:szCs w:val="18"/>
+        </w:rPr>
+        <w:t xml:space="preserve"> </w:t>
+      </w:r>
+      <w:r>
+        <w:rPr>
+          <w:rFonts w:ascii="Lucida Console" w:hAnsi="Lucida Console" w:cs="Lucida Console"/>
+          <w:color w:val="000080"/>
+          <w:sz w:val="18"/>
+          <w:szCs w:val="18"/>
+        </w:rPr>
+        <w:t>-</w:t>
+      </w:r>
+      <w:proofErr w:type="spellStart"/>
+      <w:r>
+        <w:rPr>
+          <w:rFonts w:ascii="Lucida Console" w:hAnsi="Lucida Console" w:cs="Lucida Console"/>
+          <w:color w:val="000080"/>
+          <w:sz w:val="18"/>
+          <w:szCs w:val="18"/>
+        </w:rPr>
+        <w:t>AccessToken</w:t>
+      </w:r>
+      <w:proofErr w:type="spellEnd"/>
+      <w:r>
+        <w:rPr>
+          <w:rFonts w:ascii="Lucida Console" w:hAnsi="Lucida Console" w:cs="Lucida Console"/>
+          <w:sz w:val="18"/>
+          <w:szCs w:val="18"/>
+        </w:rPr>
+        <w:t xml:space="preserve"> (</w:t>
+      </w:r>
+      <w:r>
+        <w:rPr>
+          <w:rFonts w:ascii="Lucida Console" w:hAnsi="Lucida Console" w:cs="Lucida Console"/>
+          <w:color w:val="0000FF"/>
+          <w:sz w:val="18"/>
+          <w:szCs w:val="18"/>
+        </w:rPr>
+        <w:t>Import-</w:t>
+      </w:r>
+      <w:proofErr w:type="spellStart"/>
+      <w:r>
+        <w:rPr>
+          <w:rFonts w:ascii="Lucida Console" w:hAnsi="Lucida Console" w:cs="Lucida Console"/>
+          <w:color w:val="0000FF"/>
+          <w:sz w:val="18"/>
+          <w:szCs w:val="18"/>
+        </w:rPr>
+        <w:t>CliXml</w:t>
+      </w:r>
+      <w:proofErr w:type="spellEnd"/>
+      <w:r>
+        <w:rPr>
+          <w:rFonts w:ascii="Lucida Console" w:hAnsi="Lucida Console" w:cs="Lucida Console"/>
+          <w:sz w:val="18"/>
+          <w:szCs w:val="18"/>
+        </w:rPr>
+        <w:t xml:space="preserve"> </w:t>
+      </w:r>
+      <w:r>
+        <w:rPr>
+          <w:rFonts w:ascii="Lucida Console" w:hAnsi="Lucida Console" w:cs="Lucida Console"/>
+          <w:color w:val="8A2BE2"/>
+          <w:sz w:val="18"/>
+          <w:szCs w:val="18"/>
+        </w:rPr>
+        <w:t>c:\PSScripts\panosAccessToken.txt</w:t>
+      </w:r>
+      <w:r>
+        <w:rPr>
+          <w:rFonts w:ascii="Lucida Console" w:hAnsi="Lucida Console" w:cs="Lucida Console"/>
+          <w:sz w:val="18"/>
+          <w:szCs w:val="18"/>
+        </w:rPr>
+        <w:t>)</w:t>
+      </w:r>
+    </w:p>
+    <w:p>
+      <w:pPr>
+        <w:shd w:val="clear" w:color="auto" w:fill="FFFFFF"/>
+        <w:autoSpaceDE w:val="0"/>
+        <w:autoSpaceDN w:val="0"/>
+        <w:adjustRightInd w:val="0"/>
+        <w:spacing w:after="0" w:line="240" w:lineRule="auto"/>
+        <w:rPr>
+          <w:rFonts w:ascii="Lucida Console" w:hAnsi="Lucida Console" w:cs="Lucida Console"/>
+          <w:sz w:val="18"/>
+          <w:szCs w:val="18"/>
+        </w:rPr>
+      </w:pPr>
+      <w:r>
+        <w:rPr>
+          <w:rFonts w:ascii="Lucida Console" w:hAnsi="Lucida Console" w:cs="Lucida Console"/>
+          <w:color w:val="FF4500"/>
+          <w:sz w:val="18"/>
+          <w:szCs w:val="18"/>
+        </w:rPr>
+        <w:t>$connectionFw2</w:t>
+      </w:r>
+      <w:r>
+        <w:rPr>
+          <w:rFonts w:ascii="Lucida Console" w:hAnsi="Lucida Console" w:cs="Lucida Console"/>
+          <w:sz w:val="18"/>
+          <w:szCs w:val="18"/>
+        </w:rPr>
+        <w:t xml:space="preserve"> </w:t>
+      </w:r>
+      <w:r>
+        <w:rPr>
+          <w:rFonts w:ascii="Lucida Console" w:hAnsi="Lucida Console" w:cs="Lucida Console"/>
+          <w:color w:val="A9A9A9"/>
+          <w:sz w:val="18"/>
+          <w:szCs w:val="18"/>
+        </w:rPr>
+        <w:t>=</w:t>
+      </w:r>
+      <w:r>
+        <w:rPr>
+          <w:rFonts w:ascii="Lucida Console" w:hAnsi="Lucida Console" w:cs="Lucida Console"/>
+          <w:sz w:val="18"/>
+          <w:szCs w:val="18"/>
+        </w:rPr>
+        <w:t xml:space="preserve"> </w:t>
+      </w:r>
+      <w:r>
+        <w:rPr>
+          <w:rFonts w:ascii="Lucida Console" w:hAnsi="Lucida Console" w:cs="Lucida Console"/>
+          <w:color w:val="0000FF"/>
+          <w:sz w:val="18"/>
+          <w:szCs w:val="18"/>
+        </w:rPr>
+        <w:t>New-</w:t>
+      </w:r>
+      <w:proofErr w:type="spellStart"/>
+      <w:r>
+        <w:rPr>
+          <w:rFonts w:ascii="Lucida Console" w:hAnsi="Lucida Console" w:cs="Lucida Console"/>
+          <w:color w:val="0000FF"/>
+          <w:sz w:val="18"/>
+          <w:szCs w:val="18"/>
+        </w:rPr>
+        <w:t>PANOSConnectionProperties</w:t>
+      </w:r>
+      <w:proofErr w:type="spellEnd"/>
+      <w:r>
+        <w:rPr>
+          <w:rFonts w:ascii="Lucida Console" w:hAnsi="Lucida Console" w:cs="Lucida Console"/>
+          <w:sz w:val="18"/>
+          <w:szCs w:val="18"/>
+        </w:rPr>
+        <w:t xml:space="preserve"> </w:t>
+      </w:r>
+      <w:r>
+        <w:rPr>
+          <w:rFonts w:ascii="Lucida Console" w:hAnsi="Lucida Console" w:cs="Lucida Console"/>
+          <w:color w:val="000080"/>
+          <w:sz w:val="18"/>
+          <w:szCs w:val="18"/>
+        </w:rPr>
+        <w:t>-</w:t>
+      </w:r>
+      <w:proofErr w:type="spellStart"/>
+      <w:r>
+        <w:rPr>
+          <w:rFonts w:ascii="Lucida Console" w:hAnsi="Lucida Console" w:cs="Lucida Console"/>
+          <w:color w:val="000080"/>
+          <w:sz w:val="18"/>
+          <w:szCs w:val="18"/>
+        </w:rPr>
+        <w:t>HostName</w:t>
+      </w:r>
+      <w:proofErr w:type="spellEnd"/>
+      <w:r>
+        <w:rPr>
+          <w:rFonts w:ascii="Lucida Console" w:hAnsi="Lucida Console" w:cs="Lucida Console"/>
+          <w:sz w:val="18"/>
+          <w:szCs w:val="18"/>
+        </w:rPr>
+        <w:t xml:space="preserve"> </w:t>
+      </w:r>
+      <w:r>
+        <w:rPr>
+          <w:rFonts w:ascii="Lucida Console" w:hAnsi="Lucida Console" w:cs="Lucida Console"/>
+          <w:color w:val="8B0000"/>
+          <w:sz w:val="18"/>
+          <w:szCs w:val="18"/>
+        </w:rPr>
+        <w:t>'firewall2.it.msft.net'</w:t>
+      </w:r>
+      <w:r>
+        <w:rPr>
+          <w:rFonts w:ascii="Lucida Console" w:hAnsi="Lucida Console" w:cs="Lucida Console"/>
+          <w:sz w:val="18"/>
+          <w:szCs w:val="18"/>
+        </w:rPr>
+        <w:t xml:space="preserve"> </w:t>
+      </w:r>
+      <w:r>
+        <w:rPr>
+          <w:rFonts w:ascii="Lucida Console" w:hAnsi="Lucida Console" w:cs="Lucida Console"/>
+          <w:color w:val="000080"/>
+          <w:sz w:val="18"/>
+          <w:szCs w:val="18"/>
+        </w:rPr>
+        <w:t>-</w:t>
+      </w:r>
+      <w:proofErr w:type="spellStart"/>
+      <w:r>
+        <w:rPr>
+          <w:rFonts w:ascii="Lucida Console" w:hAnsi="Lucida Console" w:cs="Lucida Console"/>
+          <w:color w:val="000080"/>
+          <w:sz w:val="18"/>
+          <w:szCs w:val="18"/>
+        </w:rPr>
+        <w:t>Vsys</w:t>
+      </w:r>
+      <w:proofErr w:type="spellEnd"/>
+      <w:r>
+        <w:rPr>
+          <w:rFonts w:ascii="Lucida Console" w:hAnsi="Lucida Console" w:cs="Lucida Console"/>
+          <w:sz w:val="18"/>
+          <w:szCs w:val="18"/>
+        </w:rPr>
+        <w:t xml:space="preserve"> </w:t>
+      </w:r>
+      <w:r>
+        <w:rPr>
+          <w:rFonts w:ascii="Lucida Console" w:hAnsi="Lucida Console" w:cs="Lucida Console"/>
+          <w:color w:val="8B0000"/>
+          <w:sz w:val="18"/>
+          <w:szCs w:val="18"/>
+        </w:rPr>
+        <w:t>'vsys3'</w:t>
+      </w:r>
+      <w:r>
+        <w:rPr>
+          <w:rFonts w:ascii="Lucida Console" w:hAnsi="Lucida Console" w:cs="Lucida Console"/>
+          <w:sz w:val="18"/>
+          <w:szCs w:val="18"/>
+        </w:rPr>
+        <w:t xml:space="preserve"> </w:t>
+      </w:r>
+      <w:r>
+        <w:rPr>
+          <w:rFonts w:ascii="Lucida Console" w:hAnsi="Lucida Console" w:cs="Lucida Console"/>
+          <w:color w:val="000080"/>
+          <w:sz w:val="18"/>
+          <w:szCs w:val="18"/>
+        </w:rPr>
+        <w:t>-</w:t>
+      </w:r>
+      <w:proofErr w:type="spellStart"/>
+      <w:r>
+        <w:rPr>
+          <w:rFonts w:ascii="Lucida Console" w:hAnsi="Lucida Console" w:cs="Lucida Console"/>
+          <w:color w:val="000080"/>
+          <w:sz w:val="18"/>
+          <w:szCs w:val="18"/>
+        </w:rPr>
+        <w:t>AccessToken</w:t>
+      </w:r>
+      <w:proofErr w:type="spellEnd"/>
+      <w:r>
+        <w:rPr>
+          <w:rFonts w:ascii="Lucida Console" w:hAnsi="Lucida Console" w:cs="Lucida Console"/>
+          <w:sz w:val="18"/>
+          <w:szCs w:val="18"/>
+        </w:rPr>
+        <w:t xml:space="preserve"> (</w:t>
+      </w:r>
+      <w:r>
+        <w:rPr>
+          <w:rFonts w:ascii="Lucida Console" w:hAnsi="Lucida Console" w:cs="Lucida Console"/>
+          <w:color w:val="0000FF"/>
+          <w:sz w:val="18"/>
+          <w:szCs w:val="18"/>
+        </w:rPr>
+        <w:t>Import-</w:t>
+      </w:r>
+      <w:proofErr w:type="spellStart"/>
+      <w:r>
+        <w:rPr>
+          <w:rFonts w:ascii="Lucida Console" w:hAnsi="Lucida Console" w:cs="Lucida Console"/>
+          <w:color w:val="0000FF"/>
+          <w:sz w:val="18"/>
+          <w:szCs w:val="18"/>
+        </w:rPr>
+        <w:t>CliXml</w:t>
+      </w:r>
+      <w:proofErr w:type="spellEnd"/>
+      <w:r>
+        <w:rPr>
+          <w:rFonts w:ascii="Lucida Console" w:hAnsi="Lucida Console" w:cs="Lucida Console"/>
+          <w:sz w:val="18"/>
+          <w:szCs w:val="18"/>
+        </w:rPr>
+        <w:t xml:space="preserve"> </w:t>
+      </w:r>
+      <w:r>
+        <w:rPr>
+          <w:rFonts w:ascii="Lucida Console" w:hAnsi="Lucida Console" w:cs="Lucida Console"/>
+          <w:color w:val="8A2BE2"/>
+          <w:sz w:val="18"/>
+          <w:szCs w:val="18"/>
+        </w:rPr>
+        <w:t>c:\PSScripts\panosAccessToken.txt</w:t>
+      </w:r>
+      <w:r>
+        <w:rPr>
+          <w:rFonts w:ascii="Lucida Console" w:hAnsi="Lucida Console" w:cs="Lucida Console"/>
+          <w:sz w:val="18"/>
+          <w:szCs w:val="18"/>
+        </w:rPr>
+        <w:t>)</w:t>
+      </w:r>
+    </w:p>
+    <w:p>
+      <w:pPr>
+        <w:shd w:val="clear" w:color="auto" w:fill="FFFFFF"/>
+        <w:autoSpaceDE w:val="0"/>
+        <w:autoSpaceDN w:val="0"/>
+        <w:adjustRightInd w:val="0"/>
+        <w:spacing w:after="0" w:line="240" w:lineRule="auto"/>
+        <w:rPr>
+          <w:rFonts w:ascii="Lucida Console" w:hAnsi="Lucida Console" w:cs="Lucida Console"/>
+          <w:sz w:val="18"/>
+          <w:szCs w:val="18"/>
+        </w:rPr>
+      </w:pPr>
+      <w:r>
+        <w:rPr>
+          <w:rFonts w:ascii="Lucida Console" w:hAnsi="Lucida Console" w:cs="Lucida Console"/>
+          <w:color w:val="FF4500"/>
+          <w:sz w:val="18"/>
+          <w:szCs w:val="18"/>
+        </w:rPr>
+        <w:t>$query</w:t>
+      </w:r>
+      <w:r>
+        <w:rPr>
+          <w:rFonts w:ascii="Lucida Console" w:hAnsi="Lucida Console" w:cs="Lucida Console"/>
+          <w:sz w:val="18"/>
+          <w:szCs w:val="18"/>
+        </w:rPr>
+        <w:t xml:space="preserve"> </w:t>
+      </w:r>
+      <w:r>
+        <w:rPr>
+          <w:rFonts w:ascii="Lucida Console" w:hAnsi="Lucida Console" w:cs="Lucida Console"/>
+          <w:color w:val="A9A9A9"/>
+          <w:sz w:val="18"/>
+          <w:szCs w:val="18"/>
+        </w:rPr>
+        <w:t>=</w:t>
+      </w:r>
+      <w:r>
+        <w:rPr>
+          <w:rFonts w:ascii="Lucida Console" w:hAnsi="Lucida Console" w:cs="Lucida Console"/>
+          <w:sz w:val="18"/>
+          <w:szCs w:val="18"/>
+        </w:rPr>
+        <w:t xml:space="preserve"> </w:t>
+      </w:r>
+      <w:r>
+        <w:rPr>
+          <w:rFonts w:ascii="Lucida Console" w:hAnsi="Lucida Console" w:cs="Lucida Console"/>
+          <w:color w:val="8B0000"/>
+          <w:sz w:val="18"/>
+          <w:szCs w:val="18"/>
+        </w:rPr>
+        <w:t>"</w:t>
+      </w:r>
+      <w:proofErr w:type="gramStart"/>
+      <w:r>
+        <w:rPr>
+          <w:rFonts w:ascii="Lucida Console" w:hAnsi="Lucida Console" w:cs="Lucida Console"/>
+          <w:color w:val="8B0000"/>
+          <w:sz w:val="18"/>
+          <w:szCs w:val="18"/>
+        </w:rPr>
+        <w:t xml:space="preserve">( </w:t>
+      </w:r>
+      <w:proofErr w:type="spellStart"/>
+      <w:r>
+        <w:rPr>
+          <w:rFonts w:ascii="Lucida Console" w:hAnsi="Lucida Console" w:cs="Lucida Console"/>
+          <w:color w:val="8B0000"/>
+          <w:sz w:val="18"/>
+          <w:szCs w:val="18"/>
+        </w:rPr>
+        <w:t>addr.dst</w:t>
+      </w:r>
+      <w:proofErr w:type="spellEnd"/>
+      <w:proofErr w:type="gramEnd"/>
+      <w:r>
+        <w:rPr>
+          <w:rFonts w:ascii="Lucida Console" w:hAnsi="Lucida Console" w:cs="Lucida Console"/>
+          <w:color w:val="8B0000"/>
+          <w:sz w:val="18"/>
+          <w:szCs w:val="18"/>
+        </w:rPr>
+        <w:t xml:space="preserve"> in 23.59.190.121 ) and ( action </w:t>
+      </w:r>
+      <w:proofErr w:type="spellStart"/>
+      <w:r>
+        <w:rPr>
+          <w:rFonts w:ascii="Lucida Console" w:hAnsi="Lucida Console" w:cs="Lucida Console"/>
+          <w:color w:val="8B0000"/>
+          <w:sz w:val="18"/>
+          <w:szCs w:val="18"/>
+        </w:rPr>
+        <w:t>eq</w:t>
+      </w:r>
+      <w:proofErr w:type="spellEnd"/>
+      <w:r>
+        <w:rPr>
+          <w:rFonts w:ascii="Lucida Console" w:hAnsi="Lucida Console" w:cs="Lucida Console"/>
+          <w:color w:val="8B0000"/>
+          <w:sz w:val="18"/>
+          <w:szCs w:val="18"/>
+        </w:rPr>
+        <w:t xml:space="preserve"> deny )"</w:t>
+      </w:r>
+    </w:p>
+    <w:p>
+      <w:pPr>
+        <w:shd w:val="clear" w:color="auto" w:fill="FFFFFF"/>
+        <w:autoSpaceDE w:val="0"/>
+        <w:autoSpaceDN w:val="0"/>
+        <w:adjustRightInd w:val="0"/>
+        <w:spacing w:after="0" w:line="240" w:lineRule="auto"/>
+        <w:rPr>
+          <w:rFonts w:ascii="Lucida Console" w:hAnsi="Lucida Console" w:cs="Lucida Console"/>
+          <w:color w:val="0000FF"/>
+          <w:sz w:val="18"/>
+          <w:szCs w:val="18"/>
+        </w:rPr>
+      </w:pPr>
+      <w:r>
+        <w:rPr>
+          <w:rFonts w:ascii="Lucida Console" w:hAnsi="Lucida Console" w:cs="Lucida Console"/>
+          <w:color w:val="0000FF"/>
+          <w:sz w:val="18"/>
+          <w:szCs w:val="18"/>
+        </w:rPr>
+        <w:t>Get-</w:t>
+      </w:r>
+      <w:proofErr w:type="gramStart"/>
+      <w:r>
+        <w:rPr>
+          <w:rFonts w:ascii="Lucida Console" w:hAnsi="Lucida Console" w:cs="Lucida Console"/>
+          <w:color w:val="0000FF"/>
+          <w:sz w:val="18"/>
+          <w:szCs w:val="18"/>
+        </w:rPr>
+        <w:t>PANOSTrafficLog</w:t>
+      </w:r>
+      <w:r>
+        <w:rPr>
+          <w:rFonts w:ascii="Lucida Console" w:hAnsi="Lucida Console" w:cs="Lucida Console"/>
+          <w:sz w:val="18"/>
+          <w:szCs w:val="18"/>
+        </w:rPr>
+        <w:t xml:space="preserve">  </w:t>
+      </w:r>
+      <w:r>
+        <w:rPr>
+          <w:rFonts w:ascii="Lucida Console" w:hAnsi="Lucida Console" w:cs="Lucida Console"/>
+          <w:color w:val="000080"/>
+          <w:sz w:val="18"/>
+          <w:szCs w:val="18"/>
+        </w:rPr>
+        <w:t>-</w:t>
+      </w:r>
+      <w:proofErr w:type="gramEnd"/>
+      <w:r>
+        <w:rPr>
+          <w:rFonts w:ascii="Lucida Console" w:hAnsi="Lucida Console" w:cs="Lucida Console"/>
+          <w:color w:val="000080"/>
+          <w:sz w:val="18"/>
+          <w:szCs w:val="18"/>
+        </w:rPr>
+        <w:t>Query</w:t>
+      </w:r>
+      <w:r>
+        <w:rPr>
+          <w:rFonts w:ascii="Lucida Console" w:hAnsi="Lucida Console" w:cs="Lucida Console"/>
+          <w:sz w:val="18"/>
+          <w:szCs w:val="18"/>
+        </w:rPr>
+        <w:t xml:space="preserve"> </w:t>
+      </w:r>
+      <w:r>
+        <w:rPr>
+          <w:rFonts w:ascii="Lucida Console" w:hAnsi="Lucida Console" w:cs="Lucida Console"/>
+          <w:color w:val="FF4500"/>
+          <w:sz w:val="18"/>
+          <w:szCs w:val="18"/>
+        </w:rPr>
+        <w:t>$query</w:t>
+      </w:r>
+      <w:r>
+        <w:rPr>
+          <w:rFonts w:ascii="Lucida Console" w:hAnsi="Lucida Console" w:cs="Lucida Console"/>
+          <w:sz w:val="18"/>
+          <w:szCs w:val="18"/>
+        </w:rPr>
+        <w:t xml:space="preserve"> </w:t>
+      </w:r>
+      <w:r>
+        <w:rPr>
+          <w:rFonts w:ascii="Lucida Console" w:hAnsi="Lucida Console" w:cs="Lucida Console"/>
+          <w:color w:val="000080"/>
+          <w:sz w:val="18"/>
+          <w:szCs w:val="18"/>
+        </w:rPr>
+        <w:t>-Connection</w:t>
+      </w:r>
+      <w:r>
+        <w:rPr>
+          <w:rFonts w:ascii="Lucida Console" w:hAnsi="Lucida Console" w:cs="Lucida Console"/>
+          <w:sz w:val="18"/>
+          <w:szCs w:val="18"/>
+        </w:rPr>
+        <w:t xml:space="preserve"> </w:t>
+      </w:r>
+      <w:r>
+        <w:rPr>
+          <w:rFonts w:ascii="Lucida Console" w:hAnsi="Lucida Console" w:cs="Lucida Console"/>
+          <w:color w:val="FF4500"/>
+          <w:sz w:val="18"/>
+          <w:szCs w:val="18"/>
+        </w:rPr>
+        <w:t>$connectionFw1</w:t>
+      </w:r>
+      <w:r>
+        <w:rPr>
+          <w:rFonts w:ascii="Lucida Console" w:hAnsi="Lucida Console" w:cs="Lucida Console"/>
+          <w:color w:val="A9A9A9"/>
+          <w:sz w:val="18"/>
+          <w:szCs w:val="18"/>
+        </w:rPr>
+        <w:t>,</w:t>
+      </w:r>
+      <w:r>
+        <w:rPr>
+          <w:rFonts w:ascii="Lucida Console" w:hAnsi="Lucida Console" w:cs="Lucida Console"/>
+          <w:sz w:val="18"/>
+          <w:szCs w:val="18"/>
+        </w:rPr>
+        <w:t xml:space="preserve"> </w:t>
+      </w:r>
+      <w:r>
+        <w:rPr>
+          <w:rFonts w:ascii="Lucida Console" w:hAnsi="Lucida Console" w:cs="Lucida Console"/>
+          <w:color w:val="FF4500"/>
+          <w:sz w:val="18"/>
+          <w:szCs w:val="18"/>
+        </w:rPr>
+        <w:t>$connectionFw2</w:t>
+      </w:r>
+      <w:r>
+        <w:rPr>
+          <w:rFonts w:ascii="Lucida Console" w:hAnsi="Lucida Console" w:cs="Lucida Console"/>
+          <w:sz w:val="18"/>
+          <w:szCs w:val="18"/>
+        </w:rPr>
+        <w:t xml:space="preserve"> </w:t>
+      </w:r>
+      <w:r>
+        <w:rPr>
+          <w:rFonts w:ascii="Lucida Console" w:hAnsi="Lucida Console" w:cs="Lucida Console"/>
+          <w:color w:val="000080"/>
+          <w:sz w:val="18"/>
+          <w:szCs w:val="18"/>
+        </w:rPr>
+        <w:t>-Delay</w:t>
+      </w:r>
+      <w:r>
+        <w:rPr>
+          <w:rFonts w:ascii="Lucida Console" w:hAnsi="Lucida Console" w:cs="Lucida Console"/>
+          <w:sz w:val="18"/>
+          <w:szCs w:val="18"/>
+        </w:rPr>
+        <w:t xml:space="preserve"> </w:t>
+      </w:r>
+      <w:r>
+        <w:rPr>
+          <w:rFonts w:ascii="Lucida Console" w:hAnsi="Lucida Console" w:cs="Lucida Console"/>
+          <w:color w:val="800080"/>
+          <w:sz w:val="18"/>
+          <w:szCs w:val="18"/>
+        </w:rPr>
+        <w:t>4</w:t>
+      </w:r>
+      <w:r>
+        <w:rPr>
+          <w:rFonts w:ascii="Lucida Console" w:hAnsi="Lucida Console" w:cs="Lucida Console"/>
+          <w:sz w:val="18"/>
+          <w:szCs w:val="18"/>
+        </w:rPr>
+        <w:t xml:space="preserve"> </w:t>
+      </w:r>
+      <w:r>
+        <w:rPr>
+          <w:rFonts w:ascii="Lucida Console" w:hAnsi="Lucida Console" w:cs="Lucida Console"/>
+          <w:color w:val="000080"/>
+          <w:sz w:val="18"/>
+          <w:szCs w:val="18"/>
+        </w:rPr>
+        <w:t>-Verbose</w:t>
+      </w:r>
+      <w:r>
+        <w:rPr>
+          <w:rFonts w:ascii="Lucida Console" w:hAnsi="Lucida Console" w:cs="Lucida Console"/>
+          <w:sz w:val="18"/>
+          <w:szCs w:val="18"/>
+        </w:rPr>
+        <w:t xml:space="preserve"> </w:t>
+      </w:r>
+      <w:r>
+        <w:rPr>
+          <w:rFonts w:ascii="Lucida Console" w:hAnsi="Lucida Console" w:cs="Lucida Console"/>
+          <w:color w:val="A9A9A9"/>
+          <w:sz w:val="18"/>
+          <w:szCs w:val="18"/>
+        </w:rPr>
+        <w:t>|</w:t>
+      </w:r>
+      <w:r>
+        <w:rPr>
+          <w:rFonts w:ascii="Lucida Console" w:hAnsi="Lucida Console" w:cs="Lucida Console"/>
+          <w:sz w:val="18"/>
+          <w:szCs w:val="18"/>
+        </w:rPr>
+        <w:t xml:space="preserve"> </w:t>
+      </w:r>
+      <w:r>
+        <w:rPr>
+          <w:rFonts w:ascii="Lucida Console" w:hAnsi="Lucida Console" w:cs="Lucida Console"/>
+          <w:color w:val="0000FF"/>
+          <w:sz w:val="18"/>
+          <w:szCs w:val="18"/>
+        </w:rPr>
+        <w:t>Select-Object</w:t>
+      </w:r>
+      <w:r>
+        <w:rPr>
+          <w:rFonts w:ascii="Lucida Console" w:hAnsi="Lucida Console" w:cs="Lucida Console"/>
+          <w:sz w:val="18"/>
+          <w:szCs w:val="18"/>
+        </w:rPr>
+        <w:t xml:space="preserve"> </w:t>
+      </w:r>
+      <w:r>
+        <w:rPr>
+          <w:rFonts w:ascii="Lucida Console" w:hAnsi="Lucida Console" w:cs="Lucida Console"/>
+          <w:color w:val="000080"/>
+          <w:sz w:val="18"/>
+          <w:szCs w:val="18"/>
+        </w:rPr>
+        <w:t>-Property</w:t>
+      </w:r>
+      <w:r>
+        <w:rPr>
+          <w:rFonts w:ascii="Lucida Console" w:hAnsi="Lucida Console" w:cs="Lucida Console"/>
+          <w:sz w:val="18"/>
+          <w:szCs w:val="18"/>
+        </w:rPr>
+        <w:t xml:space="preserve"> </w:t>
+      </w:r>
+      <w:proofErr w:type="spellStart"/>
+      <w:r>
+        <w:rPr>
+          <w:rFonts w:ascii="Lucida Console" w:hAnsi="Lucida Console" w:cs="Lucida Console"/>
+          <w:color w:val="8A2BE2"/>
+          <w:sz w:val="18"/>
+          <w:szCs w:val="18"/>
+        </w:rPr>
+        <w:t>ReceiveTime</w:t>
+      </w:r>
+      <w:proofErr w:type="spellEnd"/>
+      <w:r>
+        <w:rPr>
+          <w:rFonts w:ascii="Lucida Console" w:hAnsi="Lucida Console" w:cs="Lucida Console"/>
+          <w:color w:val="A9A9A9"/>
+          <w:sz w:val="18"/>
+          <w:szCs w:val="18"/>
+        </w:rPr>
+        <w:t>,</w:t>
+      </w:r>
+      <w:r>
+        <w:rPr>
+          <w:rFonts w:ascii="Lucida Console" w:hAnsi="Lucida Console" w:cs="Lucida Console"/>
+          <w:sz w:val="18"/>
+          <w:szCs w:val="18"/>
+        </w:rPr>
+        <w:t xml:space="preserve"> </w:t>
+      </w:r>
+      <w:r>
+        <w:rPr>
+          <w:rFonts w:ascii="Lucida Console" w:hAnsi="Lucida Console" w:cs="Lucida Console"/>
+          <w:color w:val="8A2BE2"/>
+          <w:sz w:val="18"/>
+          <w:szCs w:val="18"/>
+        </w:rPr>
+        <w:t>Source</w:t>
+      </w:r>
+      <w:r>
+        <w:rPr>
+          <w:rFonts w:ascii="Lucida Console" w:hAnsi="Lucida Console" w:cs="Lucida Console"/>
+          <w:color w:val="A9A9A9"/>
+          <w:sz w:val="18"/>
+          <w:szCs w:val="18"/>
+        </w:rPr>
+        <w:t>,</w:t>
+      </w:r>
+      <w:r>
+        <w:rPr>
+          <w:rFonts w:ascii="Lucida Console" w:hAnsi="Lucida Console" w:cs="Lucida Console"/>
+          <w:sz w:val="18"/>
+          <w:szCs w:val="18"/>
+        </w:rPr>
+        <w:t xml:space="preserve"> </w:t>
+      </w:r>
+      <w:r>
+        <w:rPr>
+          <w:rFonts w:ascii="Lucida Console" w:hAnsi="Lucida Console" w:cs="Lucida Console"/>
+          <w:color w:val="8A2BE2"/>
+          <w:sz w:val="18"/>
+          <w:szCs w:val="18"/>
+        </w:rPr>
+        <w:t>Destination</w:t>
+      </w:r>
+      <w:r>
+        <w:rPr>
+          <w:rFonts w:ascii="Lucida Console" w:hAnsi="Lucida Console" w:cs="Lucida Console"/>
+          <w:color w:val="A9A9A9"/>
+          <w:sz w:val="18"/>
+          <w:szCs w:val="18"/>
+        </w:rPr>
+        <w:t>,</w:t>
+      </w:r>
+      <w:r>
+        <w:rPr>
+          <w:rFonts w:ascii="Lucida Console" w:hAnsi="Lucida Console" w:cs="Lucida Console"/>
+          <w:sz w:val="18"/>
+          <w:szCs w:val="18"/>
+        </w:rPr>
+        <w:t xml:space="preserve"> </w:t>
+      </w:r>
+      <w:r>
+        <w:rPr>
+          <w:rFonts w:ascii="Lucida Console" w:hAnsi="Lucida Console" w:cs="Lucida Console"/>
+          <w:color w:val="8A2BE2"/>
+          <w:sz w:val="18"/>
+          <w:szCs w:val="18"/>
+        </w:rPr>
+        <w:t>Rule</w:t>
+      </w:r>
+      <w:r>
+        <w:rPr>
+          <w:rFonts w:ascii="Lucida Console" w:hAnsi="Lucida Console" w:cs="Lucida Console"/>
+          <w:color w:val="A9A9A9"/>
+          <w:sz w:val="18"/>
+          <w:szCs w:val="18"/>
+        </w:rPr>
+        <w:t>,</w:t>
+      </w:r>
+      <w:r>
+        <w:rPr>
+          <w:rFonts w:ascii="Lucida Console" w:hAnsi="Lucida Console" w:cs="Lucida Console"/>
+          <w:sz w:val="18"/>
+          <w:szCs w:val="18"/>
+        </w:rPr>
+        <w:t xml:space="preserve"> </w:t>
+      </w:r>
+      <w:r>
+        <w:rPr>
+          <w:rFonts w:ascii="Lucida Console" w:hAnsi="Lucida Console" w:cs="Lucida Console"/>
+          <w:color w:val="8A2BE2"/>
+          <w:sz w:val="18"/>
+          <w:szCs w:val="18"/>
+        </w:rPr>
+        <w:t>Action</w:t>
+      </w:r>
+      <w:r>
+        <w:rPr>
+          <w:rFonts w:ascii="Lucida Console" w:hAnsi="Lucida Console" w:cs="Lucida Console"/>
+          <w:color w:val="A9A9A9"/>
+          <w:sz w:val="18"/>
+          <w:szCs w:val="18"/>
+        </w:rPr>
+        <w:t>,</w:t>
+      </w:r>
+      <w:r>
+        <w:rPr>
+          <w:rFonts w:ascii="Lucida Console" w:hAnsi="Lucida Console" w:cs="Lucida Console"/>
+          <w:sz w:val="18"/>
+          <w:szCs w:val="18"/>
+        </w:rPr>
+        <w:t xml:space="preserve"> </w:t>
+      </w:r>
+      <w:r>
+        <w:rPr>
+          <w:rFonts w:ascii="Lucida Console" w:hAnsi="Lucida Console" w:cs="Lucida Console"/>
+          <w:color w:val="8A2BE2"/>
+          <w:sz w:val="18"/>
+          <w:szCs w:val="18"/>
+        </w:rPr>
+        <w:t>App</w:t>
+      </w:r>
+      <w:r>
+        <w:rPr>
+          <w:rFonts w:ascii="Lucida Console" w:hAnsi="Lucida Console" w:cs="Lucida Console"/>
+          <w:sz w:val="18"/>
+          <w:szCs w:val="18"/>
+        </w:rPr>
+        <w:t xml:space="preserve"> </w:t>
+      </w:r>
+      <w:r>
+        <w:rPr>
+          <w:rFonts w:ascii="Lucida Console" w:hAnsi="Lucida Console" w:cs="Lucida Console"/>
+          <w:color w:val="A9A9A9"/>
+          <w:sz w:val="18"/>
+          <w:szCs w:val="18"/>
+        </w:rPr>
+        <w:t>|</w:t>
+      </w:r>
+      <w:r>
+        <w:rPr>
+          <w:rFonts w:ascii="Lucida Console" w:hAnsi="Lucida Console" w:cs="Lucida Console"/>
+          <w:sz w:val="18"/>
+          <w:szCs w:val="18"/>
+        </w:rPr>
+        <w:t xml:space="preserve"> </w:t>
+      </w:r>
+      <w:proofErr w:type="spellStart"/>
+      <w:r>
+        <w:rPr>
+          <w:rFonts w:ascii="Lucida Console" w:hAnsi="Lucida Console" w:cs="Lucida Console"/>
+          <w:color w:val="0000FF"/>
+          <w:sz w:val="18"/>
+          <w:szCs w:val="18"/>
+        </w:rPr>
+        <w:t>ft</w:t>
+      </w:r>
+      <w:proofErr w:type="spellEnd"/>
+      <w:r>
+        <w:rPr>
+          <w:rFonts w:ascii="Lucida Console" w:hAnsi="Lucida Console" w:cs="Lucida Console"/>
+          <w:color w:val="0000FF"/>
+          <w:sz w:val="18"/>
+          <w:szCs w:val="18"/>
+        </w:rPr>
+        <w:t xml:space="preserve"> </w:t>
+      </w:r>
+    </w:p>
+    <w:bookmarkEnd w:id="0"/>
     <w:p/>
     <w:sectPr>
       <w:pgSz w:w="12240" w:h="15840"/>

</xml_diff>

<commit_message>
Updated Help for Get-PANOSTrafficLog Made Address Property of the AddressObject Public to make it visible in PS
</commit_message>
<xml_diff>
--- a/PANOSPs/Help/PANOS PS Module Help.docx
+++ b/PANOSPs/Help/PANOS PS Module Help.docx
@@ -1911,19 +1911,8 @@
           <w:sz w:val="18"/>
           <w:szCs w:val="18"/>
         </w:rPr>
-        <w:t>New-</w:t>
-      </w:r>
-      <w:proofErr w:type="spellStart"/>
-      <w:r>
-        <w:rPr>
-          <w:rFonts w:ascii="Lucida Console" w:hAnsi="Lucida Console" w:cs="Lucida Console"/>
-          <w:color w:val="0000FF"/>
-          <w:sz w:val="18"/>
-          <w:szCs w:val="18"/>
-        </w:rPr>
-        <w:t>PANOSConnectionProperties</w:t>
-      </w:r>
-      <w:proofErr w:type="spellEnd"/>
+        <w:t>New-PANOSConnection</w:t>
+      </w:r>
       <w:r>
         <w:rPr>
           <w:rFonts w:ascii="Lucida Console" w:hAnsi="Lucida Console" w:cs="Lucida Console"/>
@@ -2620,19 +2609,8 @@
           <w:sz w:val="18"/>
           <w:szCs w:val="18"/>
         </w:rPr>
-        <w:t>New-</w:t>
-      </w:r>
-      <w:proofErr w:type="spellStart"/>
-      <w:r>
-        <w:rPr>
-          <w:rFonts w:ascii="Lucida Console" w:hAnsi="Lucida Console" w:cs="Lucida Console"/>
-          <w:color w:val="0000FF"/>
-          <w:sz w:val="18"/>
-          <w:szCs w:val="18"/>
-        </w:rPr>
-        <w:t>PANOSConnectionProperties</w:t>
-      </w:r>
-      <w:proofErr w:type="spellEnd"/>
+        <w:t>New-PANOSConnection</w:t>
+      </w:r>
       <w:r>
         <w:rPr>
           <w:rFonts w:ascii="Lucida Console" w:hAnsi="Lucida Console" w:cs="Lucida Console"/>
@@ -2676,25 +2654,7 @@
           <w:sz w:val="18"/>
           <w:szCs w:val="18"/>
         </w:rPr>
-        <w:t>'firewall1.</w:t>
-      </w:r>
-      <w:r>
-        <w:rPr>
-          <w:rFonts w:ascii="Lucida Console" w:hAnsi="Lucida Console" w:cs="Lucida Console"/>
-          <w:color w:val="8B0000"/>
-          <w:sz w:val="18"/>
-          <w:szCs w:val="18"/>
-        </w:rPr>
-        <w:t>corp</w:t>
-      </w:r>
-      <w:r>
-        <w:rPr>
-          <w:rFonts w:ascii="Lucida Console" w:hAnsi="Lucida Console" w:cs="Lucida Console"/>
-          <w:color w:val="8B0000"/>
-          <w:sz w:val="18"/>
-          <w:szCs w:val="18"/>
-        </w:rPr>
-        <w:t>.net'</w:t>
+        <w:t>'firewall1.corp.net'</w:t>
       </w:r>
       <w:r>
         <w:rPr>
@@ -2915,16 +2875,7 @@
           <w:sz w:val="18"/>
           <w:szCs w:val="18"/>
         </w:rPr>
-        <w:t xml:space="preserve"> '</w:t>
-      </w:r>
-      <w:r>
-        <w:rPr>
-          <w:rFonts w:ascii="Lucida Console" w:hAnsi="Lucida Console" w:cs="Lucida Console"/>
-          <w:color w:val="8B0000"/>
-          <w:sz w:val="18"/>
-          <w:szCs w:val="18"/>
-        </w:rPr>
-        <w:t>web-</w:t>
+        <w:t xml:space="preserve"> 'web-</w:t>
       </w:r>
       <w:proofErr w:type="gramStart"/>
       <w:r>
@@ -2934,16 +2885,7 @@
           <w:sz w:val="18"/>
           <w:szCs w:val="18"/>
         </w:rPr>
-        <w:t>farm</w:t>
-      </w:r>
-      <w:r>
-        <w:rPr>
-          <w:rFonts w:ascii="Lucida Console" w:hAnsi="Lucida Console" w:cs="Lucida Console"/>
-          <w:color w:val="8B0000"/>
-          <w:sz w:val="18"/>
-          <w:szCs w:val="18"/>
-        </w:rPr>
-        <w:t>' )</w:t>
+        <w:t>farm' )</w:t>
       </w:r>
       <w:proofErr w:type="gramEnd"/>
       <w:r>
@@ -3441,25 +3383,7 @@
           <w:sz w:val="18"/>
           <w:szCs w:val="18"/>
         </w:rPr>
-        <w:t>C:\Data\</w:t>
-      </w:r>
-      <w:r>
-        <w:rPr>
-          <w:rFonts w:ascii="Lucida Console" w:hAnsi="Lucida Console" w:cs="Lucida Console"/>
-          <w:color w:val="8A2BE2"/>
-          <w:sz w:val="18"/>
-          <w:szCs w:val="18"/>
-        </w:rPr>
-        <w:t>webfarmRule</w:t>
-      </w:r>
-      <w:r>
-        <w:rPr>
-          <w:rFonts w:ascii="Lucida Console" w:hAnsi="Lucida Console" w:cs="Lucida Console"/>
-          <w:color w:val="8A2BE2"/>
-          <w:sz w:val="18"/>
-          <w:szCs w:val="18"/>
-        </w:rPr>
-        <w:t>.csv</w:t>
+        <w:t>C:\Data\webfarmRule.csv</w:t>
       </w:r>
       <w:r>
         <w:rPr>
@@ -3559,7 +3483,6 @@
           <w:szCs w:val="18"/>
         </w:rPr>
       </w:pPr>
-      <w:bookmarkStart w:id="0" w:name="_GoBack"/>
       <w:r>
         <w:rPr>
           <w:rFonts w:ascii="Lucida Console" w:hAnsi="Lucida Console" w:cs="Lucida Console"/>
@@ -3601,19 +3524,8 @@
           <w:sz w:val="18"/>
           <w:szCs w:val="18"/>
         </w:rPr>
-        <w:t>New-</w:t>
-      </w:r>
-      <w:proofErr w:type="spellStart"/>
-      <w:r>
-        <w:rPr>
-          <w:rFonts w:ascii="Lucida Console" w:hAnsi="Lucida Console" w:cs="Lucida Console"/>
-          <w:color w:val="0000FF"/>
-          <w:sz w:val="18"/>
-          <w:szCs w:val="18"/>
-        </w:rPr>
-        <w:t>PANOSConnectionProperties</w:t>
-      </w:r>
-      <w:proofErr w:type="spellEnd"/>
+        <w:t>New-PANOSConnection</w:t>
+      </w:r>
       <w:r>
         <w:rPr>
           <w:rFonts w:ascii="Lucida Console" w:hAnsi="Lucida Console" w:cs="Lucida Console"/>
@@ -3840,19 +3752,10 @@
           <w:sz w:val="18"/>
           <w:szCs w:val="18"/>
         </w:rPr>
-        <w:t>New-</w:t>
-      </w:r>
-      <w:proofErr w:type="spellStart"/>
-      <w:r>
-        <w:rPr>
-          <w:rFonts w:ascii="Lucida Console" w:hAnsi="Lucida Console" w:cs="Lucida Console"/>
-          <w:color w:val="0000FF"/>
-          <w:sz w:val="18"/>
-          <w:szCs w:val="18"/>
-        </w:rPr>
-        <w:t>PANOSConnectionProperties</w:t>
-      </w:r>
-      <w:proofErr w:type="spellEnd"/>
+        <w:t>New-PANOSConnection</w:t>
+      </w:r>
+      <w:bookmarkStart w:id="0" w:name="_GoBack"/>
+      <w:bookmarkEnd w:id="0"/>
       <w:r>
         <w:rPr>
           <w:rFonts w:ascii="Lucida Console" w:hAnsi="Lucida Console" w:cs="Lucida Console"/>
@@ -4567,7 +4470,6 @@
         <w:t xml:space="preserve"> </w:t>
       </w:r>
     </w:p>
-    <w:bookmarkEnd w:id="0"/>
     <w:p/>
     <w:sectPr>
       <w:pgSz w:w="12240" w:h="15840"/>

</xml_diff>

<commit_message>
Added Help for Get-PANOSAddress
</commit_message>
<xml_diff>
--- a/PANOSPs/Help/PANOS PS Module Help.docx
+++ b/PANOSPs/Help/PANOS PS Module Help.docx
@@ -643,19 +643,8 @@
           <w:sz w:val="18"/>
           <w:szCs w:val="18"/>
         </w:rPr>
-        <w:t>Get-</w:t>
-      </w:r>
-      <w:proofErr w:type="spellStart"/>
-      <w:r>
-        <w:rPr>
-          <w:rFonts w:ascii="Lucida Console" w:hAnsi="Lucida Console" w:cs="Lucida Console"/>
-          <w:color w:val="0000FF"/>
-          <w:sz w:val="18"/>
-          <w:szCs w:val="18"/>
-        </w:rPr>
-        <w:t>PANOSAddress</w:t>
-      </w:r>
-      <w:proofErr w:type="spellEnd"/>
+        <w:t>Get-PANOSAddress</w:t>
+      </w:r>
       <w:r>
         <w:rPr>
           <w:rFonts w:ascii="Lucida Console" w:hAnsi="Lucida Console" w:cs="Lucida Console"/>
@@ -1280,19 +1269,8 @@
           <w:sz w:val="18"/>
           <w:szCs w:val="18"/>
         </w:rPr>
-        <w:t>Get-</w:t>
-      </w:r>
-      <w:proofErr w:type="spellStart"/>
-      <w:r>
-        <w:rPr>
-          <w:rFonts w:ascii="Lucida Console" w:hAnsi="Lucida Console" w:cs="Lucida Console"/>
-          <w:color w:val="0000FF"/>
-          <w:sz w:val="18"/>
-          <w:szCs w:val="18"/>
-        </w:rPr>
-        <w:t>PANOSAddress</w:t>
-      </w:r>
-      <w:proofErr w:type="spellEnd"/>
+        <w:t>Get-PANOSAddress</w:t>
+      </w:r>
       <w:r>
         <w:rPr>
           <w:rFonts w:ascii="Lucida Console" w:hAnsi="Lucida Console" w:cs="Lucida Console"/>
@@ -3754,8 +3732,6 @@
         </w:rPr>
         <w:t>New-PANOSConnection</w:t>
       </w:r>
-      <w:bookmarkStart w:id="0" w:name="_GoBack"/>
-      <w:bookmarkEnd w:id="0"/>
       <w:r>
         <w:rPr>
           <w:rFonts w:ascii="Lucida Console" w:hAnsi="Lucida Console" w:cs="Lucida Console"/>
@@ -4470,6 +4446,2104 @@
         <w:t xml:space="preserve"> </w:t>
       </w:r>
     </w:p>
+    <w:p/>
+    <w:p>
+      <w:pPr>
+        <w:pStyle w:val="Heading1"/>
+      </w:pPr>
+      <w:r>
+        <w:t>Get-PANOSAddress</w:t>
+      </w:r>
+    </w:p>
+    <w:p>
+      <w:pPr>
+        <w:pStyle w:val="Heading2"/>
+      </w:pPr>
+      <w:r>
+        <w:t>Synopsis</w:t>
+      </w:r>
+    </w:p>
+    <w:p>
+      <w:r>
+        <w:t>Gets Address objects from PANOS.</w:t>
+      </w:r>
+    </w:p>
+    <w:p>
+      <w:pPr>
+        <w:pStyle w:val="Heading2"/>
+      </w:pPr>
+      <w:r>
+        <w:t>Parameters</w:t>
+      </w:r>
+    </w:p>
+    <w:tbl>
+      <w:tblPr>
+        <w:tblStyle w:val="TableGrid"/>
+        <w:tblW w:w="0" w:type="auto"/>
+        <w:tblLook w:val="04A0" w:firstRow="1" w:lastRow="0" w:firstColumn="1" w:lastColumn="0" w:noHBand="0" w:noVBand="1"/>
+      </w:tblPr>
+      <w:tblGrid>
+        <w:gridCol w:w="2335"/>
+        <w:gridCol w:w="7015"/>
+      </w:tblGrid>
+      <w:tr>
+        <w:tc>
+          <w:tcPr>
+            <w:tcW w:w="2335" w:type="dxa"/>
+          </w:tcPr>
+          <w:p>
+            <w:r>
+              <w:t>Connection</w:t>
+            </w:r>
+          </w:p>
+        </w:tc>
+        <w:tc>
+          <w:tcPr>
+            <w:tcW w:w="7015" w:type="dxa"/>
+          </w:tcPr>
+          <w:p>
+            <w:r>
+              <w:t>Object that represents a connection to PANOS firewall, see New-PANOSConnection help for details</w:t>
+            </w:r>
+          </w:p>
+        </w:tc>
+      </w:tr>
+      <w:tr>
+        <w:tc>
+          <w:tcPr>
+            <w:tcW w:w="2335" w:type="dxa"/>
+          </w:tcPr>
+          <w:p>
+            <w:r>
+              <w:t>Name</w:t>
+            </w:r>
+          </w:p>
+        </w:tc>
+        <w:tc>
+          <w:tcPr>
+            <w:tcW w:w="7015" w:type="dxa"/>
+          </w:tcPr>
+          <w:p>
+            <w:r>
+              <w:t>Name of the address object to get.</w:t>
+            </w:r>
+          </w:p>
+        </w:tc>
+      </w:tr>
+      <w:tr>
+        <w:tc>
+          <w:tcPr>
+            <w:tcW w:w="2335" w:type="dxa"/>
+          </w:tcPr>
+          <w:p>
+            <w:proofErr w:type="spellStart"/>
+            <w:r>
+              <w:t>FirewallObject</w:t>
+            </w:r>
+            <w:proofErr w:type="spellEnd"/>
+          </w:p>
+        </w:tc>
+        <w:tc>
+          <w:tcPr>
+            <w:tcW w:w="7015" w:type="dxa"/>
+          </w:tcPr>
+          <w:p>
+            <w:r>
+              <w:t xml:space="preserve">An object of type </w:t>
+            </w:r>
+            <w:proofErr w:type="spellStart"/>
+            <w:r>
+              <w:t>PANOS.Address</w:t>
+            </w:r>
+            <w:r>
+              <w:t>Object</w:t>
+            </w:r>
+            <w:proofErr w:type="spellEnd"/>
+            <w:r>
+              <w:t xml:space="preserve">. When supplied, </w:t>
+            </w:r>
+            <w:r>
+              <w:t>this Cmdlet will search for an A</w:t>
+            </w:r>
+            <w:r>
+              <w:t>ddress object on PANOS</w:t>
+            </w:r>
+            <w:r>
+              <w:t>,</w:t>
+            </w:r>
+            <w:r>
+              <w:t xml:space="preserve"> which matches both the name and the IP address</w:t>
+            </w:r>
+            <w:r>
+              <w:t xml:space="preserve"> of the supplied</w:t>
+            </w:r>
+            <w:r>
+              <w:t xml:space="preserve"> object. See example 3 for more details.</w:t>
+            </w:r>
+          </w:p>
+        </w:tc>
+      </w:tr>
+      <w:tr>
+        <w:tc>
+          <w:tcPr>
+            <w:tcW w:w="2335" w:type="dxa"/>
+          </w:tcPr>
+          <w:p>
+            <w:proofErr w:type="spellStart"/>
+            <w:r>
+              <w:t>FromCandidateConfig</w:t>
+            </w:r>
+            <w:proofErr w:type="spellEnd"/>
+          </w:p>
+        </w:tc>
+        <w:tc>
+          <w:tcPr>
+            <w:tcW w:w="7015" w:type="dxa"/>
+          </w:tcPr>
+          <w:p>
+            <w:r>
+              <w:t xml:space="preserve">When this switch is provided the search will be conducted against the Candidate </w:t>
+            </w:r>
+            <w:proofErr w:type="spellStart"/>
+            <w:r>
+              <w:t>Config</w:t>
+            </w:r>
+            <w:proofErr w:type="spellEnd"/>
+            <w:r>
+              <w:t xml:space="preserve">, otherwise (default) the Running </w:t>
+            </w:r>
+            <w:proofErr w:type="spellStart"/>
+            <w:r>
+              <w:t>Config</w:t>
+            </w:r>
+            <w:proofErr w:type="spellEnd"/>
+            <w:r>
+              <w:t xml:space="preserve"> will be searched.</w:t>
+            </w:r>
+          </w:p>
+        </w:tc>
+      </w:tr>
+    </w:tbl>
+    <w:p/>
+    <w:p>
+      <w:pPr>
+        <w:pStyle w:val="Heading2"/>
+      </w:pPr>
+      <w:r>
+        <w:t>Examples</w:t>
+      </w:r>
+    </w:p>
+    <w:p>
+      <w:pPr>
+        <w:pStyle w:val="Heading3"/>
+      </w:pPr>
+      <w:r>
+        <w:t>Example 1</w:t>
+      </w:r>
+    </w:p>
+    <w:p>
+      <w:r>
+        <w:t xml:space="preserve">These commands will retrieve all Address objects from the Candidate </w:t>
+      </w:r>
+      <w:proofErr w:type="spellStart"/>
+      <w:r>
+        <w:t>Config</w:t>
+      </w:r>
+      <w:proofErr w:type="spellEnd"/>
+      <w:r>
+        <w:t>.</w:t>
+      </w:r>
+    </w:p>
+    <w:p>
+      <w:pPr>
+        <w:shd w:val="clear" w:color="auto" w:fill="FFFFFF"/>
+        <w:autoSpaceDE w:val="0"/>
+        <w:autoSpaceDN w:val="0"/>
+        <w:adjustRightInd w:val="0"/>
+        <w:spacing w:after="0" w:line="240" w:lineRule="auto"/>
+        <w:rPr>
+          <w:rFonts w:ascii="Lucida Console" w:hAnsi="Lucida Console" w:cs="Lucida Console"/>
+          <w:color w:val="FF4500"/>
+          <w:sz w:val="18"/>
+          <w:szCs w:val="18"/>
+        </w:rPr>
+      </w:pPr>
+    </w:p>
+    <w:p>
+      <w:pPr>
+        <w:shd w:val="clear" w:color="auto" w:fill="FFFFFF"/>
+        <w:autoSpaceDE w:val="0"/>
+        <w:autoSpaceDN w:val="0"/>
+        <w:adjustRightInd w:val="0"/>
+        <w:spacing w:after="0" w:line="240" w:lineRule="auto"/>
+        <w:rPr>
+          <w:rFonts w:ascii="Lucida Console" w:hAnsi="Lucida Console" w:cs="Lucida Console"/>
+          <w:sz w:val="18"/>
+          <w:szCs w:val="18"/>
+        </w:rPr>
+      </w:pPr>
+      <w:r>
+        <w:rPr>
+          <w:rFonts w:ascii="Lucida Console" w:hAnsi="Lucida Console" w:cs="Lucida Console"/>
+          <w:color w:val="FF4500"/>
+          <w:sz w:val="18"/>
+          <w:szCs w:val="18"/>
+        </w:rPr>
+        <w:t>$connection</w:t>
+      </w:r>
+      <w:r>
+        <w:rPr>
+          <w:rFonts w:ascii="Lucida Console" w:hAnsi="Lucida Console" w:cs="Lucida Console"/>
+          <w:sz w:val="18"/>
+          <w:szCs w:val="18"/>
+        </w:rPr>
+        <w:t xml:space="preserve"> </w:t>
+      </w:r>
+      <w:r>
+        <w:rPr>
+          <w:rFonts w:ascii="Lucida Console" w:hAnsi="Lucida Console" w:cs="Lucida Console"/>
+          <w:color w:val="A9A9A9"/>
+          <w:sz w:val="18"/>
+          <w:szCs w:val="18"/>
+        </w:rPr>
+        <w:t>=</w:t>
+      </w:r>
+      <w:r>
+        <w:rPr>
+          <w:rFonts w:ascii="Lucida Console" w:hAnsi="Lucida Console" w:cs="Lucida Console"/>
+          <w:sz w:val="18"/>
+          <w:szCs w:val="18"/>
+        </w:rPr>
+        <w:t xml:space="preserve"> </w:t>
+      </w:r>
+      <w:r>
+        <w:rPr>
+          <w:rFonts w:ascii="Lucida Console" w:hAnsi="Lucida Console" w:cs="Lucida Console"/>
+          <w:color w:val="0000FF"/>
+          <w:sz w:val="18"/>
+          <w:szCs w:val="18"/>
+        </w:rPr>
+        <w:t>New-PANOSConnection</w:t>
+      </w:r>
+      <w:r>
+        <w:rPr>
+          <w:rFonts w:ascii="Lucida Console" w:hAnsi="Lucida Console" w:cs="Lucida Console"/>
+          <w:sz w:val="18"/>
+          <w:szCs w:val="18"/>
+        </w:rPr>
+        <w:t xml:space="preserve"> </w:t>
+      </w:r>
+      <w:r>
+        <w:rPr>
+          <w:rFonts w:ascii="Lucida Console" w:hAnsi="Lucida Console" w:cs="Lucida Console"/>
+          <w:color w:val="000080"/>
+          <w:sz w:val="18"/>
+          <w:szCs w:val="18"/>
+        </w:rPr>
+        <w:t>-</w:t>
+      </w:r>
+      <w:proofErr w:type="spellStart"/>
+      <w:r>
+        <w:rPr>
+          <w:rFonts w:ascii="Lucida Console" w:hAnsi="Lucida Console" w:cs="Lucida Console"/>
+          <w:color w:val="000080"/>
+          <w:sz w:val="18"/>
+          <w:szCs w:val="18"/>
+        </w:rPr>
+        <w:t>HostName</w:t>
+      </w:r>
+      <w:proofErr w:type="spellEnd"/>
+      <w:r>
+        <w:rPr>
+          <w:rFonts w:ascii="Lucida Console" w:hAnsi="Lucida Console" w:cs="Lucida Console"/>
+          <w:sz w:val="18"/>
+          <w:szCs w:val="18"/>
+        </w:rPr>
+        <w:t xml:space="preserve"> </w:t>
+      </w:r>
+      <w:r>
+        <w:rPr>
+          <w:rFonts w:ascii="Lucida Console" w:hAnsi="Lucida Console" w:cs="Lucida Console"/>
+          <w:color w:val="8B0000"/>
+          <w:sz w:val="18"/>
+          <w:szCs w:val="18"/>
+        </w:rPr>
+        <w:t>'pa.corp.com'</w:t>
+      </w:r>
+      <w:r>
+        <w:rPr>
+          <w:rFonts w:ascii="Lucida Console" w:hAnsi="Lucida Console" w:cs="Lucida Console"/>
+          <w:sz w:val="18"/>
+          <w:szCs w:val="18"/>
+        </w:rPr>
+        <w:t xml:space="preserve"> </w:t>
+      </w:r>
+      <w:r>
+        <w:rPr>
+          <w:rFonts w:ascii="Lucida Console" w:hAnsi="Lucida Console" w:cs="Lucida Console"/>
+          <w:color w:val="000080"/>
+          <w:sz w:val="18"/>
+          <w:szCs w:val="18"/>
+        </w:rPr>
+        <w:t>-</w:t>
+      </w:r>
+      <w:proofErr w:type="spellStart"/>
+      <w:r>
+        <w:rPr>
+          <w:rFonts w:ascii="Lucida Console" w:hAnsi="Lucida Console" w:cs="Lucida Console"/>
+          <w:color w:val="000080"/>
+          <w:sz w:val="18"/>
+          <w:szCs w:val="18"/>
+        </w:rPr>
+        <w:t>Vsys</w:t>
+      </w:r>
+      <w:proofErr w:type="spellEnd"/>
+      <w:r>
+        <w:rPr>
+          <w:rFonts w:ascii="Lucida Console" w:hAnsi="Lucida Console" w:cs="Lucida Console"/>
+          <w:sz w:val="18"/>
+          <w:szCs w:val="18"/>
+        </w:rPr>
+        <w:t xml:space="preserve"> </w:t>
+      </w:r>
+      <w:r>
+        <w:rPr>
+          <w:rFonts w:ascii="Lucida Console" w:hAnsi="Lucida Console" w:cs="Lucida Console"/>
+          <w:color w:val="8B0000"/>
+          <w:sz w:val="18"/>
+          <w:szCs w:val="18"/>
+        </w:rPr>
+        <w:t>'vsys1'</w:t>
+      </w:r>
+      <w:r>
+        <w:rPr>
+          <w:rFonts w:ascii="Lucida Console" w:hAnsi="Lucida Console" w:cs="Lucida Console"/>
+          <w:sz w:val="18"/>
+          <w:szCs w:val="18"/>
+        </w:rPr>
+        <w:t xml:space="preserve"> </w:t>
+      </w:r>
+      <w:r>
+        <w:rPr>
+          <w:rFonts w:ascii="Lucida Console" w:hAnsi="Lucida Console" w:cs="Lucida Console"/>
+          <w:color w:val="000080"/>
+          <w:sz w:val="18"/>
+          <w:szCs w:val="18"/>
+        </w:rPr>
+        <w:t>-</w:t>
+      </w:r>
+      <w:proofErr w:type="spellStart"/>
+      <w:r>
+        <w:rPr>
+          <w:rFonts w:ascii="Lucida Console" w:hAnsi="Lucida Console" w:cs="Lucida Console"/>
+          <w:color w:val="000080"/>
+          <w:sz w:val="18"/>
+          <w:szCs w:val="18"/>
+        </w:rPr>
+        <w:t>AccessToken</w:t>
+      </w:r>
+      <w:proofErr w:type="spellEnd"/>
+      <w:r>
+        <w:rPr>
+          <w:rFonts w:ascii="Lucida Console" w:hAnsi="Lucida Console" w:cs="Lucida Console"/>
+          <w:sz w:val="18"/>
+          <w:szCs w:val="18"/>
+        </w:rPr>
+        <w:t xml:space="preserve"> (</w:t>
+      </w:r>
+      <w:r>
+        <w:rPr>
+          <w:rFonts w:ascii="Lucida Console" w:hAnsi="Lucida Console" w:cs="Lucida Console"/>
+          <w:color w:val="0000FF"/>
+          <w:sz w:val="18"/>
+          <w:szCs w:val="18"/>
+        </w:rPr>
+        <w:t>Import-</w:t>
+      </w:r>
+      <w:proofErr w:type="spellStart"/>
+      <w:r>
+        <w:rPr>
+          <w:rFonts w:ascii="Lucida Console" w:hAnsi="Lucida Console" w:cs="Lucida Console"/>
+          <w:color w:val="0000FF"/>
+          <w:sz w:val="18"/>
+          <w:szCs w:val="18"/>
+        </w:rPr>
+        <w:t>CliXml</w:t>
+      </w:r>
+      <w:proofErr w:type="spellEnd"/>
+      <w:r>
+        <w:rPr>
+          <w:rFonts w:ascii="Lucida Console" w:hAnsi="Lucida Console" w:cs="Lucida Console"/>
+          <w:sz w:val="18"/>
+          <w:szCs w:val="18"/>
+        </w:rPr>
+        <w:t xml:space="preserve"> </w:t>
+      </w:r>
+      <w:r>
+        <w:rPr>
+          <w:rFonts w:ascii="Lucida Console" w:hAnsi="Lucida Console" w:cs="Lucida Console"/>
+          <w:color w:val="8A2BE2"/>
+          <w:sz w:val="18"/>
+          <w:szCs w:val="18"/>
+        </w:rPr>
+        <w:t>c:\PSScripts\panosAccessToken</w:t>
+      </w:r>
+      <w:r>
+        <w:rPr>
+          <w:rFonts w:ascii="Lucida Console" w:hAnsi="Lucida Console" w:cs="Lucida Console"/>
+          <w:sz w:val="18"/>
+          <w:szCs w:val="18"/>
+        </w:rPr>
+        <w:t>)</w:t>
+      </w:r>
+    </w:p>
+    <w:p>
+      <w:pPr>
+        <w:shd w:val="clear" w:color="auto" w:fill="FFFFFF"/>
+        <w:autoSpaceDE w:val="0"/>
+        <w:autoSpaceDN w:val="0"/>
+        <w:adjustRightInd w:val="0"/>
+        <w:spacing w:after="0" w:line="240" w:lineRule="auto"/>
+        <w:rPr>
+          <w:rFonts w:ascii="Lucida Console" w:hAnsi="Lucida Console" w:cs="Lucida Console"/>
+          <w:color w:val="000080"/>
+          <w:sz w:val="18"/>
+          <w:szCs w:val="18"/>
+        </w:rPr>
+      </w:pPr>
+      <w:r>
+        <w:rPr>
+          <w:rFonts w:ascii="Lucida Console" w:hAnsi="Lucida Console" w:cs="Lucida Console"/>
+          <w:color w:val="0000FF"/>
+          <w:sz w:val="18"/>
+          <w:szCs w:val="18"/>
+        </w:rPr>
+        <w:t>Get-PANOSAddress</w:t>
+      </w:r>
+      <w:r>
+        <w:rPr>
+          <w:rFonts w:ascii="Lucida Console" w:hAnsi="Lucida Console" w:cs="Lucida Console"/>
+          <w:sz w:val="18"/>
+          <w:szCs w:val="18"/>
+        </w:rPr>
+        <w:t xml:space="preserve"> </w:t>
+      </w:r>
+      <w:r>
+        <w:rPr>
+          <w:rFonts w:ascii="Lucida Console" w:hAnsi="Lucida Console" w:cs="Lucida Console"/>
+          <w:color w:val="000080"/>
+          <w:sz w:val="18"/>
+          <w:szCs w:val="18"/>
+        </w:rPr>
+        <w:t>-Connection</w:t>
+      </w:r>
+      <w:r>
+        <w:rPr>
+          <w:rFonts w:ascii="Lucida Console" w:hAnsi="Lucida Console" w:cs="Lucida Console"/>
+          <w:sz w:val="18"/>
+          <w:szCs w:val="18"/>
+        </w:rPr>
+        <w:t xml:space="preserve"> </w:t>
+      </w:r>
+      <w:r>
+        <w:rPr>
+          <w:rFonts w:ascii="Lucida Console" w:hAnsi="Lucida Console" w:cs="Lucida Console"/>
+          <w:color w:val="FF4500"/>
+          <w:sz w:val="18"/>
+          <w:szCs w:val="18"/>
+        </w:rPr>
+        <w:t>$connection</w:t>
+      </w:r>
+      <w:r>
+        <w:rPr>
+          <w:rFonts w:ascii="Lucida Console" w:hAnsi="Lucida Console" w:cs="Lucida Console"/>
+          <w:sz w:val="18"/>
+          <w:szCs w:val="18"/>
+        </w:rPr>
+        <w:t xml:space="preserve"> </w:t>
+      </w:r>
+      <w:r>
+        <w:rPr>
+          <w:rFonts w:ascii="Lucida Console" w:hAnsi="Lucida Console" w:cs="Lucida Console"/>
+          <w:color w:val="000080"/>
+          <w:sz w:val="18"/>
+          <w:szCs w:val="18"/>
+        </w:rPr>
+        <w:t>-</w:t>
+      </w:r>
+      <w:proofErr w:type="spellStart"/>
+      <w:r>
+        <w:rPr>
+          <w:rFonts w:ascii="Lucida Console" w:hAnsi="Lucida Console" w:cs="Lucida Console"/>
+          <w:color w:val="000080"/>
+          <w:sz w:val="18"/>
+          <w:szCs w:val="18"/>
+        </w:rPr>
+        <w:t>FromCandidateConfig</w:t>
+      </w:r>
+      <w:proofErr w:type="spellEnd"/>
+      <w:r>
+        <w:rPr>
+          <w:rFonts w:ascii="Lucida Console" w:hAnsi="Lucida Console" w:cs="Lucida Console"/>
+          <w:color w:val="000080"/>
+          <w:sz w:val="18"/>
+          <w:szCs w:val="18"/>
+        </w:rPr>
+        <w:t xml:space="preserve"> </w:t>
+      </w:r>
+    </w:p>
+    <w:p/>
+    <w:p>
+      <w:pPr>
+        <w:pStyle w:val="Heading3"/>
+      </w:pPr>
+      <w:r>
+        <w:t>Example 2</w:t>
+      </w:r>
+    </w:p>
+    <w:p>
+      <w:r>
+        <w:t xml:space="preserve">These commands will retrieve a single Address objects (from the Running </w:t>
+      </w:r>
+      <w:proofErr w:type="spellStart"/>
+      <w:r>
+        <w:t>Config</w:t>
+      </w:r>
+      <w:proofErr w:type="spellEnd"/>
+      <w:r>
+        <w:t>), identified by the name supplied in the Name parameter. Null will be return if no Address object with such name exist</w:t>
+      </w:r>
+      <w:r>
+        <w:t>s</w:t>
+      </w:r>
+      <w:r>
+        <w:t xml:space="preserve"> on the firewall.</w:t>
+      </w:r>
+    </w:p>
+    <w:p>
+      <w:pPr>
+        <w:shd w:val="clear" w:color="auto" w:fill="FFFFFF"/>
+        <w:autoSpaceDE w:val="0"/>
+        <w:autoSpaceDN w:val="0"/>
+        <w:adjustRightInd w:val="0"/>
+        <w:spacing w:after="0" w:line="240" w:lineRule="auto"/>
+        <w:rPr>
+          <w:rFonts w:ascii="Lucida Console" w:hAnsi="Lucida Console" w:cs="Lucida Console"/>
+          <w:sz w:val="18"/>
+          <w:szCs w:val="18"/>
+        </w:rPr>
+      </w:pPr>
+      <w:r>
+        <w:rPr>
+          <w:rFonts w:ascii="Lucida Console" w:hAnsi="Lucida Console" w:cs="Lucida Console"/>
+          <w:color w:val="FF4500"/>
+          <w:sz w:val="18"/>
+          <w:szCs w:val="18"/>
+        </w:rPr>
+        <w:t>$connection</w:t>
+      </w:r>
+      <w:r>
+        <w:rPr>
+          <w:rFonts w:ascii="Lucida Console" w:hAnsi="Lucida Console" w:cs="Lucida Console"/>
+          <w:sz w:val="18"/>
+          <w:szCs w:val="18"/>
+        </w:rPr>
+        <w:t xml:space="preserve"> </w:t>
+      </w:r>
+      <w:r>
+        <w:rPr>
+          <w:rFonts w:ascii="Lucida Console" w:hAnsi="Lucida Console" w:cs="Lucida Console"/>
+          <w:color w:val="A9A9A9"/>
+          <w:sz w:val="18"/>
+          <w:szCs w:val="18"/>
+        </w:rPr>
+        <w:t>=</w:t>
+      </w:r>
+      <w:r>
+        <w:rPr>
+          <w:rFonts w:ascii="Lucida Console" w:hAnsi="Lucida Console" w:cs="Lucida Console"/>
+          <w:sz w:val="18"/>
+          <w:szCs w:val="18"/>
+        </w:rPr>
+        <w:t xml:space="preserve"> </w:t>
+      </w:r>
+      <w:r>
+        <w:rPr>
+          <w:rFonts w:ascii="Lucida Console" w:hAnsi="Lucida Console" w:cs="Lucida Console"/>
+          <w:color w:val="0000FF"/>
+          <w:sz w:val="18"/>
+          <w:szCs w:val="18"/>
+        </w:rPr>
+        <w:t>New-PANOSConnection</w:t>
+      </w:r>
+      <w:r>
+        <w:rPr>
+          <w:rFonts w:ascii="Lucida Console" w:hAnsi="Lucida Console" w:cs="Lucida Console"/>
+          <w:sz w:val="18"/>
+          <w:szCs w:val="18"/>
+        </w:rPr>
+        <w:t xml:space="preserve"> </w:t>
+      </w:r>
+      <w:r>
+        <w:rPr>
+          <w:rFonts w:ascii="Lucida Console" w:hAnsi="Lucida Console" w:cs="Lucida Console"/>
+          <w:color w:val="000080"/>
+          <w:sz w:val="18"/>
+          <w:szCs w:val="18"/>
+        </w:rPr>
+        <w:t>-</w:t>
+      </w:r>
+      <w:proofErr w:type="spellStart"/>
+      <w:r>
+        <w:rPr>
+          <w:rFonts w:ascii="Lucida Console" w:hAnsi="Lucida Console" w:cs="Lucida Console"/>
+          <w:color w:val="000080"/>
+          <w:sz w:val="18"/>
+          <w:szCs w:val="18"/>
+        </w:rPr>
+        <w:t>HostName</w:t>
+      </w:r>
+      <w:proofErr w:type="spellEnd"/>
+      <w:r>
+        <w:rPr>
+          <w:rFonts w:ascii="Lucida Console" w:hAnsi="Lucida Console" w:cs="Lucida Console"/>
+          <w:sz w:val="18"/>
+          <w:szCs w:val="18"/>
+        </w:rPr>
+        <w:t xml:space="preserve"> </w:t>
+      </w:r>
+      <w:r>
+        <w:rPr>
+          <w:rFonts w:ascii="Lucida Console" w:hAnsi="Lucida Console" w:cs="Lucida Console"/>
+          <w:color w:val="8B0000"/>
+          <w:sz w:val="18"/>
+          <w:szCs w:val="18"/>
+        </w:rPr>
+        <w:t>'pa.corp.com'</w:t>
+      </w:r>
+      <w:r>
+        <w:rPr>
+          <w:rFonts w:ascii="Lucida Console" w:hAnsi="Lucida Console" w:cs="Lucida Console"/>
+          <w:sz w:val="18"/>
+          <w:szCs w:val="18"/>
+        </w:rPr>
+        <w:t xml:space="preserve"> </w:t>
+      </w:r>
+      <w:r>
+        <w:rPr>
+          <w:rFonts w:ascii="Lucida Console" w:hAnsi="Lucida Console" w:cs="Lucida Console"/>
+          <w:color w:val="000080"/>
+          <w:sz w:val="18"/>
+          <w:szCs w:val="18"/>
+        </w:rPr>
+        <w:t>-</w:t>
+      </w:r>
+      <w:proofErr w:type="spellStart"/>
+      <w:r>
+        <w:rPr>
+          <w:rFonts w:ascii="Lucida Console" w:hAnsi="Lucida Console" w:cs="Lucida Console"/>
+          <w:color w:val="000080"/>
+          <w:sz w:val="18"/>
+          <w:szCs w:val="18"/>
+        </w:rPr>
+        <w:t>Vsys</w:t>
+      </w:r>
+      <w:proofErr w:type="spellEnd"/>
+      <w:r>
+        <w:rPr>
+          <w:rFonts w:ascii="Lucida Console" w:hAnsi="Lucida Console" w:cs="Lucida Console"/>
+          <w:sz w:val="18"/>
+          <w:szCs w:val="18"/>
+        </w:rPr>
+        <w:t xml:space="preserve"> </w:t>
+      </w:r>
+      <w:r>
+        <w:rPr>
+          <w:rFonts w:ascii="Lucida Console" w:hAnsi="Lucida Console" w:cs="Lucida Console"/>
+          <w:color w:val="8B0000"/>
+          <w:sz w:val="18"/>
+          <w:szCs w:val="18"/>
+        </w:rPr>
+        <w:t>'vsys1'</w:t>
+      </w:r>
+      <w:r>
+        <w:rPr>
+          <w:rFonts w:ascii="Lucida Console" w:hAnsi="Lucida Console" w:cs="Lucida Console"/>
+          <w:sz w:val="18"/>
+          <w:szCs w:val="18"/>
+        </w:rPr>
+        <w:t xml:space="preserve"> </w:t>
+      </w:r>
+      <w:r>
+        <w:rPr>
+          <w:rFonts w:ascii="Lucida Console" w:hAnsi="Lucida Console" w:cs="Lucida Console"/>
+          <w:color w:val="000080"/>
+          <w:sz w:val="18"/>
+          <w:szCs w:val="18"/>
+        </w:rPr>
+        <w:t>-</w:t>
+      </w:r>
+      <w:proofErr w:type="spellStart"/>
+      <w:r>
+        <w:rPr>
+          <w:rFonts w:ascii="Lucida Console" w:hAnsi="Lucida Console" w:cs="Lucida Console"/>
+          <w:color w:val="000080"/>
+          <w:sz w:val="18"/>
+          <w:szCs w:val="18"/>
+        </w:rPr>
+        <w:t>AccessToken</w:t>
+      </w:r>
+      <w:proofErr w:type="spellEnd"/>
+      <w:r>
+        <w:rPr>
+          <w:rFonts w:ascii="Lucida Console" w:hAnsi="Lucida Console" w:cs="Lucida Console"/>
+          <w:sz w:val="18"/>
+          <w:szCs w:val="18"/>
+        </w:rPr>
+        <w:t xml:space="preserve"> (</w:t>
+      </w:r>
+      <w:r>
+        <w:rPr>
+          <w:rFonts w:ascii="Lucida Console" w:hAnsi="Lucida Console" w:cs="Lucida Console"/>
+          <w:color w:val="0000FF"/>
+          <w:sz w:val="18"/>
+          <w:szCs w:val="18"/>
+        </w:rPr>
+        <w:t>Import-</w:t>
+      </w:r>
+      <w:proofErr w:type="spellStart"/>
+      <w:r>
+        <w:rPr>
+          <w:rFonts w:ascii="Lucida Console" w:hAnsi="Lucida Console" w:cs="Lucida Console"/>
+          <w:color w:val="0000FF"/>
+          <w:sz w:val="18"/>
+          <w:szCs w:val="18"/>
+        </w:rPr>
+        <w:t>CliXml</w:t>
+      </w:r>
+      <w:proofErr w:type="spellEnd"/>
+      <w:r>
+        <w:rPr>
+          <w:rFonts w:ascii="Lucida Console" w:hAnsi="Lucida Console" w:cs="Lucida Console"/>
+          <w:sz w:val="18"/>
+          <w:szCs w:val="18"/>
+        </w:rPr>
+        <w:t xml:space="preserve"> </w:t>
+      </w:r>
+      <w:r>
+        <w:rPr>
+          <w:rFonts w:ascii="Lucida Console" w:hAnsi="Lucida Console" w:cs="Lucida Console"/>
+          <w:color w:val="8A2BE2"/>
+          <w:sz w:val="18"/>
+          <w:szCs w:val="18"/>
+        </w:rPr>
+        <w:t>c:\PSScripts\panosAccessToken</w:t>
+      </w:r>
+      <w:r>
+        <w:rPr>
+          <w:rFonts w:ascii="Lucida Console" w:hAnsi="Lucida Console" w:cs="Lucida Console"/>
+          <w:sz w:val="18"/>
+          <w:szCs w:val="18"/>
+        </w:rPr>
+        <w:t>)</w:t>
+      </w:r>
+    </w:p>
+    <w:p>
+      <w:pPr>
+        <w:shd w:val="clear" w:color="auto" w:fill="FFFFFF"/>
+        <w:autoSpaceDE w:val="0"/>
+        <w:autoSpaceDN w:val="0"/>
+        <w:adjustRightInd w:val="0"/>
+        <w:spacing w:after="0" w:line="240" w:lineRule="auto"/>
+        <w:rPr>
+          <w:rFonts w:ascii="Lucida Console" w:hAnsi="Lucida Console" w:cs="Lucida Console"/>
+          <w:color w:val="8A2BE2"/>
+          <w:sz w:val="18"/>
+          <w:szCs w:val="18"/>
+        </w:rPr>
+      </w:pPr>
+      <w:r>
+        <w:rPr>
+          <w:rFonts w:ascii="Lucida Console" w:hAnsi="Lucida Console" w:cs="Lucida Console"/>
+          <w:color w:val="0000FF"/>
+          <w:sz w:val="18"/>
+          <w:szCs w:val="18"/>
+        </w:rPr>
+        <w:t>Get-PANOSAddress</w:t>
+      </w:r>
+      <w:r>
+        <w:rPr>
+          <w:rFonts w:ascii="Lucida Console" w:hAnsi="Lucida Console" w:cs="Lucida Console"/>
+          <w:sz w:val="18"/>
+          <w:szCs w:val="18"/>
+        </w:rPr>
+        <w:t xml:space="preserve"> </w:t>
+      </w:r>
+      <w:r>
+        <w:rPr>
+          <w:rFonts w:ascii="Lucida Console" w:hAnsi="Lucida Console" w:cs="Lucida Console"/>
+          <w:color w:val="000080"/>
+          <w:sz w:val="18"/>
+          <w:szCs w:val="18"/>
+        </w:rPr>
+        <w:t>-Connection</w:t>
+      </w:r>
+      <w:r>
+        <w:rPr>
+          <w:rFonts w:ascii="Lucida Console" w:hAnsi="Lucida Console" w:cs="Lucida Console"/>
+          <w:sz w:val="18"/>
+          <w:szCs w:val="18"/>
+        </w:rPr>
+        <w:t xml:space="preserve"> </w:t>
+      </w:r>
+      <w:r>
+        <w:rPr>
+          <w:rFonts w:ascii="Lucida Console" w:hAnsi="Lucida Console" w:cs="Lucida Console"/>
+          <w:color w:val="FF4500"/>
+          <w:sz w:val="18"/>
+          <w:szCs w:val="18"/>
+        </w:rPr>
+        <w:t>$connection</w:t>
+      </w:r>
+      <w:r>
+        <w:rPr>
+          <w:rFonts w:ascii="Lucida Console" w:hAnsi="Lucida Console" w:cs="Lucida Console"/>
+          <w:sz w:val="18"/>
+          <w:szCs w:val="18"/>
+        </w:rPr>
+        <w:t xml:space="preserve"> </w:t>
+      </w:r>
+      <w:r>
+        <w:rPr>
+          <w:rFonts w:ascii="Lucida Console" w:hAnsi="Lucida Console" w:cs="Lucida Console"/>
+          <w:color w:val="000080"/>
+          <w:sz w:val="18"/>
+          <w:szCs w:val="18"/>
+        </w:rPr>
+        <w:t>-Name</w:t>
+      </w:r>
+      <w:r>
+        <w:rPr>
+          <w:rFonts w:ascii="Lucida Console" w:hAnsi="Lucida Console" w:cs="Lucida Console"/>
+          <w:sz w:val="18"/>
+          <w:szCs w:val="18"/>
+        </w:rPr>
+        <w:t xml:space="preserve"> </w:t>
+      </w:r>
+      <w:r>
+        <w:rPr>
+          <w:rFonts w:ascii="Lucida Console" w:hAnsi="Lucida Console" w:cs="Lucida Console"/>
+          <w:color w:val="8A2BE2"/>
+          <w:sz w:val="18"/>
+          <w:szCs w:val="18"/>
+        </w:rPr>
+        <w:t>web01</w:t>
+      </w:r>
+    </w:p>
+    <w:p>
+      <w:pPr>
+        <w:shd w:val="clear" w:color="auto" w:fill="FFFFFF"/>
+        <w:autoSpaceDE w:val="0"/>
+        <w:autoSpaceDN w:val="0"/>
+        <w:adjustRightInd w:val="0"/>
+        <w:spacing w:after="0" w:line="240" w:lineRule="auto"/>
+        <w:rPr>
+          <w:rFonts w:ascii="Lucida Console" w:hAnsi="Lucida Console" w:cs="Lucida Console"/>
+          <w:color w:val="8A2BE2"/>
+          <w:sz w:val="18"/>
+          <w:szCs w:val="18"/>
+        </w:rPr>
+      </w:pPr>
+    </w:p>
+    <w:p>
+      <w:pPr>
+        <w:shd w:val="clear" w:color="auto" w:fill="FFFFFF"/>
+        <w:autoSpaceDE w:val="0"/>
+        <w:autoSpaceDN w:val="0"/>
+        <w:adjustRightInd w:val="0"/>
+        <w:spacing w:after="0" w:line="240" w:lineRule="auto"/>
+        <w:rPr>
+          <w:rFonts w:ascii="Lucida Console" w:hAnsi="Lucida Console" w:cs="Lucida Console"/>
+          <w:color w:val="8A2BE2"/>
+          <w:sz w:val="18"/>
+          <w:szCs w:val="18"/>
+        </w:rPr>
+      </w:pPr>
+      <w:r>
+        <w:rPr>
+          <w:rFonts w:ascii="Lucida Console" w:hAnsi="Lucida Console" w:cs="Lucida Console"/>
+          <w:color w:val="8A2BE2"/>
+          <w:sz w:val="18"/>
+          <w:szCs w:val="18"/>
+        </w:rPr>
+        <w:t xml:space="preserve"> </w:t>
+      </w:r>
+    </w:p>
+    <w:p>
+      <w:pPr>
+        <w:pStyle w:val="Heading3"/>
+      </w:pPr>
+      <w:r>
+        <w:lastRenderedPageBreak/>
+        <w:t>Example 3</w:t>
+      </w:r>
+    </w:p>
+    <w:p>
+      <w:r>
+        <w:t xml:space="preserve">These commands will retrieve a single Address objects (from the Running </w:t>
+      </w:r>
+      <w:proofErr w:type="spellStart"/>
+      <w:r>
+        <w:t>Config</w:t>
+      </w:r>
+      <w:proofErr w:type="spellEnd"/>
+      <w:r>
+        <w:t xml:space="preserve">), </w:t>
+      </w:r>
+      <w:r>
+        <w:t>identical to the object</w:t>
+      </w:r>
+      <w:r>
+        <w:t xml:space="preserve"> supplied in the </w:t>
+      </w:r>
+      <w:proofErr w:type="spellStart"/>
+      <w:r>
+        <w:t>FirewallObject</w:t>
+      </w:r>
+      <w:proofErr w:type="spellEnd"/>
+      <w:r>
+        <w:t xml:space="preserve"> parameter.</w:t>
+      </w:r>
+      <w:r>
+        <w:t xml:space="preserve"> For the match to be considered successful, both the name and the IP address must match.</w:t>
+      </w:r>
+    </w:p>
+    <w:p>
+      <w:r>
+        <w:t>Null will be return if no Address object exists on the firewall.</w:t>
+      </w:r>
+    </w:p>
+    <w:p>
+      <w:pPr>
+        <w:shd w:val="clear" w:color="auto" w:fill="FFFFFF"/>
+        <w:autoSpaceDE w:val="0"/>
+        <w:autoSpaceDN w:val="0"/>
+        <w:adjustRightInd w:val="0"/>
+        <w:spacing w:after="0" w:line="240" w:lineRule="auto"/>
+        <w:rPr>
+          <w:rFonts w:ascii="Lucida Console" w:hAnsi="Lucida Console" w:cs="Lucida Console"/>
+          <w:sz w:val="18"/>
+          <w:szCs w:val="18"/>
+        </w:rPr>
+      </w:pPr>
+      <w:r>
+        <w:rPr>
+          <w:rFonts w:ascii="Lucida Console" w:hAnsi="Lucida Console" w:cs="Lucida Console"/>
+          <w:color w:val="FF4500"/>
+          <w:sz w:val="18"/>
+          <w:szCs w:val="18"/>
+        </w:rPr>
+        <w:t>$connection</w:t>
+      </w:r>
+      <w:r>
+        <w:rPr>
+          <w:rFonts w:ascii="Lucida Console" w:hAnsi="Lucida Console" w:cs="Lucida Console"/>
+          <w:sz w:val="18"/>
+          <w:szCs w:val="18"/>
+        </w:rPr>
+        <w:t xml:space="preserve"> </w:t>
+      </w:r>
+      <w:r>
+        <w:rPr>
+          <w:rFonts w:ascii="Lucida Console" w:hAnsi="Lucida Console" w:cs="Lucida Console"/>
+          <w:color w:val="A9A9A9"/>
+          <w:sz w:val="18"/>
+          <w:szCs w:val="18"/>
+        </w:rPr>
+        <w:t>=</w:t>
+      </w:r>
+      <w:r>
+        <w:rPr>
+          <w:rFonts w:ascii="Lucida Console" w:hAnsi="Lucida Console" w:cs="Lucida Console"/>
+          <w:sz w:val="18"/>
+          <w:szCs w:val="18"/>
+        </w:rPr>
+        <w:t xml:space="preserve"> </w:t>
+      </w:r>
+      <w:r>
+        <w:rPr>
+          <w:rFonts w:ascii="Lucida Console" w:hAnsi="Lucida Console" w:cs="Lucida Console"/>
+          <w:color w:val="0000FF"/>
+          <w:sz w:val="18"/>
+          <w:szCs w:val="18"/>
+        </w:rPr>
+        <w:t>New-PANOSConnection</w:t>
+      </w:r>
+      <w:r>
+        <w:rPr>
+          <w:rFonts w:ascii="Lucida Console" w:hAnsi="Lucida Console" w:cs="Lucida Console"/>
+          <w:sz w:val="18"/>
+          <w:szCs w:val="18"/>
+        </w:rPr>
+        <w:t xml:space="preserve"> </w:t>
+      </w:r>
+      <w:r>
+        <w:rPr>
+          <w:rFonts w:ascii="Lucida Console" w:hAnsi="Lucida Console" w:cs="Lucida Console"/>
+          <w:color w:val="000080"/>
+          <w:sz w:val="18"/>
+          <w:szCs w:val="18"/>
+        </w:rPr>
+        <w:t>-</w:t>
+      </w:r>
+      <w:proofErr w:type="spellStart"/>
+      <w:r>
+        <w:rPr>
+          <w:rFonts w:ascii="Lucida Console" w:hAnsi="Lucida Console" w:cs="Lucida Console"/>
+          <w:color w:val="000080"/>
+          <w:sz w:val="18"/>
+          <w:szCs w:val="18"/>
+        </w:rPr>
+        <w:t>HostName</w:t>
+      </w:r>
+      <w:proofErr w:type="spellEnd"/>
+      <w:r>
+        <w:rPr>
+          <w:rFonts w:ascii="Lucida Console" w:hAnsi="Lucida Console" w:cs="Lucida Console"/>
+          <w:sz w:val="18"/>
+          <w:szCs w:val="18"/>
+        </w:rPr>
+        <w:t xml:space="preserve"> </w:t>
+      </w:r>
+      <w:r>
+        <w:rPr>
+          <w:rFonts w:ascii="Lucida Console" w:hAnsi="Lucida Console" w:cs="Lucida Console"/>
+          <w:color w:val="8B0000"/>
+          <w:sz w:val="18"/>
+          <w:szCs w:val="18"/>
+        </w:rPr>
+        <w:t>'pa.corp.com'</w:t>
+      </w:r>
+      <w:r>
+        <w:rPr>
+          <w:rFonts w:ascii="Lucida Console" w:hAnsi="Lucida Console" w:cs="Lucida Console"/>
+          <w:sz w:val="18"/>
+          <w:szCs w:val="18"/>
+        </w:rPr>
+        <w:t xml:space="preserve"> </w:t>
+      </w:r>
+      <w:r>
+        <w:rPr>
+          <w:rFonts w:ascii="Lucida Console" w:hAnsi="Lucida Console" w:cs="Lucida Console"/>
+          <w:color w:val="000080"/>
+          <w:sz w:val="18"/>
+          <w:szCs w:val="18"/>
+        </w:rPr>
+        <w:t>-</w:t>
+      </w:r>
+      <w:proofErr w:type="spellStart"/>
+      <w:r>
+        <w:rPr>
+          <w:rFonts w:ascii="Lucida Console" w:hAnsi="Lucida Console" w:cs="Lucida Console"/>
+          <w:color w:val="000080"/>
+          <w:sz w:val="18"/>
+          <w:szCs w:val="18"/>
+        </w:rPr>
+        <w:t>Vsys</w:t>
+      </w:r>
+      <w:proofErr w:type="spellEnd"/>
+      <w:r>
+        <w:rPr>
+          <w:rFonts w:ascii="Lucida Console" w:hAnsi="Lucida Console" w:cs="Lucida Console"/>
+          <w:sz w:val="18"/>
+          <w:szCs w:val="18"/>
+        </w:rPr>
+        <w:t xml:space="preserve"> </w:t>
+      </w:r>
+      <w:r>
+        <w:rPr>
+          <w:rFonts w:ascii="Lucida Console" w:hAnsi="Lucida Console" w:cs="Lucida Console"/>
+          <w:color w:val="8B0000"/>
+          <w:sz w:val="18"/>
+          <w:szCs w:val="18"/>
+        </w:rPr>
+        <w:t>'vsys1'</w:t>
+      </w:r>
+      <w:r>
+        <w:rPr>
+          <w:rFonts w:ascii="Lucida Console" w:hAnsi="Lucida Console" w:cs="Lucida Console"/>
+          <w:sz w:val="18"/>
+          <w:szCs w:val="18"/>
+        </w:rPr>
+        <w:t xml:space="preserve"> </w:t>
+      </w:r>
+      <w:r>
+        <w:rPr>
+          <w:rFonts w:ascii="Lucida Console" w:hAnsi="Lucida Console" w:cs="Lucida Console"/>
+          <w:color w:val="000080"/>
+          <w:sz w:val="18"/>
+          <w:szCs w:val="18"/>
+        </w:rPr>
+        <w:t>-</w:t>
+      </w:r>
+      <w:proofErr w:type="spellStart"/>
+      <w:r>
+        <w:rPr>
+          <w:rFonts w:ascii="Lucida Console" w:hAnsi="Lucida Console" w:cs="Lucida Console"/>
+          <w:color w:val="000080"/>
+          <w:sz w:val="18"/>
+          <w:szCs w:val="18"/>
+        </w:rPr>
+        <w:t>AccessToken</w:t>
+      </w:r>
+      <w:proofErr w:type="spellEnd"/>
+      <w:r>
+        <w:rPr>
+          <w:rFonts w:ascii="Lucida Console" w:hAnsi="Lucida Console" w:cs="Lucida Console"/>
+          <w:sz w:val="18"/>
+          <w:szCs w:val="18"/>
+        </w:rPr>
+        <w:t xml:space="preserve"> (</w:t>
+      </w:r>
+      <w:r>
+        <w:rPr>
+          <w:rFonts w:ascii="Lucida Console" w:hAnsi="Lucida Console" w:cs="Lucida Console"/>
+          <w:color w:val="0000FF"/>
+          <w:sz w:val="18"/>
+          <w:szCs w:val="18"/>
+        </w:rPr>
+        <w:t>Import-</w:t>
+      </w:r>
+      <w:proofErr w:type="spellStart"/>
+      <w:r>
+        <w:rPr>
+          <w:rFonts w:ascii="Lucida Console" w:hAnsi="Lucida Console" w:cs="Lucida Console"/>
+          <w:color w:val="0000FF"/>
+          <w:sz w:val="18"/>
+          <w:szCs w:val="18"/>
+        </w:rPr>
+        <w:t>CliXml</w:t>
+      </w:r>
+      <w:proofErr w:type="spellEnd"/>
+      <w:r>
+        <w:rPr>
+          <w:rFonts w:ascii="Lucida Console" w:hAnsi="Lucida Console" w:cs="Lucida Console"/>
+          <w:sz w:val="18"/>
+          <w:szCs w:val="18"/>
+        </w:rPr>
+        <w:t xml:space="preserve"> </w:t>
+      </w:r>
+      <w:r>
+        <w:rPr>
+          <w:rFonts w:ascii="Lucida Console" w:hAnsi="Lucida Console" w:cs="Lucida Console"/>
+          <w:color w:val="8A2BE2"/>
+          <w:sz w:val="18"/>
+          <w:szCs w:val="18"/>
+        </w:rPr>
+        <w:t>c:\PSScripts\panosAccessToken</w:t>
+      </w:r>
+      <w:r>
+        <w:rPr>
+          <w:rFonts w:ascii="Lucida Console" w:hAnsi="Lucida Console" w:cs="Lucida Console"/>
+          <w:sz w:val="18"/>
+          <w:szCs w:val="18"/>
+        </w:rPr>
+        <w:t>)</w:t>
+      </w:r>
+    </w:p>
+    <w:p>
+      <w:pPr>
+        <w:shd w:val="clear" w:color="auto" w:fill="FFFFFF"/>
+        <w:autoSpaceDE w:val="0"/>
+        <w:autoSpaceDN w:val="0"/>
+        <w:adjustRightInd w:val="0"/>
+        <w:spacing w:after="0" w:line="240" w:lineRule="auto"/>
+        <w:rPr>
+          <w:rFonts w:ascii="Lucida Console" w:hAnsi="Lucida Console" w:cs="Lucida Console"/>
+          <w:sz w:val="18"/>
+          <w:szCs w:val="18"/>
+        </w:rPr>
+      </w:pPr>
+      <w:r>
+        <w:rPr>
+          <w:rFonts w:ascii="Lucida Console" w:hAnsi="Lucida Console" w:cs="Lucida Console"/>
+          <w:color w:val="FF4500"/>
+          <w:sz w:val="18"/>
+          <w:szCs w:val="18"/>
+        </w:rPr>
+        <w:t>$</w:t>
+      </w:r>
+      <w:proofErr w:type="spellStart"/>
+      <w:r>
+        <w:rPr>
+          <w:rFonts w:ascii="Lucida Console" w:hAnsi="Lucida Console" w:cs="Lucida Console"/>
+          <w:color w:val="FF4500"/>
+          <w:sz w:val="18"/>
+          <w:szCs w:val="18"/>
+        </w:rPr>
+        <w:t>addressToSearch</w:t>
+      </w:r>
+      <w:proofErr w:type="spellEnd"/>
+      <w:r>
+        <w:rPr>
+          <w:rFonts w:ascii="Lucida Console" w:hAnsi="Lucida Console" w:cs="Lucida Console"/>
+          <w:sz w:val="18"/>
+          <w:szCs w:val="18"/>
+        </w:rPr>
+        <w:t xml:space="preserve"> </w:t>
+      </w:r>
+      <w:r>
+        <w:rPr>
+          <w:rFonts w:ascii="Lucida Console" w:hAnsi="Lucida Console" w:cs="Lucida Console"/>
+          <w:color w:val="A9A9A9"/>
+          <w:sz w:val="18"/>
+          <w:szCs w:val="18"/>
+        </w:rPr>
+        <w:t>=</w:t>
+      </w:r>
+      <w:r>
+        <w:rPr>
+          <w:rFonts w:ascii="Lucida Console" w:hAnsi="Lucida Console" w:cs="Lucida Console"/>
+          <w:sz w:val="18"/>
+          <w:szCs w:val="18"/>
+        </w:rPr>
+        <w:t xml:space="preserve"> </w:t>
+      </w:r>
+      <w:r>
+        <w:rPr>
+          <w:rFonts w:ascii="Lucida Console" w:hAnsi="Lucida Console" w:cs="Lucida Console"/>
+          <w:color w:val="0000FF"/>
+          <w:sz w:val="18"/>
+          <w:szCs w:val="18"/>
+        </w:rPr>
+        <w:t>New-Object</w:t>
+      </w:r>
+      <w:r>
+        <w:rPr>
+          <w:rFonts w:ascii="Lucida Console" w:hAnsi="Lucida Console" w:cs="Lucida Console"/>
+          <w:sz w:val="18"/>
+          <w:szCs w:val="18"/>
+        </w:rPr>
+        <w:t xml:space="preserve"> </w:t>
+      </w:r>
+      <w:r>
+        <w:rPr>
+          <w:rFonts w:ascii="Lucida Console" w:hAnsi="Lucida Console" w:cs="Lucida Console"/>
+          <w:color w:val="000080"/>
+          <w:sz w:val="18"/>
+          <w:szCs w:val="18"/>
+        </w:rPr>
+        <w:t>-</w:t>
+      </w:r>
+      <w:proofErr w:type="spellStart"/>
+      <w:r>
+        <w:rPr>
+          <w:rFonts w:ascii="Lucida Console" w:hAnsi="Lucida Console" w:cs="Lucida Console"/>
+          <w:color w:val="000080"/>
+          <w:sz w:val="18"/>
+          <w:szCs w:val="18"/>
+        </w:rPr>
+        <w:t>TypeName</w:t>
+      </w:r>
+      <w:proofErr w:type="spellEnd"/>
+      <w:r>
+        <w:rPr>
+          <w:rFonts w:ascii="Lucida Console" w:hAnsi="Lucida Console" w:cs="Lucida Console"/>
+          <w:sz w:val="18"/>
+          <w:szCs w:val="18"/>
+        </w:rPr>
+        <w:t xml:space="preserve"> </w:t>
+      </w:r>
+      <w:proofErr w:type="spellStart"/>
+      <w:r>
+        <w:rPr>
+          <w:rFonts w:ascii="Lucida Console" w:hAnsi="Lucida Console" w:cs="Lucida Console"/>
+          <w:color w:val="8A2BE2"/>
+          <w:sz w:val="18"/>
+          <w:szCs w:val="18"/>
+        </w:rPr>
+        <w:t>PANOS.AddressObject</w:t>
+      </w:r>
+      <w:proofErr w:type="spellEnd"/>
+      <w:r>
+        <w:rPr>
+          <w:rFonts w:ascii="Lucida Console" w:hAnsi="Lucida Console" w:cs="Lucida Console"/>
+          <w:sz w:val="18"/>
+          <w:szCs w:val="18"/>
+        </w:rPr>
+        <w:t xml:space="preserve"> </w:t>
+      </w:r>
+      <w:r>
+        <w:rPr>
+          <w:rFonts w:ascii="Lucida Console" w:hAnsi="Lucida Console" w:cs="Lucida Console"/>
+          <w:color w:val="000080"/>
+          <w:sz w:val="18"/>
+          <w:szCs w:val="18"/>
+        </w:rPr>
+        <w:t>-</w:t>
+      </w:r>
+      <w:proofErr w:type="spellStart"/>
+      <w:r>
+        <w:rPr>
+          <w:rFonts w:ascii="Lucida Console" w:hAnsi="Lucida Console" w:cs="Lucida Console"/>
+          <w:color w:val="000080"/>
+          <w:sz w:val="18"/>
+          <w:szCs w:val="18"/>
+        </w:rPr>
+        <w:t>ArgumentList</w:t>
+      </w:r>
+      <w:proofErr w:type="spellEnd"/>
+      <w:r>
+        <w:rPr>
+          <w:rFonts w:ascii="Lucida Console" w:hAnsi="Lucida Console" w:cs="Lucida Console"/>
+          <w:sz w:val="18"/>
+          <w:szCs w:val="18"/>
+        </w:rPr>
+        <w:t xml:space="preserve"> </w:t>
+      </w:r>
+      <w:r>
+        <w:rPr>
+          <w:rFonts w:ascii="Lucida Console" w:hAnsi="Lucida Console" w:cs="Lucida Console"/>
+          <w:color w:val="8B0000"/>
+          <w:sz w:val="18"/>
+          <w:szCs w:val="18"/>
+        </w:rPr>
+        <w:t>"</w:t>
+      </w:r>
+      <w:r>
+        <w:rPr>
+          <w:rFonts w:ascii="Lucida Console" w:hAnsi="Lucida Console" w:cs="Lucida Console"/>
+          <w:color w:val="8B0000"/>
+          <w:sz w:val="18"/>
+          <w:szCs w:val="18"/>
+        </w:rPr>
+        <w:t>web01</w:t>
+      </w:r>
+      <w:r>
+        <w:rPr>
+          <w:rFonts w:ascii="Lucida Console" w:hAnsi="Lucida Console" w:cs="Lucida Console"/>
+          <w:color w:val="8B0000"/>
+          <w:sz w:val="18"/>
+          <w:szCs w:val="18"/>
+        </w:rPr>
+        <w:t>"</w:t>
+      </w:r>
+      <w:r>
+        <w:rPr>
+          <w:rFonts w:ascii="Lucida Console" w:hAnsi="Lucida Console" w:cs="Lucida Console"/>
+          <w:color w:val="A9A9A9"/>
+          <w:sz w:val="18"/>
+          <w:szCs w:val="18"/>
+        </w:rPr>
+        <w:t>,</w:t>
+      </w:r>
+      <w:r>
+        <w:rPr>
+          <w:rFonts w:ascii="Lucida Console" w:hAnsi="Lucida Console" w:cs="Lucida Console"/>
+          <w:sz w:val="18"/>
+          <w:szCs w:val="18"/>
+        </w:rPr>
+        <w:t xml:space="preserve"> (</w:t>
+      </w:r>
+      <w:r>
+        <w:rPr>
+          <w:rFonts w:ascii="Lucida Console" w:hAnsi="Lucida Console" w:cs="Lucida Console"/>
+          <w:color w:val="A9A9A9"/>
+          <w:sz w:val="18"/>
+          <w:szCs w:val="18"/>
+        </w:rPr>
+        <w:t>[</w:t>
+      </w:r>
+      <w:proofErr w:type="spellStart"/>
+      <w:r>
+        <w:rPr>
+          <w:rFonts w:ascii="Lucida Console" w:hAnsi="Lucida Console" w:cs="Lucida Console"/>
+          <w:color w:val="008080"/>
+          <w:sz w:val="18"/>
+          <w:szCs w:val="18"/>
+        </w:rPr>
+        <w:t>System.Net.IPAddress</w:t>
+      </w:r>
+      <w:proofErr w:type="spellEnd"/>
+      <w:r>
+        <w:rPr>
+          <w:rFonts w:ascii="Lucida Console" w:hAnsi="Lucida Console" w:cs="Lucida Console"/>
+          <w:color w:val="A9A9A9"/>
+          <w:sz w:val="18"/>
+          <w:szCs w:val="18"/>
+        </w:rPr>
+        <w:t>]:</w:t>
+      </w:r>
+      <w:proofErr w:type="gramStart"/>
+      <w:r>
+        <w:rPr>
+          <w:rFonts w:ascii="Lucida Console" w:hAnsi="Lucida Console" w:cs="Lucida Console"/>
+          <w:color w:val="A9A9A9"/>
+          <w:sz w:val="18"/>
+          <w:szCs w:val="18"/>
+        </w:rPr>
+        <w:t>:</w:t>
+      </w:r>
+      <w:r>
+        <w:rPr>
+          <w:rFonts w:ascii="Lucida Console" w:hAnsi="Lucida Console" w:cs="Lucida Console"/>
+          <w:sz w:val="18"/>
+          <w:szCs w:val="18"/>
+        </w:rPr>
+        <w:t>Parse</w:t>
+      </w:r>
+      <w:proofErr w:type="gramEnd"/>
+      <w:r>
+        <w:rPr>
+          <w:rFonts w:ascii="Lucida Console" w:hAnsi="Lucida Console" w:cs="Lucida Console"/>
+          <w:sz w:val="18"/>
+          <w:szCs w:val="18"/>
+        </w:rPr>
+        <w:t>(</w:t>
+      </w:r>
+      <w:r>
+        <w:rPr>
+          <w:rFonts w:ascii="Lucida Console" w:hAnsi="Lucida Console" w:cs="Lucida Console"/>
+          <w:color w:val="8B0000"/>
+          <w:sz w:val="18"/>
+          <w:szCs w:val="18"/>
+        </w:rPr>
+        <w:t>"2</w:t>
+      </w:r>
+      <w:r>
+        <w:rPr>
+          <w:rFonts w:ascii="Lucida Console" w:hAnsi="Lucida Console" w:cs="Lucida Console"/>
+          <w:color w:val="8B0000"/>
+          <w:sz w:val="18"/>
+          <w:szCs w:val="18"/>
+        </w:rPr>
+        <w:t>5</w:t>
+      </w:r>
+      <w:r>
+        <w:rPr>
+          <w:rFonts w:ascii="Lucida Console" w:hAnsi="Lucida Console" w:cs="Lucida Console"/>
+          <w:color w:val="8B0000"/>
+          <w:sz w:val="18"/>
+          <w:szCs w:val="18"/>
+        </w:rPr>
+        <w:t>.1.1.</w:t>
+      </w:r>
+      <w:r>
+        <w:rPr>
+          <w:rFonts w:ascii="Lucida Console" w:hAnsi="Lucida Console" w:cs="Lucida Console"/>
+          <w:color w:val="8B0000"/>
+          <w:sz w:val="18"/>
+          <w:szCs w:val="18"/>
+        </w:rPr>
+        <w:t>4</w:t>
+      </w:r>
+      <w:r>
+        <w:rPr>
+          <w:rFonts w:ascii="Lucida Console" w:hAnsi="Lucida Console" w:cs="Lucida Console"/>
+          <w:color w:val="8B0000"/>
+          <w:sz w:val="18"/>
+          <w:szCs w:val="18"/>
+        </w:rPr>
+        <w:t>"</w:t>
+      </w:r>
+      <w:r>
+        <w:rPr>
+          <w:rFonts w:ascii="Lucida Console" w:hAnsi="Lucida Console" w:cs="Lucida Console"/>
+          <w:sz w:val="18"/>
+          <w:szCs w:val="18"/>
+        </w:rPr>
+        <w:t xml:space="preserve">)) </w:t>
+      </w:r>
+    </w:p>
+    <w:p>
+      <w:pPr>
+        <w:shd w:val="clear" w:color="auto" w:fill="FFFFFF"/>
+        <w:autoSpaceDE w:val="0"/>
+        <w:autoSpaceDN w:val="0"/>
+        <w:adjustRightInd w:val="0"/>
+        <w:spacing w:after="0" w:line="240" w:lineRule="auto"/>
+        <w:rPr>
+          <w:rFonts w:ascii="Lucida Console" w:hAnsi="Lucida Console" w:cs="Lucida Console"/>
+          <w:color w:val="FF4500"/>
+          <w:sz w:val="18"/>
+          <w:szCs w:val="18"/>
+        </w:rPr>
+      </w:pPr>
+      <w:r>
+        <w:rPr>
+          <w:rFonts w:ascii="Lucida Console" w:hAnsi="Lucida Console" w:cs="Lucida Console"/>
+          <w:color w:val="0000FF"/>
+          <w:sz w:val="18"/>
+          <w:szCs w:val="18"/>
+        </w:rPr>
+        <w:t>Get-PANOSAddress</w:t>
+      </w:r>
+      <w:r>
+        <w:rPr>
+          <w:rFonts w:ascii="Lucida Console" w:hAnsi="Lucida Console" w:cs="Lucida Console"/>
+          <w:sz w:val="18"/>
+          <w:szCs w:val="18"/>
+        </w:rPr>
+        <w:t xml:space="preserve"> </w:t>
+      </w:r>
+      <w:r>
+        <w:rPr>
+          <w:rFonts w:ascii="Lucida Console" w:hAnsi="Lucida Console" w:cs="Lucida Console"/>
+          <w:color w:val="000080"/>
+          <w:sz w:val="18"/>
+          <w:szCs w:val="18"/>
+        </w:rPr>
+        <w:t>-Connection</w:t>
+      </w:r>
+      <w:r>
+        <w:rPr>
+          <w:rFonts w:ascii="Lucida Console" w:hAnsi="Lucida Console" w:cs="Lucida Console"/>
+          <w:sz w:val="18"/>
+          <w:szCs w:val="18"/>
+        </w:rPr>
+        <w:t xml:space="preserve"> </w:t>
+      </w:r>
+      <w:r>
+        <w:rPr>
+          <w:rFonts w:ascii="Lucida Console" w:hAnsi="Lucida Console" w:cs="Lucida Console"/>
+          <w:color w:val="FF4500"/>
+          <w:sz w:val="18"/>
+          <w:szCs w:val="18"/>
+        </w:rPr>
+        <w:t>$connection</w:t>
+      </w:r>
+      <w:r>
+        <w:rPr>
+          <w:rFonts w:ascii="Lucida Console" w:hAnsi="Lucida Console" w:cs="Lucida Console"/>
+          <w:sz w:val="18"/>
+          <w:szCs w:val="18"/>
+        </w:rPr>
+        <w:t xml:space="preserve"> </w:t>
+      </w:r>
+      <w:r>
+        <w:rPr>
+          <w:rFonts w:ascii="Lucida Console" w:hAnsi="Lucida Console" w:cs="Lucida Console"/>
+          <w:color w:val="000080"/>
+          <w:sz w:val="18"/>
+          <w:szCs w:val="18"/>
+        </w:rPr>
+        <w:t>-</w:t>
+      </w:r>
+      <w:proofErr w:type="spellStart"/>
+      <w:r>
+        <w:rPr>
+          <w:rFonts w:ascii="Lucida Console" w:hAnsi="Lucida Console" w:cs="Lucida Console"/>
+          <w:color w:val="000080"/>
+          <w:sz w:val="18"/>
+          <w:szCs w:val="18"/>
+        </w:rPr>
+        <w:t>FirewallObject</w:t>
+      </w:r>
+      <w:proofErr w:type="spellEnd"/>
+      <w:r>
+        <w:rPr>
+          <w:rFonts w:ascii="Lucida Console" w:hAnsi="Lucida Console" w:cs="Lucida Console"/>
+          <w:sz w:val="18"/>
+          <w:szCs w:val="18"/>
+        </w:rPr>
+        <w:t xml:space="preserve"> </w:t>
+      </w:r>
+      <w:r>
+        <w:rPr>
+          <w:rFonts w:ascii="Lucida Console" w:hAnsi="Lucida Console" w:cs="Lucida Console"/>
+          <w:color w:val="FF4500"/>
+          <w:sz w:val="18"/>
+          <w:szCs w:val="18"/>
+        </w:rPr>
+        <w:t>$</w:t>
+      </w:r>
+      <w:proofErr w:type="spellStart"/>
+      <w:r>
+        <w:rPr>
+          <w:rFonts w:ascii="Lucida Console" w:hAnsi="Lucida Console" w:cs="Lucida Console"/>
+          <w:color w:val="FF4500"/>
+          <w:sz w:val="18"/>
+          <w:szCs w:val="18"/>
+        </w:rPr>
+        <w:t>addressToSearch</w:t>
+      </w:r>
+      <w:proofErr w:type="spellEnd"/>
+      <w:r>
+        <w:rPr>
+          <w:rFonts w:ascii="Lucida Console" w:hAnsi="Lucida Console" w:cs="Lucida Console"/>
+          <w:color w:val="FF4500"/>
+          <w:sz w:val="18"/>
+          <w:szCs w:val="18"/>
+        </w:rPr>
+        <w:t xml:space="preserve"> </w:t>
+      </w:r>
+    </w:p>
+    <w:p>
+      <w:pPr>
+        <w:shd w:val="clear" w:color="auto" w:fill="FFFFFF"/>
+        <w:autoSpaceDE w:val="0"/>
+        <w:autoSpaceDN w:val="0"/>
+        <w:adjustRightInd w:val="0"/>
+        <w:spacing w:after="0" w:line="240" w:lineRule="auto"/>
+        <w:rPr>
+          <w:rFonts w:ascii="Lucida Console" w:hAnsi="Lucida Console" w:cs="Lucida Console"/>
+          <w:color w:val="FF4500"/>
+          <w:sz w:val="18"/>
+          <w:szCs w:val="18"/>
+        </w:rPr>
+      </w:pPr>
+    </w:p>
+    <w:p>
+      <w:pPr>
+        <w:shd w:val="clear" w:color="auto" w:fill="FFFFFF"/>
+        <w:autoSpaceDE w:val="0"/>
+        <w:autoSpaceDN w:val="0"/>
+        <w:adjustRightInd w:val="0"/>
+        <w:spacing w:after="0" w:line="240" w:lineRule="auto"/>
+        <w:rPr>
+          <w:rFonts w:ascii="Lucida Console" w:hAnsi="Lucida Console" w:cs="Lucida Console"/>
+          <w:color w:val="FF4500"/>
+          <w:sz w:val="18"/>
+          <w:szCs w:val="18"/>
+        </w:rPr>
+      </w:pPr>
+    </w:p>
+    <w:p>
+      <w:pPr>
+        <w:shd w:val="clear" w:color="auto" w:fill="FFFFFF"/>
+        <w:autoSpaceDE w:val="0"/>
+        <w:autoSpaceDN w:val="0"/>
+        <w:adjustRightInd w:val="0"/>
+        <w:spacing w:after="0" w:line="240" w:lineRule="auto"/>
+        <w:rPr>
+          <w:rFonts w:ascii="Lucida Console" w:hAnsi="Lucida Console" w:cs="Lucida Console"/>
+          <w:sz w:val="18"/>
+          <w:szCs w:val="18"/>
+        </w:rPr>
+      </w:pPr>
+      <w:r>
+        <w:rPr>
+          <w:rFonts w:ascii="Lucida Console" w:hAnsi="Lucida Console" w:cs="Lucida Console"/>
+          <w:sz w:val="18"/>
+          <w:szCs w:val="18"/>
+        </w:rPr>
+        <w:t xml:space="preserve"> </w:t>
+      </w:r>
+    </w:p>
+    <w:p>
+      <w:pPr>
+        <w:shd w:val="clear" w:color="auto" w:fill="FFFFFF"/>
+        <w:autoSpaceDE w:val="0"/>
+        <w:autoSpaceDN w:val="0"/>
+        <w:adjustRightInd w:val="0"/>
+        <w:spacing w:after="0" w:line="240" w:lineRule="auto"/>
+        <w:rPr>
+          <w:rFonts w:ascii="Lucida Console" w:hAnsi="Lucida Console" w:cs="Lucida Console"/>
+          <w:color w:val="FF4500"/>
+          <w:sz w:val="18"/>
+          <w:szCs w:val="18"/>
+        </w:rPr>
+      </w:pPr>
+      <w:r>
+        <w:rPr>
+          <w:rFonts w:ascii="Lucida Console" w:hAnsi="Lucida Console" w:cs="Lucida Console"/>
+          <w:sz w:val="18"/>
+          <w:szCs w:val="18"/>
+        </w:rPr>
+        <w:t xml:space="preserve">   </w:t>
+      </w:r>
+    </w:p>
+    <w:p>
+      <w:pPr>
+        <w:pStyle w:val="Heading3"/>
+      </w:pPr>
+      <w:r>
+        <w:t>Example 3</w:t>
+      </w:r>
+    </w:p>
+    <w:p>
+      <w:r>
+        <w:t xml:space="preserve">These commands will retrieve all Address objects with a specified IP address. </w:t>
+      </w:r>
+      <w:bookmarkStart w:id="0" w:name="_GoBack"/>
+      <w:bookmarkEnd w:id="0"/>
+    </w:p>
+    <w:p>
+      <w:pPr>
+        <w:shd w:val="clear" w:color="auto" w:fill="FFFFFF"/>
+        <w:autoSpaceDE w:val="0"/>
+        <w:autoSpaceDN w:val="0"/>
+        <w:adjustRightInd w:val="0"/>
+        <w:spacing w:after="0" w:line="240" w:lineRule="auto"/>
+        <w:rPr>
+          <w:rFonts w:ascii="Lucida Console" w:hAnsi="Lucida Console" w:cs="Lucida Console"/>
+          <w:sz w:val="18"/>
+          <w:szCs w:val="18"/>
+        </w:rPr>
+      </w:pPr>
+      <w:r>
+        <w:rPr>
+          <w:rFonts w:ascii="Lucida Console" w:hAnsi="Lucida Console" w:cs="Lucida Console"/>
+          <w:color w:val="FF4500"/>
+          <w:sz w:val="18"/>
+          <w:szCs w:val="18"/>
+        </w:rPr>
+        <w:t>$connection</w:t>
+      </w:r>
+      <w:r>
+        <w:rPr>
+          <w:rFonts w:ascii="Lucida Console" w:hAnsi="Lucida Console" w:cs="Lucida Console"/>
+          <w:sz w:val="18"/>
+          <w:szCs w:val="18"/>
+        </w:rPr>
+        <w:t xml:space="preserve"> </w:t>
+      </w:r>
+      <w:r>
+        <w:rPr>
+          <w:rFonts w:ascii="Lucida Console" w:hAnsi="Lucida Console" w:cs="Lucida Console"/>
+          <w:color w:val="A9A9A9"/>
+          <w:sz w:val="18"/>
+          <w:szCs w:val="18"/>
+        </w:rPr>
+        <w:t>=</w:t>
+      </w:r>
+      <w:r>
+        <w:rPr>
+          <w:rFonts w:ascii="Lucida Console" w:hAnsi="Lucida Console" w:cs="Lucida Console"/>
+          <w:sz w:val="18"/>
+          <w:szCs w:val="18"/>
+        </w:rPr>
+        <w:t xml:space="preserve"> </w:t>
+      </w:r>
+      <w:r>
+        <w:rPr>
+          <w:rFonts w:ascii="Lucida Console" w:hAnsi="Lucida Console" w:cs="Lucida Console"/>
+          <w:color w:val="0000FF"/>
+          <w:sz w:val="18"/>
+          <w:szCs w:val="18"/>
+        </w:rPr>
+        <w:t>New-PANOSConnection</w:t>
+      </w:r>
+      <w:r>
+        <w:rPr>
+          <w:rFonts w:ascii="Lucida Console" w:hAnsi="Lucida Console" w:cs="Lucida Console"/>
+          <w:sz w:val="18"/>
+          <w:szCs w:val="18"/>
+        </w:rPr>
+        <w:t xml:space="preserve"> </w:t>
+      </w:r>
+      <w:r>
+        <w:rPr>
+          <w:rFonts w:ascii="Lucida Console" w:hAnsi="Lucida Console" w:cs="Lucida Console"/>
+          <w:color w:val="000080"/>
+          <w:sz w:val="18"/>
+          <w:szCs w:val="18"/>
+        </w:rPr>
+        <w:t>-</w:t>
+      </w:r>
+      <w:proofErr w:type="spellStart"/>
+      <w:r>
+        <w:rPr>
+          <w:rFonts w:ascii="Lucida Console" w:hAnsi="Lucida Console" w:cs="Lucida Console"/>
+          <w:color w:val="000080"/>
+          <w:sz w:val="18"/>
+          <w:szCs w:val="18"/>
+        </w:rPr>
+        <w:t>HostName</w:t>
+      </w:r>
+      <w:proofErr w:type="spellEnd"/>
+      <w:r>
+        <w:rPr>
+          <w:rFonts w:ascii="Lucida Console" w:hAnsi="Lucida Console" w:cs="Lucida Console"/>
+          <w:sz w:val="18"/>
+          <w:szCs w:val="18"/>
+        </w:rPr>
+        <w:t xml:space="preserve"> </w:t>
+      </w:r>
+      <w:r>
+        <w:rPr>
+          <w:rFonts w:ascii="Lucida Console" w:hAnsi="Lucida Console" w:cs="Lucida Console"/>
+          <w:color w:val="8B0000"/>
+          <w:sz w:val="18"/>
+          <w:szCs w:val="18"/>
+        </w:rPr>
+        <w:t>'pa.corp.com'</w:t>
+      </w:r>
+      <w:r>
+        <w:rPr>
+          <w:rFonts w:ascii="Lucida Console" w:hAnsi="Lucida Console" w:cs="Lucida Console"/>
+          <w:sz w:val="18"/>
+          <w:szCs w:val="18"/>
+        </w:rPr>
+        <w:t xml:space="preserve"> </w:t>
+      </w:r>
+      <w:r>
+        <w:rPr>
+          <w:rFonts w:ascii="Lucida Console" w:hAnsi="Lucida Console" w:cs="Lucida Console"/>
+          <w:color w:val="000080"/>
+          <w:sz w:val="18"/>
+          <w:szCs w:val="18"/>
+        </w:rPr>
+        <w:t>-</w:t>
+      </w:r>
+      <w:proofErr w:type="spellStart"/>
+      <w:r>
+        <w:rPr>
+          <w:rFonts w:ascii="Lucida Console" w:hAnsi="Lucida Console" w:cs="Lucida Console"/>
+          <w:color w:val="000080"/>
+          <w:sz w:val="18"/>
+          <w:szCs w:val="18"/>
+        </w:rPr>
+        <w:t>Vsys</w:t>
+      </w:r>
+      <w:proofErr w:type="spellEnd"/>
+      <w:r>
+        <w:rPr>
+          <w:rFonts w:ascii="Lucida Console" w:hAnsi="Lucida Console" w:cs="Lucida Console"/>
+          <w:sz w:val="18"/>
+          <w:szCs w:val="18"/>
+        </w:rPr>
+        <w:t xml:space="preserve"> </w:t>
+      </w:r>
+      <w:r>
+        <w:rPr>
+          <w:rFonts w:ascii="Lucida Console" w:hAnsi="Lucida Console" w:cs="Lucida Console"/>
+          <w:color w:val="8B0000"/>
+          <w:sz w:val="18"/>
+          <w:szCs w:val="18"/>
+        </w:rPr>
+        <w:t>'vsys1'</w:t>
+      </w:r>
+      <w:r>
+        <w:rPr>
+          <w:rFonts w:ascii="Lucida Console" w:hAnsi="Lucida Console" w:cs="Lucida Console"/>
+          <w:sz w:val="18"/>
+          <w:szCs w:val="18"/>
+        </w:rPr>
+        <w:t xml:space="preserve"> </w:t>
+      </w:r>
+      <w:r>
+        <w:rPr>
+          <w:rFonts w:ascii="Lucida Console" w:hAnsi="Lucida Console" w:cs="Lucida Console"/>
+          <w:color w:val="000080"/>
+          <w:sz w:val="18"/>
+          <w:szCs w:val="18"/>
+        </w:rPr>
+        <w:t>-</w:t>
+      </w:r>
+      <w:proofErr w:type="spellStart"/>
+      <w:r>
+        <w:rPr>
+          <w:rFonts w:ascii="Lucida Console" w:hAnsi="Lucida Console" w:cs="Lucida Console"/>
+          <w:color w:val="000080"/>
+          <w:sz w:val="18"/>
+          <w:szCs w:val="18"/>
+        </w:rPr>
+        <w:t>AccessToken</w:t>
+      </w:r>
+      <w:proofErr w:type="spellEnd"/>
+      <w:r>
+        <w:rPr>
+          <w:rFonts w:ascii="Lucida Console" w:hAnsi="Lucida Console" w:cs="Lucida Console"/>
+          <w:sz w:val="18"/>
+          <w:szCs w:val="18"/>
+        </w:rPr>
+        <w:t xml:space="preserve"> (</w:t>
+      </w:r>
+      <w:r>
+        <w:rPr>
+          <w:rFonts w:ascii="Lucida Console" w:hAnsi="Lucida Console" w:cs="Lucida Console"/>
+          <w:color w:val="0000FF"/>
+          <w:sz w:val="18"/>
+          <w:szCs w:val="18"/>
+        </w:rPr>
+        <w:t>Import-</w:t>
+      </w:r>
+      <w:proofErr w:type="spellStart"/>
+      <w:r>
+        <w:rPr>
+          <w:rFonts w:ascii="Lucida Console" w:hAnsi="Lucida Console" w:cs="Lucida Console"/>
+          <w:color w:val="0000FF"/>
+          <w:sz w:val="18"/>
+          <w:szCs w:val="18"/>
+        </w:rPr>
+        <w:t>CliXml</w:t>
+      </w:r>
+      <w:proofErr w:type="spellEnd"/>
+      <w:r>
+        <w:rPr>
+          <w:rFonts w:ascii="Lucida Console" w:hAnsi="Lucida Console" w:cs="Lucida Console"/>
+          <w:sz w:val="18"/>
+          <w:szCs w:val="18"/>
+        </w:rPr>
+        <w:t xml:space="preserve"> </w:t>
+      </w:r>
+      <w:r>
+        <w:rPr>
+          <w:rFonts w:ascii="Lucida Console" w:hAnsi="Lucida Console" w:cs="Lucida Console"/>
+          <w:color w:val="8A2BE2"/>
+          <w:sz w:val="18"/>
+          <w:szCs w:val="18"/>
+        </w:rPr>
+        <w:t>c:\PSScripts\panosAccessToken</w:t>
+      </w:r>
+      <w:r>
+        <w:rPr>
+          <w:rFonts w:ascii="Lucida Console" w:hAnsi="Lucida Console" w:cs="Lucida Console"/>
+          <w:sz w:val="18"/>
+          <w:szCs w:val="18"/>
+        </w:rPr>
+        <w:t>)</w:t>
+      </w:r>
+    </w:p>
+    <w:p>
+      <w:r>
+        <w:rPr>
+          <w:rFonts w:ascii="Consolas" w:hAnsi="Consolas" w:cs="Consolas"/>
+          <w:color w:val="2B91AF"/>
+          <w:sz w:val="19"/>
+          <w:szCs w:val="19"/>
+          <w:highlight w:val="white"/>
+        </w:rPr>
+        <w:t>Get-PANOSAddress</w:t>
+      </w:r>
+      <w:r>
+        <w:rPr>
+          <w:rFonts w:ascii="Consolas" w:hAnsi="Consolas" w:cs="Consolas"/>
+          <w:color w:val="000000"/>
+          <w:sz w:val="19"/>
+          <w:szCs w:val="19"/>
+          <w:highlight w:val="white"/>
+        </w:rPr>
+        <w:t xml:space="preserve"> -Connection $connection | </w:t>
+      </w:r>
+      <w:r>
+        <w:rPr>
+          <w:rFonts w:ascii="Consolas" w:hAnsi="Consolas" w:cs="Consolas"/>
+          <w:color w:val="2B91AF"/>
+          <w:sz w:val="19"/>
+          <w:szCs w:val="19"/>
+          <w:highlight w:val="white"/>
+        </w:rPr>
+        <w:t>Where</w:t>
+      </w:r>
+      <w:r>
+        <w:rPr>
+          <w:rFonts w:ascii="Consolas" w:hAnsi="Consolas" w:cs="Consolas"/>
+          <w:color w:val="000000"/>
+          <w:sz w:val="19"/>
+          <w:szCs w:val="19"/>
+          <w:highlight w:val="white"/>
+        </w:rPr>
+        <w:t xml:space="preserve"> </w:t>
+      </w:r>
+      <w:proofErr w:type="gramStart"/>
+      <w:r>
+        <w:rPr>
+          <w:rFonts w:ascii="Consolas" w:hAnsi="Consolas" w:cs="Consolas"/>
+          <w:color w:val="000000"/>
+          <w:sz w:val="19"/>
+          <w:szCs w:val="19"/>
+          <w:highlight w:val="white"/>
+        </w:rPr>
+        <w:t>{ $</w:t>
+      </w:r>
+      <w:proofErr w:type="gramEnd"/>
+      <w:r>
+        <w:rPr>
+          <w:rFonts w:ascii="Consolas" w:hAnsi="Consolas" w:cs="Consolas"/>
+          <w:color w:val="000000"/>
+          <w:sz w:val="19"/>
+          <w:szCs w:val="19"/>
+          <w:highlight w:val="white"/>
+        </w:rPr>
+        <w:t>_.Address -</w:t>
+      </w:r>
+      <w:proofErr w:type="spellStart"/>
+      <w:r>
+        <w:rPr>
+          <w:rFonts w:ascii="Consolas" w:hAnsi="Consolas" w:cs="Consolas"/>
+          <w:color w:val="000000"/>
+          <w:sz w:val="19"/>
+          <w:szCs w:val="19"/>
+          <w:highlight w:val="white"/>
+        </w:rPr>
+        <w:t>eq</w:t>
+      </w:r>
+      <w:proofErr w:type="spellEnd"/>
+      <w:r>
+        <w:rPr>
+          <w:rFonts w:ascii="Consolas" w:hAnsi="Consolas" w:cs="Consolas"/>
+          <w:color w:val="000000"/>
+          <w:sz w:val="19"/>
+          <w:szCs w:val="19"/>
+          <w:highlight w:val="white"/>
+        </w:rPr>
+        <w:t xml:space="preserve"> </w:t>
+      </w:r>
+      <w:r>
+        <w:rPr>
+          <w:rFonts w:ascii="Consolas" w:hAnsi="Consolas" w:cs="Consolas"/>
+          <w:color w:val="A31515"/>
+          <w:sz w:val="19"/>
+          <w:szCs w:val="19"/>
+          <w:highlight w:val="white"/>
+        </w:rPr>
+        <w:t>'2</w:t>
+      </w:r>
+      <w:r>
+        <w:rPr>
+          <w:rFonts w:ascii="Consolas" w:hAnsi="Consolas" w:cs="Consolas"/>
+          <w:color w:val="A31515"/>
+          <w:sz w:val="19"/>
+          <w:szCs w:val="19"/>
+          <w:highlight w:val="white"/>
+        </w:rPr>
+        <w:t>5</w:t>
+      </w:r>
+      <w:r>
+        <w:rPr>
+          <w:rFonts w:ascii="Consolas" w:hAnsi="Consolas" w:cs="Consolas"/>
+          <w:color w:val="A31515"/>
+          <w:sz w:val="19"/>
+          <w:szCs w:val="19"/>
+          <w:highlight w:val="white"/>
+        </w:rPr>
+        <w:t>.1.1.</w:t>
+      </w:r>
+      <w:r>
+        <w:rPr>
+          <w:rFonts w:ascii="Consolas" w:hAnsi="Consolas" w:cs="Consolas"/>
+          <w:color w:val="A31515"/>
+          <w:sz w:val="19"/>
+          <w:szCs w:val="19"/>
+          <w:highlight w:val="white"/>
+        </w:rPr>
+        <w:t>4</w:t>
+      </w:r>
+      <w:r>
+        <w:rPr>
+          <w:rFonts w:ascii="Consolas" w:hAnsi="Consolas" w:cs="Consolas"/>
+          <w:color w:val="A31515"/>
+          <w:sz w:val="19"/>
+          <w:szCs w:val="19"/>
+          <w:highlight w:val="white"/>
+        </w:rPr>
+        <w:t>'</w:t>
+      </w:r>
+      <w:r>
+        <w:rPr>
+          <w:rFonts w:ascii="Consolas" w:hAnsi="Consolas" w:cs="Consolas"/>
+          <w:color w:val="000000"/>
+          <w:sz w:val="19"/>
+          <w:szCs w:val="19"/>
+          <w:highlight w:val="white"/>
+        </w:rPr>
+        <w:t xml:space="preserve"> }</w:t>
+      </w:r>
+    </w:p>
+    <w:p/>
+    <w:p/>
     <w:p/>
     <w:sectPr>
       <w:pgSz w:w="12240" w:h="15840"/>

</xml_diff>

<commit_message>
Refactored Set API for the Config Repository - it now returns void instead of the command status. Should any issues occur during the set operation an exception is thrown.
</commit_message>
<xml_diff>
--- a/PANOSPs/Help/PANOS PS Module Help.docx
+++ b/PANOSPs/Help/PANOS PS Module Help.docx
@@ -6158,15 +6158,13 @@
         <w:pStyle w:val="Heading3"/>
       </w:pPr>
       <w:r>
-        <w:t>Example 3</w:t>
+        <w:t>Example 4</w:t>
       </w:r>
     </w:p>
     <w:p>
       <w:r>
         <w:t xml:space="preserve">These commands will retrieve all Address objects with a specified IP address. </w:t>
       </w:r>
-      <w:bookmarkStart w:id="0" w:name="_GoBack"/>
-      <w:bookmarkEnd w:id="0"/>
     </w:p>
     <w:p>
       <w:pPr>
@@ -6181,6 +6179,7 @@
           <w:szCs w:val="18"/>
         </w:rPr>
       </w:pPr>
+      <w:bookmarkStart w:id="0" w:name="_GoBack"/>
       <w:r>
         <w:rPr>
           <w:rFonts w:ascii="Lucida Console" w:hAnsi="Lucida Console" w:cs="Lucida Console"/>
@@ -6542,6 +6541,7 @@
         <w:t xml:space="preserve"> }</w:t>
       </w:r>
     </w:p>
+    <w:bookmarkEnd w:id="0"/>
     <w:p/>
     <w:p/>
     <w:p/>

</xml_diff>

<commit_message>
Added Help for Add-PANOSAddress CmdLet
</commit_message>
<xml_diff>
--- a/PANOSPs/Help/PANOS PS Module Help.docx
+++ b/PANOSPs/Help/PANOS PS Module Help.docx
@@ -326,18 +326,9 @@
           <w:sz w:val="18"/>
           <w:szCs w:val="18"/>
         </w:rPr>
-        <w:t>ConvertTo</w:t>
-      </w:r>
-      <w:proofErr w:type="spellEnd"/>
-      <w:r>
-        <w:rPr>
-          <w:rFonts w:ascii="Lucida Console" w:hAnsi="Lucida Console" w:cs="Lucida Console"/>
-          <w:color w:val="0000FF"/>
-          <w:sz w:val="18"/>
-          <w:szCs w:val="18"/>
-        </w:rPr>
-        <w:t>-SecureString</w:t>
-      </w:r>
+        <w:t>ConvertTo-SecureString</w:t>
+      </w:r>
+      <w:proofErr w:type="spellEnd"/>
       <w:r>
         <w:rPr>
           <w:rFonts w:ascii="Lucida Console" w:hAnsi="Lucida Console" w:cs="Lucida Console"/>
@@ -473,8 +464,19 @@
           <w:sz w:val="18"/>
           <w:szCs w:val="18"/>
         </w:rPr>
-        <w:t>New-PANOSConnection</w:t>
-      </w:r>
+        <w:t>New-</w:t>
+      </w:r>
+      <w:proofErr w:type="spellStart"/>
+      <w:r>
+        <w:rPr>
+          <w:rFonts w:ascii="Lucida Console" w:hAnsi="Lucida Console" w:cs="Lucida Console"/>
+          <w:color w:val="0000FF"/>
+          <w:sz w:val="18"/>
+          <w:szCs w:val="18"/>
+        </w:rPr>
+        <w:t>PANOSConnection</w:t>
+      </w:r>
+      <w:proofErr w:type="spellEnd"/>
       <w:r>
         <w:rPr>
           <w:rFonts w:ascii="Lucida Console" w:hAnsi="Lucida Console" w:cs="Lucida Console"/>
@@ -643,8 +645,19 @@
           <w:sz w:val="18"/>
           <w:szCs w:val="18"/>
         </w:rPr>
-        <w:t>Get-PANOSAddress</w:t>
-      </w:r>
+        <w:t>Get-</w:t>
+      </w:r>
+      <w:proofErr w:type="spellStart"/>
+      <w:r>
+        <w:rPr>
+          <w:rFonts w:ascii="Lucida Console" w:hAnsi="Lucida Console" w:cs="Lucida Console"/>
+          <w:color w:val="0000FF"/>
+          <w:sz w:val="18"/>
+          <w:szCs w:val="18"/>
+        </w:rPr>
+        <w:t>PANOSAddress</w:t>
+      </w:r>
+      <w:proofErr w:type="spellEnd"/>
       <w:r>
         <w:rPr>
           <w:rFonts w:ascii="Lucida Console" w:hAnsi="Lucida Console" w:cs="Lucida Console"/>
@@ -798,7 +811,15 @@
       </w:r>
       <w:proofErr w:type="spellEnd"/>
       <w:r>
-        <w:t xml:space="preserve"> Cmdlet which </w:t>
+        <w:t xml:space="preserve"> </w:t>
+      </w:r>
+      <w:proofErr w:type="spellStart"/>
+      <w:r>
+        <w:t>Cmdlet</w:t>
+      </w:r>
+      <w:proofErr w:type="spellEnd"/>
+      <w:r>
+        <w:t xml:space="preserve"> which </w:t>
       </w:r>
       <w:r>
         <w:t>de-serializes</w:t>
@@ -838,18 +859,9 @@
           <w:szCs w:val="18"/>
         </w:rPr>
         <w:lastRenderedPageBreak/>
-        <w:t>ConvertTo</w:t>
-      </w:r>
-      <w:proofErr w:type="spellEnd"/>
-      <w:r>
-        <w:rPr>
-          <w:rFonts w:ascii="Lucida Console" w:hAnsi="Lucida Console" w:cs="Lucida Console"/>
-          <w:color w:val="0000FF"/>
-          <w:sz w:val="18"/>
-          <w:szCs w:val="18"/>
-        </w:rPr>
-        <w:t>-SecureString</w:t>
-      </w:r>
+        <w:t>ConvertTo-SecureString</w:t>
+      </w:r>
+      <w:proofErr w:type="spellEnd"/>
       <w:r>
         <w:rPr>
           <w:rFonts w:ascii="Lucida Console" w:hAnsi="Lucida Console" w:cs="Lucida Console"/>
@@ -1038,8 +1050,19 @@
           <w:sz w:val="18"/>
           <w:szCs w:val="18"/>
         </w:rPr>
-        <w:t>New-PANOSConnection</w:t>
-      </w:r>
+        <w:t>New-</w:t>
+      </w:r>
+      <w:proofErr w:type="spellStart"/>
+      <w:r>
+        <w:rPr>
+          <w:rFonts w:ascii="Lucida Console" w:hAnsi="Lucida Console" w:cs="Lucida Console"/>
+          <w:color w:val="0000FF"/>
+          <w:sz w:val="18"/>
+          <w:szCs w:val="18"/>
+        </w:rPr>
+        <w:t>PANOSConnection</w:t>
+      </w:r>
+      <w:proofErr w:type="spellEnd"/>
       <w:r>
         <w:rPr>
           <w:rFonts w:ascii="Lucida Console" w:hAnsi="Lucida Console" w:cs="Lucida Console"/>
@@ -1269,8 +1292,19 @@
           <w:sz w:val="18"/>
           <w:szCs w:val="18"/>
         </w:rPr>
-        <w:t>Get-PANOSAddress</w:t>
-      </w:r>
+        <w:t>Get-</w:t>
+      </w:r>
+      <w:proofErr w:type="spellStart"/>
+      <w:r>
+        <w:rPr>
+          <w:rFonts w:ascii="Lucida Console" w:hAnsi="Lucida Console" w:cs="Lucida Console"/>
+          <w:color w:val="0000FF"/>
+          <w:sz w:val="18"/>
+          <w:szCs w:val="18"/>
+        </w:rPr>
+        <w:t>PANOSAddress</w:t>
+      </w:r>
+      <w:proofErr w:type="spellEnd"/>
       <w:r>
         <w:rPr>
           <w:rFonts w:ascii="Lucida Console" w:hAnsi="Lucida Console" w:cs="Lucida Console"/>
@@ -1889,8 +1923,19 @@
           <w:sz w:val="18"/>
           <w:szCs w:val="18"/>
         </w:rPr>
-        <w:t>New-PANOSConnection</w:t>
-      </w:r>
+        <w:t>New-</w:t>
+      </w:r>
+      <w:proofErr w:type="spellStart"/>
+      <w:r>
+        <w:rPr>
+          <w:rFonts w:ascii="Lucida Console" w:hAnsi="Lucida Console" w:cs="Lucida Console"/>
+          <w:color w:val="0000FF"/>
+          <w:sz w:val="18"/>
+          <w:szCs w:val="18"/>
+        </w:rPr>
+        <w:t>PANOSConnection</w:t>
+      </w:r>
+      <w:proofErr w:type="spellEnd"/>
       <w:r>
         <w:rPr>
           <w:rFonts w:ascii="Lucida Console" w:hAnsi="Lucida Console" w:cs="Lucida Console"/>
@@ -2587,8 +2632,19 @@
           <w:sz w:val="18"/>
           <w:szCs w:val="18"/>
         </w:rPr>
-        <w:t>New-PANOSConnection</w:t>
-      </w:r>
+        <w:t>New-</w:t>
+      </w:r>
+      <w:proofErr w:type="spellStart"/>
+      <w:r>
+        <w:rPr>
+          <w:rFonts w:ascii="Lucida Console" w:hAnsi="Lucida Console" w:cs="Lucida Console"/>
+          <w:color w:val="0000FF"/>
+          <w:sz w:val="18"/>
+          <w:szCs w:val="18"/>
+        </w:rPr>
+        <w:t>PANOSConnection</w:t>
+      </w:r>
+      <w:proofErr w:type="spellEnd"/>
       <w:r>
         <w:rPr>
           <w:rFonts w:ascii="Lucida Console" w:hAnsi="Lucida Console" w:cs="Lucida Console"/>
@@ -3502,8 +3558,19 @@
           <w:sz w:val="18"/>
           <w:szCs w:val="18"/>
         </w:rPr>
-        <w:t>New-PANOSConnection</w:t>
-      </w:r>
+        <w:t>New-</w:t>
+      </w:r>
+      <w:proofErr w:type="spellStart"/>
+      <w:r>
+        <w:rPr>
+          <w:rFonts w:ascii="Lucida Console" w:hAnsi="Lucida Console" w:cs="Lucida Console"/>
+          <w:color w:val="0000FF"/>
+          <w:sz w:val="18"/>
+          <w:szCs w:val="18"/>
+        </w:rPr>
+        <w:t>PANOSConnection</w:t>
+      </w:r>
+      <w:proofErr w:type="spellEnd"/>
       <w:r>
         <w:rPr>
           <w:rFonts w:ascii="Lucida Console" w:hAnsi="Lucida Console" w:cs="Lucida Console"/>
@@ -3730,8 +3797,19 @@
           <w:sz w:val="18"/>
           <w:szCs w:val="18"/>
         </w:rPr>
-        <w:t>New-PANOSConnection</w:t>
-      </w:r>
+        <w:t>New-</w:t>
+      </w:r>
+      <w:proofErr w:type="spellStart"/>
+      <w:r>
+        <w:rPr>
+          <w:rFonts w:ascii="Lucida Console" w:hAnsi="Lucida Console" w:cs="Lucida Console"/>
+          <w:color w:val="0000FF"/>
+          <w:sz w:val="18"/>
+          <w:szCs w:val="18"/>
+        </w:rPr>
+        <w:t>PANOSConnection</w:t>
+      </w:r>
+      <w:proofErr w:type="spellEnd"/>
       <w:r>
         <w:rPr>
           <w:rFonts w:ascii="Lucida Console" w:hAnsi="Lucida Console" w:cs="Lucida Console"/>
@@ -4723,8 +4801,19 @@
           <w:sz w:val="18"/>
           <w:szCs w:val="18"/>
         </w:rPr>
-        <w:t>New-PANOSConnection</w:t>
-      </w:r>
+        <w:t>New-</w:t>
+      </w:r>
+      <w:proofErr w:type="spellStart"/>
+      <w:r>
+        <w:rPr>
+          <w:rFonts w:ascii="Lucida Console" w:hAnsi="Lucida Console" w:cs="Lucida Console"/>
+          <w:color w:val="0000FF"/>
+          <w:sz w:val="18"/>
+          <w:szCs w:val="18"/>
+        </w:rPr>
+        <w:t>PANOSConnection</w:t>
+      </w:r>
+      <w:proofErr w:type="spellEnd"/>
       <w:r>
         <w:rPr>
           <w:rFonts w:ascii="Lucida Console" w:hAnsi="Lucida Console" w:cs="Lucida Console"/>
@@ -4918,8 +5007,19 @@
           <w:sz w:val="18"/>
           <w:szCs w:val="18"/>
         </w:rPr>
-        <w:t>Get-PANOSAddress</w:t>
-      </w:r>
+        <w:t>Get-</w:t>
+      </w:r>
+      <w:proofErr w:type="spellStart"/>
+      <w:r>
+        <w:rPr>
+          <w:rFonts w:ascii="Lucida Console" w:hAnsi="Lucida Console" w:cs="Lucida Console"/>
+          <w:color w:val="0000FF"/>
+          <w:sz w:val="18"/>
+          <w:szCs w:val="18"/>
+        </w:rPr>
+        <w:t>PANOSAddress</w:t>
+      </w:r>
+      <w:proofErr w:type="spellEnd"/>
       <w:r>
         <w:rPr>
           <w:rFonts w:ascii="Lucida Console" w:hAnsi="Lucida Console" w:cs="Lucida Console"/>
@@ -5074,8 +5174,19 @@
           <w:sz w:val="18"/>
           <w:szCs w:val="18"/>
         </w:rPr>
-        <w:t>New-PANOSConnection</w:t>
-      </w:r>
+        <w:t>New-</w:t>
+      </w:r>
+      <w:proofErr w:type="spellStart"/>
+      <w:r>
+        <w:rPr>
+          <w:rFonts w:ascii="Lucida Console" w:hAnsi="Lucida Console" w:cs="Lucida Console"/>
+          <w:color w:val="0000FF"/>
+          <w:sz w:val="18"/>
+          <w:szCs w:val="18"/>
+        </w:rPr>
+        <w:t>PANOSConnection</w:t>
+      </w:r>
+      <w:proofErr w:type="spellEnd"/>
       <w:r>
         <w:rPr>
           <w:rFonts w:ascii="Lucida Console" w:hAnsi="Lucida Console" w:cs="Lucida Console"/>
@@ -5398,13 +5509,7 @@
       </w:r>
       <w:proofErr w:type="spellEnd"/>
       <w:r>
-        <w:t xml:space="preserve">), </w:t>
-      </w:r>
-      <w:r>
-        <w:t>identical to the object</w:t>
-      </w:r>
-      <w:r>
-        <w:t xml:space="preserve"> supplied in the </w:t>
+        <w:t xml:space="preserve">), identical to the object supplied in the </w:t>
       </w:r>
       <w:proofErr w:type="spellStart"/>
       <w:r>
@@ -5412,10 +5517,7 @@
       </w:r>
       <w:proofErr w:type="spellEnd"/>
       <w:r>
-        <w:t xml:space="preserve"> parameter.</w:t>
-      </w:r>
-      <w:r>
-        <w:t xml:space="preserve"> For the match to be considered successful, both the name and the IP address must match.</w:t>
+        <w:t xml:space="preserve"> parameter. For the match to be considered successful, both the name and the IP address must match.</w:t>
       </w:r>
     </w:p>
     <w:p>
@@ -5477,8 +5579,19 @@
           <w:sz w:val="18"/>
           <w:szCs w:val="18"/>
         </w:rPr>
-        <w:t>New-PANOSConnection</w:t>
-      </w:r>
+        <w:t>New-</w:t>
+      </w:r>
+      <w:proofErr w:type="spellStart"/>
+      <w:r>
+        <w:rPr>
+          <w:rFonts w:ascii="Lucida Console" w:hAnsi="Lucida Console" w:cs="Lucida Console"/>
+          <w:color w:val="0000FF"/>
+          <w:sz w:val="18"/>
+          <w:szCs w:val="18"/>
+        </w:rPr>
+        <w:t>PANOSConnection</w:t>
+      </w:r>
+      <w:proofErr w:type="spellEnd"/>
       <w:r>
         <w:rPr>
           <w:rFonts w:ascii="Lucida Console" w:hAnsi="Lucida Console" w:cs="Lucida Console"/>
@@ -5808,7 +5921,80 @@
           <w:sz w:val="18"/>
           <w:szCs w:val="18"/>
         </w:rPr>
-        <w:t>"</w:t>
+        <w:t>"web01"</w:t>
+      </w:r>
+      <w:r>
+        <w:rPr>
+          <w:rFonts w:ascii="Lucida Console" w:hAnsi="Lucida Console" w:cs="Lucida Console"/>
+          <w:color w:val="A9A9A9"/>
+          <w:sz w:val="18"/>
+          <w:szCs w:val="18"/>
+        </w:rPr>
+        <w:t>,</w:t>
+      </w:r>
+      <w:r>
+        <w:rPr>
+          <w:rFonts w:ascii="Lucida Console" w:hAnsi="Lucida Console" w:cs="Lucida Console"/>
+          <w:sz w:val="18"/>
+          <w:szCs w:val="18"/>
+        </w:rPr>
+        <w:t xml:space="preserve"> (</w:t>
+      </w:r>
+      <w:r>
+        <w:rPr>
+          <w:rFonts w:ascii="Lucida Console" w:hAnsi="Lucida Console" w:cs="Lucida Console"/>
+          <w:color w:val="A9A9A9"/>
+          <w:sz w:val="18"/>
+          <w:szCs w:val="18"/>
+        </w:rPr>
+        <w:t>[</w:t>
+      </w:r>
+      <w:proofErr w:type="spellStart"/>
+      <w:r>
+        <w:rPr>
+          <w:rFonts w:ascii="Lucida Console" w:hAnsi="Lucida Console" w:cs="Lucida Console"/>
+          <w:color w:val="008080"/>
+          <w:sz w:val="18"/>
+          <w:szCs w:val="18"/>
+        </w:rPr>
+        <w:t>System.Net.IPAddress</w:t>
+      </w:r>
+      <w:proofErr w:type="spellEnd"/>
+      <w:r>
+        <w:rPr>
+          <w:rFonts w:ascii="Lucida Console" w:hAnsi="Lucida Console" w:cs="Lucida Console"/>
+          <w:color w:val="A9A9A9"/>
+          <w:sz w:val="18"/>
+          <w:szCs w:val="18"/>
+        </w:rPr>
+        <w:t>]:</w:t>
+      </w:r>
+      <w:proofErr w:type="gramStart"/>
+      <w:r>
+        <w:rPr>
+          <w:rFonts w:ascii="Lucida Console" w:hAnsi="Lucida Console" w:cs="Lucida Console"/>
+          <w:color w:val="A9A9A9"/>
+          <w:sz w:val="18"/>
+          <w:szCs w:val="18"/>
+        </w:rPr>
+        <w:t>:</w:t>
+      </w:r>
+      <w:r>
+        <w:rPr>
+          <w:rFonts w:ascii="Lucida Console" w:hAnsi="Lucida Console" w:cs="Lucida Console"/>
+          <w:sz w:val="18"/>
+          <w:szCs w:val="18"/>
+        </w:rPr>
+        <w:t>Parse</w:t>
+      </w:r>
+      <w:proofErr w:type="gramEnd"/>
+      <w:r>
+        <w:rPr>
+          <w:rFonts w:ascii="Lucida Console" w:hAnsi="Lucida Console" w:cs="Lucida Console"/>
+          <w:sz w:val="18"/>
+          <w:szCs w:val="18"/>
+        </w:rPr>
+        <w:t>(</w:t>
       </w:r>
       <w:r>
         <w:rPr>
@@ -5817,134 +6003,7 @@
           <w:sz w:val="18"/>
           <w:szCs w:val="18"/>
         </w:rPr>
-        <w:t>web01</w:t>
-      </w:r>
-      <w:r>
-        <w:rPr>
-          <w:rFonts w:ascii="Lucida Console" w:hAnsi="Lucida Console" w:cs="Lucida Console"/>
-          <w:color w:val="8B0000"/>
-          <w:sz w:val="18"/>
-          <w:szCs w:val="18"/>
-        </w:rPr>
-        <w:t>"</w:t>
-      </w:r>
-      <w:r>
-        <w:rPr>
-          <w:rFonts w:ascii="Lucida Console" w:hAnsi="Lucida Console" w:cs="Lucida Console"/>
-          <w:color w:val="A9A9A9"/>
-          <w:sz w:val="18"/>
-          <w:szCs w:val="18"/>
-        </w:rPr>
-        <w:t>,</w:t>
-      </w:r>
-      <w:r>
-        <w:rPr>
-          <w:rFonts w:ascii="Lucida Console" w:hAnsi="Lucida Console" w:cs="Lucida Console"/>
-          <w:sz w:val="18"/>
-          <w:szCs w:val="18"/>
-        </w:rPr>
-        <w:t xml:space="preserve"> (</w:t>
-      </w:r>
-      <w:r>
-        <w:rPr>
-          <w:rFonts w:ascii="Lucida Console" w:hAnsi="Lucida Console" w:cs="Lucida Console"/>
-          <w:color w:val="A9A9A9"/>
-          <w:sz w:val="18"/>
-          <w:szCs w:val="18"/>
-        </w:rPr>
-        <w:t>[</w:t>
-      </w:r>
-      <w:proofErr w:type="spellStart"/>
-      <w:r>
-        <w:rPr>
-          <w:rFonts w:ascii="Lucida Console" w:hAnsi="Lucida Console" w:cs="Lucida Console"/>
-          <w:color w:val="008080"/>
-          <w:sz w:val="18"/>
-          <w:szCs w:val="18"/>
-        </w:rPr>
-        <w:t>System.Net.IPAddress</w:t>
-      </w:r>
-      <w:proofErr w:type="spellEnd"/>
-      <w:r>
-        <w:rPr>
-          <w:rFonts w:ascii="Lucida Console" w:hAnsi="Lucida Console" w:cs="Lucida Console"/>
-          <w:color w:val="A9A9A9"/>
-          <w:sz w:val="18"/>
-          <w:szCs w:val="18"/>
-        </w:rPr>
-        <w:t>]:</w:t>
-      </w:r>
-      <w:proofErr w:type="gramStart"/>
-      <w:r>
-        <w:rPr>
-          <w:rFonts w:ascii="Lucida Console" w:hAnsi="Lucida Console" w:cs="Lucida Console"/>
-          <w:color w:val="A9A9A9"/>
-          <w:sz w:val="18"/>
-          <w:szCs w:val="18"/>
-        </w:rPr>
-        <w:t>:</w:t>
-      </w:r>
-      <w:r>
-        <w:rPr>
-          <w:rFonts w:ascii="Lucida Console" w:hAnsi="Lucida Console" w:cs="Lucida Console"/>
-          <w:sz w:val="18"/>
-          <w:szCs w:val="18"/>
-        </w:rPr>
-        <w:t>Parse</w:t>
-      </w:r>
-      <w:proofErr w:type="gramEnd"/>
-      <w:r>
-        <w:rPr>
-          <w:rFonts w:ascii="Lucida Console" w:hAnsi="Lucida Console" w:cs="Lucida Console"/>
-          <w:sz w:val="18"/>
-          <w:szCs w:val="18"/>
-        </w:rPr>
-        <w:t>(</w:t>
-      </w:r>
-      <w:r>
-        <w:rPr>
-          <w:rFonts w:ascii="Lucida Console" w:hAnsi="Lucida Console" w:cs="Lucida Console"/>
-          <w:color w:val="8B0000"/>
-          <w:sz w:val="18"/>
-          <w:szCs w:val="18"/>
-        </w:rPr>
-        <w:t>"2</w:t>
-      </w:r>
-      <w:r>
-        <w:rPr>
-          <w:rFonts w:ascii="Lucida Console" w:hAnsi="Lucida Console" w:cs="Lucida Console"/>
-          <w:color w:val="8B0000"/>
-          <w:sz w:val="18"/>
-          <w:szCs w:val="18"/>
-        </w:rPr>
-        <w:t>5</w:t>
-      </w:r>
-      <w:r>
-        <w:rPr>
-          <w:rFonts w:ascii="Lucida Console" w:hAnsi="Lucida Console" w:cs="Lucida Console"/>
-          <w:color w:val="8B0000"/>
-          <w:sz w:val="18"/>
-          <w:szCs w:val="18"/>
-        </w:rPr>
-        <w:t>.1.1.</w:t>
-      </w:r>
-      <w:r>
-        <w:rPr>
-          <w:rFonts w:ascii="Lucida Console" w:hAnsi="Lucida Console" w:cs="Lucida Console"/>
-          <w:color w:val="8B0000"/>
-          <w:sz w:val="18"/>
-          <w:szCs w:val="18"/>
-        </w:rPr>
-        <w:t>4</w:t>
-      </w:r>
-      <w:r>
-        <w:rPr>
-          <w:rFonts w:ascii="Lucida Console" w:hAnsi="Lucida Console" w:cs="Lucida Console"/>
-          <w:color w:val="8B0000"/>
-          <w:sz w:val="18"/>
-          <w:szCs w:val="18"/>
-        </w:rPr>
-        <w:t>"</w:t>
+        <w:t>"25.1.1.4"</w:t>
       </w:r>
       <w:r>
         <w:rPr>
@@ -5976,8 +6035,19 @@
           <w:sz w:val="18"/>
           <w:szCs w:val="18"/>
         </w:rPr>
-        <w:t>Get-PANOSAddress</w:t>
-      </w:r>
+        <w:t>Get-</w:t>
+      </w:r>
+      <w:proofErr w:type="spellStart"/>
+      <w:r>
+        <w:rPr>
+          <w:rFonts w:ascii="Lucida Console" w:hAnsi="Lucida Console" w:cs="Lucida Console"/>
+          <w:color w:val="0000FF"/>
+          <w:sz w:val="18"/>
+          <w:szCs w:val="18"/>
+        </w:rPr>
+        <w:t>PANOSAddress</w:t>
+      </w:r>
+      <w:proofErr w:type="spellEnd"/>
       <w:r>
         <w:rPr>
           <w:rFonts w:ascii="Lucida Console" w:hAnsi="Lucida Console" w:cs="Lucida Console"/>
@@ -6179,220 +6249,1525 @@
           <w:szCs w:val="18"/>
         </w:rPr>
       </w:pPr>
+      <w:r>
+        <w:rPr>
+          <w:rFonts w:ascii="Lucida Console" w:hAnsi="Lucida Console" w:cs="Lucida Console"/>
+          <w:color w:val="FF4500"/>
+          <w:sz w:val="18"/>
+          <w:szCs w:val="18"/>
+        </w:rPr>
+        <w:t>$connection</w:t>
+      </w:r>
+      <w:r>
+        <w:rPr>
+          <w:rFonts w:ascii="Lucida Console" w:hAnsi="Lucida Console" w:cs="Lucida Console"/>
+          <w:sz w:val="18"/>
+          <w:szCs w:val="18"/>
+        </w:rPr>
+        <w:t xml:space="preserve"> </w:t>
+      </w:r>
+      <w:r>
+        <w:rPr>
+          <w:rFonts w:ascii="Lucida Console" w:hAnsi="Lucida Console" w:cs="Lucida Console"/>
+          <w:color w:val="A9A9A9"/>
+          <w:sz w:val="18"/>
+          <w:szCs w:val="18"/>
+        </w:rPr>
+        <w:t>=</w:t>
+      </w:r>
+      <w:r>
+        <w:rPr>
+          <w:rFonts w:ascii="Lucida Console" w:hAnsi="Lucida Console" w:cs="Lucida Console"/>
+          <w:sz w:val="18"/>
+          <w:szCs w:val="18"/>
+        </w:rPr>
+        <w:t xml:space="preserve"> </w:t>
+      </w:r>
+      <w:r>
+        <w:rPr>
+          <w:rFonts w:ascii="Lucida Console" w:hAnsi="Lucida Console" w:cs="Lucida Console"/>
+          <w:color w:val="0000FF"/>
+          <w:sz w:val="18"/>
+          <w:szCs w:val="18"/>
+        </w:rPr>
+        <w:t>New-</w:t>
+      </w:r>
+      <w:proofErr w:type="spellStart"/>
+      <w:r>
+        <w:rPr>
+          <w:rFonts w:ascii="Lucida Console" w:hAnsi="Lucida Console" w:cs="Lucida Console"/>
+          <w:color w:val="0000FF"/>
+          <w:sz w:val="18"/>
+          <w:szCs w:val="18"/>
+        </w:rPr>
+        <w:t>PANOSConnection</w:t>
+      </w:r>
+      <w:proofErr w:type="spellEnd"/>
+      <w:r>
+        <w:rPr>
+          <w:rFonts w:ascii="Lucida Console" w:hAnsi="Lucida Console" w:cs="Lucida Console"/>
+          <w:sz w:val="18"/>
+          <w:szCs w:val="18"/>
+        </w:rPr>
+        <w:t xml:space="preserve"> </w:t>
+      </w:r>
+      <w:r>
+        <w:rPr>
+          <w:rFonts w:ascii="Lucida Console" w:hAnsi="Lucida Console" w:cs="Lucida Console"/>
+          <w:color w:val="000080"/>
+          <w:sz w:val="18"/>
+          <w:szCs w:val="18"/>
+        </w:rPr>
+        <w:t>-</w:t>
+      </w:r>
+      <w:proofErr w:type="spellStart"/>
+      <w:r>
+        <w:rPr>
+          <w:rFonts w:ascii="Lucida Console" w:hAnsi="Lucida Console" w:cs="Lucida Console"/>
+          <w:color w:val="000080"/>
+          <w:sz w:val="18"/>
+          <w:szCs w:val="18"/>
+        </w:rPr>
+        <w:t>HostName</w:t>
+      </w:r>
+      <w:proofErr w:type="spellEnd"/>
+      <w:r>
+        <w:rPr>
+          <w:rFonts w:ascii="Lucida Console" w:hAnsi="Lucida Console" w:cs="Lucida Console"/>
+          <w:sz w:val="18"/>
+          <w:szCs w:val="18"/>
+        </w:rPr>
+        <w:t xml:space="preserve"> </w:t>
+      </w:r>
+      <w:r>
+        <w:rPr>
+          <w:rFonts w:ascii="Lucida Console" w:hAnsi="Lucida Console" w:cs="Lucida Console"/>
+          <w:color w:val="8B0000"/>
+          <w:sz w:val="18"/>
+          <w:szCs w:val="18"/>
+        </w:rPr>
+        <w:t>'pa.corp.com'</w:t>
+      </w:r>
+      <w:r>
+        <w:rPr>
+          <w:rFonts w:ascii="Lucida Console" w:hAnsi="Lucida Console" w:cs="Lucida Console"/>
+          <w:sz w:val="18"/>
+          <w:szCs w:val="18"/>
+        </w:rPr>
+        <w:t xml:space="preserve"> </w:t>
+      </w:r>
+      <w:r>
+        <w:rPr>
+          <w:rFonts w:ascii="Lucida Console" w:hAnsi="Lucida Console" w:cs="Lucida Console"/>
+          <w:color w:val="000080"/>
+          <w:sz w:val="18"/>
+          <w:szCs w:val="18"/>
+        </w:rPr>
+        <w:t>-</w:t>
+      </w:r>
+      <w:proofErr w:type="spellStart"/>
+      <w:r>
+        <w:rPr>
+          <w:rFonts w:ascii="Lucida Console" w:hAnsi="Lucida Console" w:cs="Lucida Console"/>
+          <w:color w:val="000080"/>
+          <w:sz w:val="18"/>
+          <w:szCs w:val="18"/>
+        </w:rPr>
+        <w:t>Vsys</w:t>
+      </w:r>
+      <w:proofErr w:type="spellEnd"/>
+      <w:r>
+        <w:rPr>
+          <w:rFonts w:ascii="Lucida Console" w:hAnsi="Lucida Console" w:cs="Lucida Console"/>
+          <w:sz w:val="18"/>
+          <w:szCs w:val="18"/>
+        </w:rPr>
+        <w:t xml:space="preserve"> </w:t>
+      </w:r>
+      <w:r>
+        <w:rPr>
+          <w:rFonts w:ascii="Lucida Console" w:hAnsi="Lucida Console" w:cs="Lucida Console"/>
+          <w:color w:val="8B0000"/>
+          <w:sz w:val="18"/>
+          <w:szCs w:val="18"/>
+        </w:rPr>
+        <w:t>'vsys1'</w:t>
+      </w:r>
+      <w:r>
+        <w:rPr>
+          <w:rFonts w:ascii="Lucida Console" w:hAnsi="Lucida Console" w:cs="Lucida Console"/>
+          <w:sz w:val="18"/>
+          <w:szCs w:val="18"/>
+        </w:rPr>
+        <w:t xml:space="preserve"> </w:t>
+      </w:r>
+      <w:r>
+        <w:rPr>
+          <w:rFonts w:ascii="Lucida Console" w:hAnsi="Lucida Console" w:cs="Lucida Console"/>
+          <w:color w:val="000080"/>
+          <w:sz w:val="18"/>
+          <w:szCs w:val="18"/>
+        </w:rPr>
+        <w:t>-</w:t>
+      </w:r>
+      <w:proofErr w:type="spellStart"/>
+      <w:r>
+        <w:rPr>
+          <w:rFonts w:ascii="Lucida Console" w:hAnsi="Lucida Console" w:cs="Lucida Console"/>
+          <w:color w:val="000080"/>
+          <w:sz w:val="18"/>
+          <w:szCs w:val="18"/>
+        </w:rPr>
+        <w:t>AccessToken</w:t>
+      </w:r>
+      <w:proofErr w:type="spellEnd"/>
+      <w:r>
+        <w:rPr>
+          <w:rFonts w:ascii="Lucida Console" w:hAnsi="Lucida Console" w:cs="Lucida Console"/>
+          <w:sz w:val="18"/>
+          <w:szCs w:val="18"/>
+        </w:rPr>
+        <w:t xml:space="preserve"> (</w:t>
+      </w:r>
+      <w:r>
+        <w:rPr>
+          <w:rFonts w:ascii="Lucida Console" w:hAnsi="Lucida Console" w:cs="Lucida Console"/>
+          <w:color w:val="0000FF"/>
+          <w:sz w:val="18"/>
+          <w:szCs w:val="18"/>
+        </w:rPr>
+        <w:t>Import-</w:t>
+      </w:r>
+      <w:proofErr w:type="spellStart"/>
+      <w:r>
+        <w:rPr>
+          <w:rFonts w:ascii="Lucida Console" w:hAnsi="Lucida Console" w:cs="Lucida Console"/>
+          <w:color w:val="0000FF"/>
+          <w:sz w:val="18"/>
+          <w:szCs w:val="18"/>
+        </w:rPr>
+        <w:t>CliXml</w:t>
+      </w:r>
+      <w:proofErr w:type="spellEnd"/>
+      <w:r>
+        <w:rPr>
+          <w:rFonts w:ascii="Lucida Console" w:hAnsi="Lucida Console" w:cs="Lucida Console"/>
+          <w:sz w:val="18"/>
+          <w:szCs w:val="18"/>
+        </w:rPr>
+        <w:t xml:space="preserve"> </w:t>
+      </w:r>
+      <w:r>
+        <w:rPr>
+          <w:rFonts w:ascii="Lucida Console" w:hAnsi="Lucida Console" w:cs="Lucida Console"/>
+          <w:color w:val="8A2BE2"/>
+          <w:sz w:val="18"/>
+          <w:szCs w:val="18"/>
+        </w:rPr>
+        <w:t>c:\PSScripts\panosAccessToken</w:t>
+      </w:r>
+      <w:r>
+        <w:rPr>
+          <w:rFonts w:ascii="Lucida Console" w:hAnsi="Lucida Console" w:cs="Lucida Console"/>
+          <w:sz w:val="18"/>
+          <w:szCs w:val="18"/>
+        </w:rPr>
+        <w:t>)</w:t>
+      </w:r>
+    </w:p>
+    <w:p>
+      <w:r>
+        <w:rPr>
+          <w:rFonts w:ascii="Consolas" w:hAnsi="Consolas" w:cs="Consolas"/>
+          <w:color w:val="2B91AF"/>
+          <w:sz w:val="19"/>
+          <w:szCs w:val="19"/>
+          <w:highlight w:val="white"/>
+        </w:rPr>
+        <w:t>Get-PANOSAddress</w:t>
+      </w:r>
+      <w:r>
+        <w:rPr>
+          <w:rFonts w:ascii="Consolas" w:hAnsi="Consolas" w:cs="Consolas"/>
+          <w:color w:val="000000"/>
+          <w:sz w:val="19"/>
+          <w:szCs w:val="19"/>
+          <w:highlight w:val="white"/>
+        </w:rPr>
+        <w:t xml:space="preserve"> -Connection $connection | </w:t>
+      </w:r>
+      <w:r>
+        <w:rPr>
+          <w:rFonts w:ascii="Consolas" w:hAnsi="Consolas" w:cs="Consolas"/>
+          <w:color w:val="2B91AF"/>
+          <w:sz w:val="19"/>
+          <w:szCs w:val="19"/>
+          <w:highlight w:val="white"/>
+        </w:rPr>
+        <w:t>Where</w:t>
+      </w:r>
+      <w:r>
+        <w:rPr>
+          <w:rFonts w:ascii="Consolas" w:hAnsi="Consolas" w:cs="Consolas"/>
+          <w:color w:val="000000"/>
+          <w:sz w:val="19"/>
+          <w:szCs w:val="19"/>
+          <w:highlight w:val="white"/>
+        </w:rPr>
+        <w:t xml:space="preserve"> </w:t>
+      </w:r>
+      <w:proofErr w:type="gramStart"/>
+      <w:r>
+        <w:rPr>
+          <w:rFonts w:ascii="Consolas" w:hAnsi="Consolas" w:cs="Consolas"/>
+          <w:color w:val="000000"/>
+          <w:sz w:val="19"/>
+          <w:szCs w:val="19"/>
+          <w:highlight w:val="white"/>
+        </w:rPr>
+        <w:t>{ $</w:t>
+      </w:r>
+      <w:proofErr w:type="gramEnd"/>
+      <w:r>
+        <w:rPr>
+          <w:rFonts w:ascii="Consolas" w:hAnsi="Consolas" w:cs="Consolas"/>
+          <w:color w:val="000000"/>
+          <w:sz w:val="19"/>
+          <w:szCs w:val="19"/>
+          <w:highlight w:val="white"/>
+        </w:rPr>
+        <w:t>_.Address -</w:t>
+      </w:r>
+      <w:proofErr w:type="spellStart"/>
+      <w:r>
+        <w:rPr>
+          <w:rFonts w:ascii="Consolas" w:hAnsi="Consolas" w:cs="Consolas"/>
+          <w:color w:val="000000"/>
+          <w:sz w:val="19"/>
+          <w:szCs w:val="19"/>
+          <w:highlight w:val="white"/>
+        </w:rPr>
+        <w:t>eq</w:t>
+      </w:r>
+      <w:proofErr w:type="spellEnd"/>
+      <w:r>
+        <w:rPr>
+          <w:rFonts w:ascii="Consolas" w:hAnsi="Consolas" w:cs="Consolas"/>
+          <w:color w:val="000000"/>
+          <w:sz w:val="19"/>
+          <w:szCs w:val="19"/>
+          <w:highlight w:val="white"/>
+        </w:rPr>
+        <w:t xml:space="preserve"> </w:t>
+      </w:r>
+      <w:r>
+        <w:rPr>
+          <w:rFonts w:ascii="Consolas" w:hAnsi="Consolas" w:cs="Consolas"/>
+          <w:color w:val="A31515"/>
+          <w:sz w:val="19"/>
+          <w:szCs w:val="19"/>
+          <w:highlight w:val="white"/>
+        </w:rPr>
+        <w:t>'25.1.1.4'</w:t>
+      </w:r>
+      <w:r>
+        <w:rPr>
+          <w:rFonts w:ascii="Consolas" w:hAnsi="Consolas" w:cs="Consolas"/>
+          <w:color w:val="000000"/>
+          <w:sz w:val="19"/>
+          <w:szCs w:val="19"/>
+          <w:highlight w:val="white"/>
+        </w:rPr>
+        <w:t xml:space="preserve"> }</w:t>
+      </w:r>
+    </w:p>
+    <w:p/>
+    <w:p/>
+    <w:p>
+      <w:pPr>
+        <w:pStyle w:val="Heading1"/>
+      </w:pPr>
+      <w:r>
+        <w:t>Add-</w:t>
+      </w:r>
+      <w:proofErr w:type="spellStart"/>
+      <w:r>
+        <w:t>PANOSAddress</w:t>
+      </w:r>
+      <w:proofErr w:type="spellEnd"/>
+    </w:p>
+    <w:p>
+      <w:pPr>
+        <w:pStyle w:val="Heading2"/>
+      </w:pPr>
+      <w:r>
+        <w:t>Synopsis</w:t>
+      </w:r>
+    </w:p>
+    <w:p>
+      <w:r>
+        <w:t xml:space="preserve">Adds new </w:t>
+      </w:r>
+      <w:r>
+        <w:t xml:space="preserve">Address objects </w:t>
+      </w:r>
+      <w:r>
+        <w:t xml:space="preserve">to the Candidate </w:t>
+      </w:r>
+      <w:proofErr w:type="spellStart"/>
+      <w:r>
+        <w:t>Config</w:t>
+      </w:r>
+      <w:proofErr w:type="spellEnd"/>
+      <w:r>
+        <w:t>.</w:t>
+      </w:r>
+    </w:p>
+    <w:p>
+      <w:pPr>
+        <w:pStyle w:val="Heading2"/>
+      </w:pPr>
+      <w:r>
+        <w:t>Parameters</w:t>
+      </w:r>
+    </w:p>
+    <w:tbl>
+      <w:tblPr>
+        <w:tblStyle w:val="TableGrid"/>
+        <w:tblW w:w="0" w:type="auto"/>
+        <w:tblLook w:val="04A0" w:firstRow="1" w:lastRow="0" w:firstColumn="1" w:lastColumn="0" w:noHBand="0" w:noVBand="1"/>
+      </w:tblPr>
+      <w:tblGrid>
+        <w:gridCol w:w="2335"/>
+        <w:gridCol w:w="7015"/>
+      </w:tblGrid>
+      <w:tr>
+        <w:tc>
+          <w:tcPr>
+            <w:tcW w:w="2335" w:type="dxa"/>
+          </w:tcPr>
+          <w:p>
+            <w:r>
+              <w:t>Connection</w:t>
+            </w:r>
+          </w:p>
+        </w:tc>
+        <w:tc>
+          <w:tcPr>
+            <w:tcW w:w="7015" w:type="dxa"/>
+          </w:tcPr>
+          <w:p>
+            <w:r>
+              <w:t>Object that represents a connection to PANOS firewall, see New-</w:t>
+            </w:r>
+            <w:proofErr w:type="spellStart"/>
+            <w:r>
+              <w:t>PANOSConnection</w:t>
+            </w:r>
+            <w:proofErr w:type="spellEnd"/>
+            <w:r>
+              <w:t xml:space="preserve"> help for details</w:t>
+            </w:r>
+          </w:p>
+        </w:tc>
+      </w:tr>
+      <w:tr>
+        <w:tc>
+          <w:tcPr>
+            <w:tcW w:w="2335" w:type="dxa"/>
+          </w:tcPr>
+          <w:p>
+            <w:r>
+              <w:t>Name</w:t>
+            </w:r>
+          </w:p>
+        </w:tc>
+        <w:tc>
+          <w:tcPr>
+            <w:tcW w:w="7015" w:type="dxa"/>
+          </w:tcPr>
+          <w:p>
+            <w:r>
+              <w:t xml:space="preserve">Name </w:t>
+            </w:r>
+            <w:r>
+              <w:t>to be assigned to the new address.</w:t>
+            </w:r>
+          </w:p>
+        </w:tc>
+      </w:tr>
+      <w:tr>
+        <w:tc>
+          <w:tcPr>
+            <w:tcW w:w="2335" w:type="dxa"/>
+          </w:tcPr>
+          <w:p>
+            <w:proofErr w:type="spellStart"/>
+            <w:r>
+              <w:t>IpAddress</w:t>
+            </w:r>
+            <w:proofErr w:type="spellEnd"/>
+          </w:p>
+        </w:tc>
+        <w:tc>
+          <w:tcPr>
+            <w:tcW w:w="7015" w:type="dxa"/>
+          </w:tcPr>
+          <w:p>
+            <w:r>
+              <w:t xml:space="preserve">IP address to be assigned to the </w:t>
+            </w:r>
+            <w:r>
+              <w:t xml:space="preserve">new </w:t>
+            </w:r>
+            <w:r>
+              <w:t>address</w:t>
+            </w:r>
+            <w:r>
+              <w:t xml:space="preserve"> object</w:t>
+            </w:r>
+            <w:r>
+              <w:t>.</w:t>
+            </w:r>
+          </w:p>
+        </w:tc>
+      </w:tr>
+      <w:tr>
+        <w:tc>
+          <w:tcPr>
+            <w:tcW w:w="2335" w:type="dxa"/>
+          </w:tcPr>
+          <w:p>
+            <w:r>
+              <w:t>Description</w:t>
+            </w:r>
+          </w:p>
+        </w:tc>
+        <w:tc>
+          <w:tcPr>
+            <w:tcW w:w="7015" w:type="dxa"/>
+          </w:tcPr>
+          <w:p>
+            <w:r>
+              <w:t xml:space="preserve">Description of the </w:t>
+            </w:r>
+            <w:r>
+              <w:t>address object</w:t>
+            </w:r>
+            <w:r>
+              <w:t>.</w:t>
+            </w:r>
+          </w:p>
+        </w:tc>
+      </w:tr>
+      <w:tr>
+        <w:tc>
+          <w:tcPr>
+            <w:tcW w:w="2335" w:type="dxa"/>
+          </w:tcPr>
+          <w:p>
+            <w:proofErr w:type="spellStart"/>
+            <w:r>
+              <w:t>PanosAddress</w:t>
+            </w:r>
+            <w:proofErr w:type="spellEnd"/>
+          </w:p>
+        </w:tc>
+        <w:tc>
+          <w:tcPr>
+            <w:tcW w:w="7015" w:type="dxa"/>
+          </w:tcPr>
+          <w:p>
+            <w:r>
+              <w:t xml:space="preserve">An object of type </w:t>
+            </w:r>
+            <w:proofErr w:type="spellStart"/>
+            <w:r>
+              <w:t>PANOS.Address</w:t>
+            </w:r>
+            <w:r>
+              <w:t>Object</w:t>
+            </w:r>
+            <w:proofErr w:type="spellEnd"/>
+            <w:r>
+              <w:t xml:space="preserve">. Typically, this parameter is used when accepting an Address object from the </w:t>
+            </w:r>
+            <w:r>
+              <w:t>P</w:t>
+            </w:r>
+            <w:r>
+              <w:t xml:space="preserve">ipeline, where the previous command returns </w:t>
+            </w:r>
+            <w:proofErr w:type="spellStart"/>
+            <w:proofErr w:type="gramStart"/>
+            <w:r>
+              <w:t>PANOS.AddressObject</w:t>
+            </w:r>
+            <w:proofErr w:type="spellEnd"/>
+            <w:r>
+              <w:t xml:space="preserve">  </w:t>
+            </w:r>
+            <w:r>
+              <w:t>(</w:t>
+            </w:r>
+            <w:proofErr w:type="gramEnd"/>
+            <w:r>
+              <w:t>ex. Get-PANOSAddress).</w:t>
+            </w:r>
+          </w:p>
+        </w:tc>
+      </w:tr>
+    </w:tbl>
+    <w:p/>
+    <w:p>
+      <w:pPr>
+        <w:pStyle w:val="Heading2"/>
+      </w:pPr>
+      <w:r>
+        <w:t>Examples</w:t>
+      </w:r>
+    </w:p>
+    <w:p>
+      <w:pPr>
+        <w:pStyle w:val="Heading3"/>
+      </w:pPr>
+      <w:r>
+        <w:t>Example 1</w:t>
+      </w:r>
+    </w:p>
+    <w:p>
+      <w:r>
+        <w:t>These co</w:t>
+      </w:r>
+      <w:r>
+        <w:t>mmands create a new Address object.</w:t>
+      </w:r>
+    </w:p>
+    <w:p>
+      <w:pPr>
+        <w:rPr>
+          <w:rFonts w:ascii="Consolas" w:hAnsi="Consolas" w:cs="Consolas"/>
+          <w:color w:val="000000"/>
+          <w:sz w:val="19"/>
+          <w:szCs w:val="19"/>
+        </w:rPr>
+      </w:pPr>
+      <w:r>
+        <w:rPr>
+          <w:rFonts w:ascii="Consolas" w:hAnsi="Consolas" w:cs="Consolas"/>
+          <w:color w:val="000000"/>
+          <w:sz w:val="19"/>
+          <w:szCs w:val="19"/>
+          <w:highlight w:val="white"/>
+        </w:rPr>
+        <w:t xml:space="preserve">$connection = </w:t>
+      </w:r>
+      <w:r>
+        <w:rPr>
+          <w:rFonts w:ascii="Consolas" w:hAnsi="Consolas" w:cs="Consolas"/>
+          <w:color w:val="2B91AF"/>
+          <w:sz w:val="19"/>
+          <w:szCs w:val="19"/>
+          <w:highlight w:val="white"/>
+        </w:rPr>
+        <w:t>New-PANOSConnection</w:t>
+      </w:r>
+      <w:r>
+        <w:rPr>
+          <w:rFonts w:ascii="Consolas" w:hAnsi="Consolas" w:cs="Consolas"/>
+          <w:color w:val="000000"/>
+          <w:sz w:val="19"/>
+          <w:szCs w:val="19"/>
+          <w:highlight w:val="white"/>
+        </w:rPr>
+        <w:t xml:space="preserve"> -</w:t>
+      </w:r>
+      <w:proofErr w:type="spellStart"/>
+      <w:r>
+        <w:rPr>
+          <w:rFonts w:ascii="Consolas" w:hAnsi="Consolas" w:cs="Consolas"/>
+          <w:color w:val="000000"/>
+          <w:sz w:val="19"/>
+          <w:szCs w:val="19"/>
+          <w:highlight w:val="white"/>
+        </w:rPr>
+        <w:t>HostName</w:t>
+      </w:r>
+      <w:proofErr w:type="spellEnd"/>
+      <w:r>
+        <w:rPr>
+          <w:rFonts w:ascii="Consolas" w:hAnsi="Consolas" w:cs="Consolas"/>
+          <w:color w:val="000000"/>
+          <w:sz w:val="19"/>
+          <w:szCs w:val="19"/>
+          <w:highlight w:val="white"/>
+        </w:rPr>
+        <w:t xml:space="preserve"> </w:t>
+      </w:r>
+      <w:r>
+        <w:rPr>
+          <w:rFonts w:ascii="Consolas" w:hAnsi="Consolas" w:cs="Consolas"/>
+          <w:color w:val="A31515"/>
+          <w:sz w:val="19"/>
+          <w:szCs w:val="19"/>
+          <w:highlight w:val="white"/>
+        </w:rPr>
+        <w:t>'palab.</w:t>
+      </w:r>
+      <w:r>
+        <w:rPr>
+          <w:rFonts w:ascii="Consolas" w:hAnsi="Consolas" w:cs="Consolas"/>
+          <w:color w:val="A31515"/>
+          <w:sz w:val="19"/>
+          <w:szCs w:val="19"/>
+          <w:highlight w:val="white"/>
+        </w:rPr>
+        <w:t>c</w:t>
+      </w:r>
+      <w:r>
+        <w:rPr>
+          <w:rFonts w:ascii="Consolas" w:hAnsi="Consolas" w:cs="Consolas"/>
+          <w:color w:val="A31515"/>
+          <w:sz w:val="19"/>
+          <w:szCs w:val="19"/>
+          <w:highlight w:val="white"/>
+        </w:rPr>
+        <w:t>orp.com'</w:t>
+      </w:r>
+      <w:r>
+        <w:rPr>
+          <w:rFonts w:ascii="Consolas" w:hAnsi="Consolas" w:cs="Consolas"/>
+          <w:color w:val="000000"/>
+          <w:sz w:val="19"/>
+          <w:szCs w:val="19"/>
+          <w:highlight w:val="white"/>
+        </w:rPr>
+        <w:t xml:space="preserve"> -</w:t>
+      </w:r>
+      <w:proofErr w:type="spellStart"/>
+      <w:r>
+        <w:rPr>
+          <w:rFonts w:ascii="Consolas" w:hAnsi="Consolas" w:cs="Consolas"/>
+          <w:color w:val="000000"/>
+          <w:sz w:val="19"/>
+          <w:szCs w:val="19"/>
+          <w:highlight w:val="white"/>
+        </w:rPr>
+        <w:t>Vsys</w:t>
+      </w:r>
+      <w:proofErr w:type="spellEnd"/>
+      <w:r>
+        <w:rPr>
+          <w:rFonts w:ascii="Consolas" w:hAnsi="Consolas" w:cs="Consolas"/>
+          <w:color w:val="000000"/>
+          <w:sz w:val="19"/>
+          <w:szCs w:val="19"/>
+          <w:highlight w:val="white"/>
+        </w:rPr>
+        <w:t xml:space="preserve"> </w:t>
+      </w:r>
+      <w:r>
+        <w:rPr>
+          <w:rFonts w:ascii="Consolas" w:hAnsi="Consolas" w:cs="Consolas"/>
+          <w:color w:val="A31515"/>
+          <w:sz w:val="19"/>
+          <w:szCs w:val="19"/>
+          <w:highlight w:val="white"/>
+        </w:rPr>
+        <w:t>'vsys1'</w:t>
+      </w:r>
+      <w:r>
+        <w:rPr>
+          <w:rFonts w:ascii="Consolas" w:hAnsi="Consolas" w:cs="Consolas"/>
+          <w:color w:val="000000"/>
+          <w:sz w:val="19"/>
+          <w:szCs w:val="19"/>
+          <w:highlight w:val="white"/>
+        </w:rPr>
+        <w:t xml:space="preserve"> -</w:t>
+      </w:r>
+      <w:proofErr w:type="spellStart"/>
+      <w:r>
+        <w:rPr>
+          <w:rFonts w:ascii="Consolas" w:hAnsi="Consolas" w:cs="Consolas"/>
+          <w:color w:val="000000"/>
+          <w:sz w:val="19"/>
+          <w:szCs w:val="19"/>
+          <w:highlight w:val="white"/>
+        </w:rPr>
+        <w:t>AccessToken</w:t>
+      </w:r>
+      <w:proofErr w:type="spellEnd"/>
+      <w:r>
+        <w:rPr>
+          <w:rFonts w:ascii="Consolas" w:hAnsi="Consolas" w:cs="Consolas"/>
+          <w:color w:val="000000"/>
+          <w:sz w:val="19"/>
+          <w:szCs w:val="19"/>
+          <w:highlight w:val="white"/>
+        </w:rPr>
+        <w:t xml:space="preserve"> (</w:t>
+      </w:r>
+      <w:r>
+        <w:rPr>
+          <w:rFonts w:ascii="Consolas" w:hAnsi="Consolas" w:cs="Consolas"/>
+          <w:color w:val="2B91AF"/>
+          <w:sz w:val="19"/>
+          <w:szCs w:val="19"/>
+          <w:highlight w:val="white"/>
+        </w:rPr>
+        <w:t>Import-</w:t>
+      </w:r>
+      <w:proofErr w:type="spellStart"/>
+      <w:r>
+        <w:rPr>
+          <w:rFonts w:ascii="Consolas" w:hAnsi="Consolas" w:cs="Consolas"/>
+          <w:color w:val="2B91AF"/>
+          <w:sz w:val="19"/>
+          <w:szCs w:val="19"/>
+          <w:highlight w:val="white"/>
+        </w:rPr>
+        <w:t>CliXml</w:t>
+      </w:r>
+      <w:proofErr w:type="spellEnd"/>
+      <w:r>
+        <w:rPr>
+          <w:rFonts w:ascii="Consolas" w:hAnsi="Consolas" w:cs="Consolas"/>
+          <w:color w:val="000000"/>
+          <w:sz w:val="19"/>
+          <w:szCs w:val="19"/>
+          <w:highlight w:val="white"/>
+        </w:rPr>
+        <w:t xml:space="preserve"> c:\PSScripts\panosAccessToken)</w:t>
+      </w:r>
+    </w:p>
+    <w:p>
+      <w:pPr>
+        <w:rPr>
+          <w:rFonts w:ascii="Consolas" w:hAnsi="Consolas" w:cs="Consolas"/>
+          <w:color w:val="000000"/>
+          <w:sz w:val="19"/>
+          <w:szCs w:val="19"/>
+        </w:rPr>
+      </w:pPr>
+      <w:r>
+        <w:rPr>
+          <w:rFonts w:ascii="Consolas" w:hAnsi="Consolas" w:cs="Consolas"/>
+          <w:color w:val="2B91AF"/>
+          <w:sz w:val="19"/>
+          <w:szCs w:val="19"/>
+          <w:highlight w:val="white"/>
+        </w:rPr>
+        <w:t>Add-PANOSAddress</w:t>
+      </w:r>
+      <w:r>
+        <w:rPr>
+          <w:rFonts w:ascii="Consolas" w:hAnsi="Consolas" w:cs="Consolas"/>
+          <w:color w:val="000000"/>
+          <w:sz w:val="19"/>
+          <w:szCs w:val="19"/>
+          <w:highlight w:val="white"/>
+        </w:rPr>
+        <w:t xml:space="preserve"> -Connection $connection -Name </w:t>
+      </w:r>
+      <w:r>
+        <w:rPr>
+          <w:rFonts w:ascii="Consolas" w:hAnsi="Consolas" w:cs="Consolas"/>
+          <w:color w:val="A31515"/>
+          <w:sz w:val="19"/>
+          <w:szCs w:val="19"/>
+          <w:highlight w:val="white"/>
+        </w:rPr>
+        <w:t>"web01"</w:t>
+      </w:r>
+      <w:r>
+        <w:rPr>
+          <w:rFonts w:ascii="Consolas" w:hAnsi="Consolas" w:cs="Consolas"/>
+          <w:color w:val="000000"/>
+          <w:sz w:val="19"/>
+          <w:szCs w:val="19"/>
+          <w:highlight w:val="white"/>
+        </w:rPr>
+        <w:t xml:space="preserve"> -</w:t>
+      </w:r>
+      <w:proofErr w:type="spellStart"/>
+      <w:r>
+        <w:rPr>
+          <w:rFonts w:ascii="Consolas" w:hAnsi="Consolas" w:cs="Consolas"/>
+          <w:color w:val="000000"/>
+          <w:sz w:val="19"/>
+          <w:szCs w:val="19"/>
+          <w:highlight w:val="white"/>
+        </w:rPr>
+        <w:t>IpAddress</w:t>
+      </w:r>
+      <w:proofErr w:type="spellEnd"/>
+      <w:r>
+        <w:rPr>
+          <w:rFonts w:ascii="Consolas" w:hAnsi="Consolas" w:cs="Consolas"/>
+          <w:color w:val="000000"/>
+          <w:sz w:val="19"/>
+          <w:szCs w:val="19"/>
+          <w:highlight w:val="white"/>
+        </w:rPr>
+        <w:t xml:space="preserve"> </w:t>
+      </w:r>
+      <w:r>
+        <w:rPr>
+          <w:rFonts w:ascii="Consolas" w:hAnsi="Consolas" w:cs="Consolas"/>
+          <w:color w:val="A31515"/>
+          <w:sz w:val="19"/>
+          <w:szCs w:val="19"/>
+          <w:highlight w:val="white"/>
+        </w:rPr>
+        <w:t>'10.10.10.12'</w:t>
+      </w:r>
+      <w:r>
+        <w:rPr>
+          <w:rFonts w:ascii="Consolas" w:hAnsi="Consolas" w:cs="Consolas"/>
+          <w:color w:val="000000"/>
+          <w:sz w:val="19"/>
+          <w:szCs w:val="19"/>
+          <w:highlight w:val="white"/>
+        </w:rPr>
+        <w:t xml:space="preserve"> -Description </w:t>
+      </w:r>
+      <w:r>
+        <w:rPr>
+          <w:rFonts w:ascii="Consolas" w:hAnsi="Consolas" w:cs="Consolas"/>
+          <w:color w:val="A31515"/>
+          <w:sz w:val="19"/>
+          <w:szCs w:val="19"/>
+          <w:highlight w:val="white"/>
+        </w:rPr>
+        <w:t>"Web Server 01"</w:t>
+      </w:r>
+    </w:p>
+    <w:p>
+      <w:pPr>
+        <w:rPr>
+          <w:rFonts w:ascii="Consolas" w:hAnsi="Consolas" w:cs="Consolas"/>
+          <w:color w:val="000000"/>
+          <w:sz w:val="19"/>
+          <w:szCs w:val="19"/>
+        </w:rPr>
+      </w:pPr>
+    </w:p>
+    <w:p>
+      <w:pPr>
+        <w:pStyle w:val="Heading3"/>
+      </w:pPr>
+      <w:r>
+        <w:lastRenderedPageBreak/>
+        <w:t>Example 2</w:t>
+      </w:r>
+    </w:p>
+    <w:p>
+      <w:r>
+        <w:t xml:space="preserve">These commands create a new Address object and demonstrate the option of passing a </w:t>
+      </w:r>
+      <w:proofErr w:type="spellStart"/>
+      <w:r>
+        <w:t>PANOS.Address</w:t>
+      </w:r>
+      <w:proofErr w:type="spellEnd"/>
+      <w:r>
+        <w:t xml:space="preserve"> object via Pipeline to the </w:t>
+      </w:r>
+      <w:proofErr w:type="spellStart"/>
+      <w:r>
+        <w:t>PanosAddress</w:t>
+      </w:r>
+      <w:proofErr w:type="spellEnd"/>
+      <w:r>
+        <w:t xml:space="preserve"> parameter.</w:t>
+      </w:r>
+    </w:p>
+    <w:p>
+      <w:pPr>
+        <w:rPr>
+          <w:rFonts w:ascii="Consolas" w:hAnsi="Consolas" w:cs="Consolas"/>
+          <w:color w:val="000000"/>
+          <w:sz w:val="19"/>
+          <w:szCs w:val="19"/>
+        </w:rPr>
+      </w:pPr>
+      <w:r>
+        <w:rPr>
+          <w:rFonts w:ascii="Consolas" w:hAnsi="Consolas" w:cs="Consolas"/>
+          <w:color w:val="000000"/>
+          <w:sz w:val="19"/>
+          <w:szCs w:val="19"/>
+          <w:highlight w:val="white"/>
+        </w:rPr>
+        <w:t xml:space="preserve">$connection = </w:t>
+      </w:r>
+      <w:r>
+        <w:rPr>
+          <w:rFonts w:ascii="Consolas" w:hAnsi="Consolas" w:cs="Consolas"/>
+          <w:color w:val="2B91AF"/>
+          <w:sz w:val="19"/>
+          <w:szCs w:val="19"/>
+          <w:highlight w:val="white"/>
+        </w:rPr>
+        <w:t>New-PANOSConnection</w:t>
+      </w:r>
+      <w:r>
+        <w:rPr>
+          <w:rFonts w:ascii="Consolas" w:hAnsi="Consolas" w:cs="Consolas"/>
+          <w:color w:val="000000"/>
+          <w:sz w:val="19"/>
+          <w:szCs w:val="19"/>
+          <w:highlight w:val="white"/>
+        </w:rPr>
+        <w:t xml:space="preserve"> -</w:t>
+      </w:r>
+      <w:proofErr w:type="spellStart"/>
+      <w:r>
+        <w:rPr>
+          <w:rFonts w:ascii="Consolas" w:hAnsi="Consolas" w:cs="Consolas"/>
+          <w:color w:val="000000"/>
+          <w:sz w:val="19"/>
+          <w:szCs w:val="19"/>
+          <w:highlight w:val="white"/>
+        </w:rPr>
+        <w:t>HostName</w:t>
+      </w:r>
+      <w:proofErr w:type="spellEnd"/>
+      <w:r>
+        <w:rPr>
+          <w:rFonts w:ascii="Consolas" w:hAnsi="Consolas" w:cs="Consolas"/>
+          <w:color w:val="000000"/>
+          <w:sz w:val="19"/>
+          <w:szCs w:val="19"/>
+          <w:highlight w:val="white"/>
+        </w:rPr>
+        <w:t xml:space="preserve"> </w:t>
+      </w:r>
+      <w:r>
+        <w:rPr>
+          <w:rFonts w:ascii="Consolas" w:hAnsi="Consolas" w:cs="Consolas"/>
+          <w:color w:val="A31515"/>
+          <w:sz w:val="19"/>
+          <w:szCs w:val="19"/>
+          <w:highlight w:val="white"/>
+        </w:rPr>
+        <w:t>'palab.corp.com'</w:t>
+      </w:r>
+      <w:r>
+        <w:rPr>
+          <w:rFonts w:ascii="Consolas" w:hAnsi="Consolas" w:cs="Consolas"/>
+          <w:color w:val="000000"/>
+          <w:sz w:val="19"/>
+          <w:szCs w:val="19"/>
+          <w:highlight w:val="white"/>
+        </w:rPr>
+        <w:t xml:space="preserve"> -</w:t>
+      </w:r>
+      <w:proofErr w:type="spellStart"/>
+      <w:r>
+        <w:rPr>
+          <w:rFonts w:ascii="Consolas" w:hAnsi="Consolas" w:cs="Consolas"/>
+          <w:color w:val="000000"/>
+          <w:sz w:val="19"/>
+          <w:szCs w:val="19"/>
+          <w:highlight w:val="white"/>
+        </w:rPr>
+        <w:t>Vsys</w:t>
+      </w:r>
+      <w:proofErr w:type="spellEnd"/>
+      <w:r>
+        <w:rPr>
+          <w:rFonts w:ascii="Consolas" w:hAnsi="Consolas" w:cs="Consolas"/>
+          <w:color w:val="000000"/>
+          <w:sz w:val="19"/>
+          <w:szCs w:val="19"/>
+          <w:highlight w:val="white"/>
+        </w:rPr>
+        <w:t xml:space="preserve"> </w:t>
+      </w:r>
+      <w:r>
+        <w:rPr>
+          <w:rFonts w:ascii="Consolas" w:hAnsi="Consolas" w:cs="Consolas"/>
+          <w:color w:val="A31515"/>
+          <w:sz w:val="19"/>
+          <w:szCs w:val="19"/>
+          <w:highlight w:val="white"/>
+        </w:rPr>
+        <w:t>'vsys1'</w:t>
+      </w:r>
+      <w:r>
+        <w:rPr>
+          <w:rFonts w:ascii="Consolas" w:hAnsi="Consolas" w:cs="Consolas"/>
+          <w:color w:val="000000"/>
+          <w:sz w:val="19"/>
+          <w:szCs w:val="19"/>
+          <w:highlight w:val="white"/>
+        </w:rPr>
+        <w:t xml:space="preserve"> -</w:t>
+      </w:r>
+      <w:proofErr w:type="spellStart"/>
+      <w:r>
+        <w:rPr>
+          <w:rFonts w:ascii="Consolas" w:hAnsi="Consolas" w:cs="Consolas"/>
+          <w:color w:val="000000"/>
+          <w:sz w:val="19"/>
+          <w:szCs w:val="19"/>
+          <w:highlight w:val="white"/>
+        </w:rPr>
+        <w:t>AccessToken</w:t>
+      </w:r>
+      <w:proofErr w:type="spellEnd"/>
+      <w:r>
+        <w:rPr>
+          <w:rFonts w:ascii="Consolas" w:hAnsi="Consolas" w:cs="Consolas"/>
+          <w:color w:val="000000"/>
+          <w:sz w:val="19"/>
+          <w:szCs w:val="19"/>
+          <w:highlight w:val="white"/>
+        </w:rPr>
+        <w:t xml:space="preserve"> (</w:t>
+      </w:r>
+      <w:r>
+        <w:rPr>
+          <w:rFonts w:ascii="Consolas" w:hAnsi="Consolas" w:cs="Consolas"/>
+          <w:color w:val="2B91AF"/>
+          <w:sz w:val="19"/>
+          <w:szCs w:val="19"/>
+          <w:highlight w:val="white"/>
+        </w:rPr>
+        <w:t>Import-</w:t>
+      </w:r>
+      <w:proofErr w:type="spellStart"/>
+      <w:r>
+        <w:rPr>
+          <w:rFonts w:ascii="Consolas" w:hAnsi="Consolas" w:cs="Consolas"/>
+          <w:color w:val="2B91AF"/>
+          <w:sz w:val="19"/>
+          <w:szCs w:val="19"/>
+          <w:highlight w:val="white"/>
+        </w:rPr>
+        <w:t>CliXml</w:t>
+      </w:r>
+      <w:proofErr w:type="spellEnd"/>
+      <w:r>
+        <w:rPr>
+          <w:rFonts w:ascii="Consolas" w:hAnsi="Consolas" w:cs="Consolas"/>
+          <w:color w:val="000000"/>
+          <w:sz w:val="19"/>
+          <w:szCs w:val="19"/>
+          <w:highlight w:val="white"/>
+        </w:rPr>
+        <w:t xml:space="preserve"> c:\PSScripts\panosAccessToken)</w:t>
+      </w:r>
+    </w:p>
+    <w:p>
+      <w:pPr>
+        <w:rPr>
+          <w:rFonts w:ascii="Consolas" w:hAnsi="Consolas" w:cs="Consolas"/>
+          <w:color w:val="000000"/>
+          <w:sz w:val="19"/>
+          <w:szCs w:val="19"/>
+        </w:rPr>
+      </w:pPr>
+      <w:r>
+        <w:rPr>
+          <w:rFonts w:ascii="Consolas" w:hAnsi="Consolas" w:cs="Consolas"/>
+          <w:color w:val="2B91AF"/>
+          <w:sz w:val="19"/>
+          <w:szCs w:val="19"/>
+          <w:highlight w:val="white"/>
+        </w:rPr>
+        <w:t>New-Object</w:t>
+      </w:r>
+      <w:r>
+        <w:rPr>
+          <w:rFonts w:ascii="Consolas" w:hAnsi="Consolas" w:cs="Consolas"/>
+          <w:color w:val="000000"/>
+          <w:sz w:val="19"/>
+          <w:szCs w:val="19"/>
+          <w:highlight w:val="white"/>
+        </w:rPr>
+        <w:t xml:space="preserve"> -</w:t>
+      </w:r>
+      <w:proofErr w:type="spellStart"/>
+      <w:r>
+        <w:rPr>
+          <w:rFonts w:ascii="Consolas" w:hAnsi="Consolas" w:cs="Consolas"/>
+          <w:color w:val="000000"/>
+          <w:sz w:val="19"/>
+          <w:szCs w:val="19"/>
+          <w:highlight w:val="white"/>
+        </w:rPr>
+        <w:t>TypeName</w:t>
+      </w:r>
+      <w:proofErr w:type="spellEnd"/>
+      <w:r>
+        <w:rPr>
+          <w:rFonts w:ascii="Consolas" w:hAnsi="Consolas" w:cs="Consolas"/>
+          <w:color w:val="000000"/>
+          <w:sz w:val="19"/>
+          <w:szCs w:val="19"/>
+          <w:highlight w:val="white"/>
+        </w:rPr>
+        <w:t xml:space="preserve"> </w:t>
+      </w:r>
+      <w:proofErr w:type="spellStart"/>
+      <w:r>
+        <w:rPr>
+          <w:rFonts w:ascii="Consolas" w:hAnsi="Consolas" w:cs="Consolas"/>
+          <w:color w:val="000000"/>
+          <w:sz w:val="19"/>
+          <w:szCs w:val="19"/>
+          <w:highlight w:val="white"/>
+        </w:rPr>
+        <w:t>PANOS.AddressObject</w:t>
+      </w:r>
+      <w:proofErr w:type="spellEnd"/>
+      <w:r>
+        <w:rPr>
+          <w:rFonts w:ascii="Consolas" w:hAnsi="Consolas" w:cs="Consolas"/>
+          <w:color w:val="000000"/>
+          <w:sz w:val="19"/>
+          <w:szCs w:val="19"/>
+          <w:highlight w:val="white"/>
+        </w:rPr>
+        <w:t xml:space="preserve"> -</w:t>
+      </w:r>
+      <w:proofErr w:type="spellStart"/>
+      <w:r>
+        <w:rPr>
+          <w:rFonts w:ascii="Consolas" w:hAnsi="Consolas" w:cs="Consolas"/>
+          <w:color w:val="000000"/>
+          <w:sz w:val="19"/>
+          <w:szCs w:val="19"/>
+          <w:highlight w:val="white"/>
+        </w:rPr>
+        <w:t>ArgumentList</w:t>
+      </w:r>
+      <w:proofErr w:type="spellEnd"/>
+      <w:r>
+        <w:rPr>
+          <w:rFonts w:ascii="Consolas" w:hAnsi="Consolas" w:cs="Consolas"/>
+          <w:color w:val="000000"/>
+          <w:sz w:val="19"/>
+          <w:szCs w:val="19"/>
+          <w:highlight w:val="white"/>
+        </w:rPr>
+        <w:t xml:space="preserve"> </w:t>
+      </w:r>
+      <w:r>
+        <w:rPr>
+          <w:rFonts w:ascii="Consolas" w:hAnsi="Consolas" w:cs="Consolas"/>
+          <w:color w:val="A31515"/>
+          <w:sz w:val="19"/>
+          <w:szCs w:val="19"/>
+          <w:highlight w:val="white"/>
+        </w:rPr>
+        <w:t>"web02"</w:t>
+      </w:r>
+      <w:r>
+        <w:rPr>
+          <w:rFonts w:ascii="Consolas" w:hAnsi="Consolas" w:cs="Consolas"/>
+          <w:color w:val="000000"/>
+          <w:sz w:val="19"/>
+          <w:szCs w:val="19"/>
+          <w:highlight w:val="white"/>
+        </w:rPr>
+        <w:t>, ([</w:t>
+      </w:r>
+      <w:proofErr w:type="spellStart"/>
+      <w:r>
+        <w:rPr>
+          <w:rFonts w:ascii="Consolas" w:hAnsi="Consolas" w:cs="Consolas"/>
+          <w:color w:val="2B91AF"/>
+          <w:sz w:val="19"/>
+          <w:szCs w:val="19"/>
+          <w:highlight w:val="white"/>
+        </w:rPr>
+        <w:t>System.Net.IPAddress</w:t>
+      </w:r>
+      <w:proofErr w:type="spellEnd"/>
+      <w:r>
+        <w:rPr>
+          <w:rFonts w:ascii="Consolas" w:hAnsi="Consolas" w:cs="Consolas"/>
+          <w:color w:val="000000"/>
+          <w:sz w:val="19"/>
+          <w:szCs w:val="19"/>
+          <w:highlight w:val="white"/>
+        </w:rPr>
+        <w:t>]:</w:t>
+      </w:r>
+      <w:proofErr w:type="gramStart"/>
+      <w:r>
+        <w:rPr>
+          <w:rFonts w:ascii="Consolas" w:hAnsi="Consolas" w:cs="Consolas"/>
+          <w:color w:val="000000"/>
+          <w:sz w:val="19"/>
+          <w:szCs w:val="19"/>
+          <w:highlight w:val="white"/>
+        </w:rPr>
+        <w:t>:Parse</w:t>
+      </w:r>
+      <w:proofErr w:type="gramEnd"/>
+      <w:r>
+        <w:rPr>
+          <w:rFonts w:ascii="Consolas" w:hAnsi="Consolas" w:cs="Consolas"/>
+          <w:color w:val="000000"/>
+          <w:sz w:val="19"/>
+          <w:szCs w:val="19"/>
+          <w:highlight w:val="white"/>
+        </w:rPr>
+        <w:t>(</w:t>
+      </w:r>
+      <w:r>
+        <w:rPr>
+          <w:rFonts w:ascii="Consolas" w:hAnsi="Consolas" w:cs="Consolas"/>
+          <w:color w:val="A31515"/>
+          <w:sz w:val="19"/>
+          <w:szCs w:val="19"/>
+          <w:highlight w:val="white"/>
+        </w:rPr>
+        <w:t>"25.1.1.14"</w:t>
+      </w:r>
+      <w:r>
+        <w:rPr>
+          <w:rFonts w:ascii="Consolas" w:hAnsi="Consolas" w:cs="Consolas"/>
+          <w:color w:val="000000"/>
+          <w:sz w:val="19"/>
+          <w:szCs w:val="19"/>
+          <w:highlight w:val="white"/>
+        </w:rPr>
+        <w:t xml:space="preserve">)) | </w:t>
+      </w:r>
+      <w:r>
+        <w:rPr>
+          <w:rFonts w:ascii="Consolas" w:hAnsi="Consolas" w:cs="Consolas"/>
+          <w:color w:val="2B91AF"/>
+          <w:sz w:val="19"/>
+          <w:szCs w:val="19"/>
+          <w:highlight w:val="white"/>
+        </w:rPr>
+        <w:t>Add-PANOSAddress</w:t>
+      </w:r>
+      <w:r>
+        <w:rPr>
+          <w:rFonts w:ascii="Consolas" w:hAnsi="Consolas" w:cs="Consolas"/>
+          <w:color w:val="000000"/>
+          <w:sz w:val="19"/>
+          <w:szCs w:val="19"/>
+          <w:highlight w:val="white"/>
+        </w:rPr>
+        <w:t xml:space="preserve"> -Connection $connection</w:t>
+      </w:r>
+    </w:p>
+    <w:p>
+      <w:pPr>
+        <w:pStyle w:val="Heading3"/>
+      </w:pPr>
+      <w:r>
+        <w:t>Example 3</w:t>
+      </w:r>
+    </w:p>
+    <w:p>
       <w:bookmarkStart w:id="0" w:name="_GoBack"/>
       <w:r>
-        <w:rPr>
-          <w:rFonts w:ascii="Lucida Console" w:hAnsi="Lucida Console" w:cs="Lucida Console"/>
-          <w:color w:val="FF4500"/>
-          <w:sz w:val="18"/>
-          <w:szCs w:val="18"/>
-        </w:rPr>
-        <w:t>$connection</w:t>
-      </w:r>
-      <w:r>
-        <w:rPr>
-          <w:rFonts w:ascii="Lucida Console" w:hAnsi="Lucida Console" w:cs="Lucida Console"/>
-          <w:sz w:val="18"/>
-          <w:szCs w:val="18"/>
-        </w:rPr>
-        <w:t xml:space="preserve"> </w:t>
-      </w:r>
-      <w:r>
-        <w:rPr>
-          <w:rFonts w:ascii="Lucida Console" w:hAnsi="Lucida Console" w:cs="Lucida Console"/>
-          <w:color w:val="A9A9A9"/>
-          <w:sz w:val="18"/>
-          <w:szCs w:val="18"/>
-        </w:rPr>
-        <w:t>=</w:t>
-      </w:r>
-      <w:r>
-        <w:rPr>
-          <w:rFonts w:ascii="Lucida Console" w:hAnsi="Lucida Console" w:cs="Lucida Console"/>
-          <w:sz w:val="18"/>
-          <w:szCs w:val="18"/>
-        </w:rPr>
-        <w:t xml:space="preserve"> </w:t>
-      </w:r>
-      <w:r>
-        <w:rPr>
-          <w:rFonts w:ascii="Lucida Console" w:hAnsi="Lucida Console" w:cs="Lucida Console"/>
-          <w:color w:val="0000FF"/>
-          <w:sz w:val="18"/>
-          <w:szCs w:val="18"/>
+        <w:t xml:space="preserve">These commands create a new Address object and then retrieve the newly created object from the Candidate </w:t>
+      </w:r>
+      <w:proofErr w:type="spellStart"/>
+      <w:r>
+        <w:t>Config</w:t>
+      </w:r>
+      <w:proofErr w:type="spellEnd"/>
+      <w:r>
+        <w:t xml:space="preserve"> (note the use of the </w:t>
+      </w:r>
+      <w:proofErr w:type="spellStart"/>
+      <w:r>
+        <w:t>PassThru</w:t>
+      </w:r>
+      <w:proofErr w:type="spellEnd"/>
+      <w:r>
+        <w:t xml:space="preserve"> switch to pass the newly created object to the pipeline.</w:t>
+      </w:r>
+    </w:p>
+    <w:bookmarkEnd w:id="0"/>
+    <w:p>
+      <w:pPr>
+        <w:rPr>
+          <w:rFonts w:ascii="Consolas" w:hAnsi="Consolas" w:cs="Consolas"/>
+          <w:color w:val="000000"/>
+          <w:sz w:val="19"/>
+          <w:szCs w:val="19"/>
+        </w:rPr>
+      </w:pPr>
+      <w:r>
+        <w:rPr>
+          <w:rFonts w:ascii="Consolas" w:hAnsi="Consolas" w:cs="Consolas"/>
+          <w:color w:val="000000"/>
+          <w:sz w:val="19"/>
+          <w:szCs w:val="19"/>
+          <w:highlight w:val="white"/>
+        </w:rPr>
+        <w:t xml:space="preserve">$connection = </w:t>
+      </w:r>
+      <w:r>
+        <w:rPr>
+          <w:rFonts w:ascii="Consolas" w:hAnsi="Consolas" w:cs="Consolas"/>
+          <w:color w:val="2B91AF"/>
+          <w:sz w:val="19"/>
+          <w:szCs w:val="19"/>
+          <w:highlight w:val="white"/>
         </w:rPr>
         <w:t>New-PANOSConnection</w:t>
       </w:r>
       <w:r>
         <w:rPr>
-          <w:rFonts w:ascii="Lucida Console" w:hAnsi="Lucida Console" w:cs="Lucida Console"/>
-          <w:sz w:val="18"/>
-          <w:szCs w:val="18"/>
-        </w:rPr>
-        <w:t xml:space="preserve"> </w:t>
-      </w:r>
-      <w:r>
-        <w:rPr>
-          <w:rFonts w:ascii="Lucida Console" w:hAnsi="Lucida Console" w:cs="Lucida Console"/>
-          <w:color w:val="000080"/>
-          <w:sz w:val="18"/>
-          <w:szCs w:val="18"/>
-        </w:rPr>
-        <w:t>-</w:t>
-      </w:r>
-      <w:proofErr w:type="spellStart"/>
-      <w:r>
-        <w:rPr>
-          <w:rFonts w:ascii="Lucida Console" w:hAnsi="Lucida Console" w:cs="Lucida Console"/>
-          <w:color w:val="000080"/>
-          <w:sz w:val="18"/>
-          <w:szCs w:val="18"/>
+          <w:rFonts w:ascii="Consolas" w:hAnsi="Consolas" w:cs="Consolas"/>
+          <w:color w:val="000000"/>
+          <w:sz w:val="19"/>
+          <w:szCs w:val="19"/>
+          <w:highlight w:val="white"/>
+        </w:rPr>
+        <w:t xml:space="preserve"> -</w:t>
+      </w:r>
+      <w:proofErr w:type="spellStart"/>
+      <w:r>
+        <w:rPr>
+          <w:rFonts w:ascii="Consolas" w:hAnsi="Consolas" w:cs="Consolas"/>
+          <w:color w:val="000000"/>
+          <w:sz w:val="19"/>
+          <w:szCs w:val="19"/>
+          <w:highlight w:val="white"/>
         </w:rPr>
         <w:t>HostName</w:t>
       </w:r>
       <w:proofErr w:type="spellEnd"/>
       <w:r>
         <w:rPr>
-          <w:rFonts w:ascii="Lucida Console" w:hAnsi="Lucida Console" w:cs="Lucida Console"/>
-          <w:sz w:val="18"/>
-          <w:szCs w:val="18"/>
-        </w:rPr>
-        <w:t xml:space="preserve"> </w:t>
-      </w:r>
-      <w:r>
-        <w:rPr>
-          <w:rFonts w:ascii="Lucida Console" w:hAnsi="Lucida Console" w:cs="Lucida Console"/>
-          <w:color w:val="8B0000"/>
-          <w:sz w:val="18"/>
-          <w:szCs w:val="18"/>
-        </w:rPr>
-        <w:t>'pa.corp.com'</w:t>
-      </w:r>
-      <w:r>
-        <w:rPr>
-          <w:rFonts w:ascii="Lucida Console" w:hAnsi="Lucida Console" w:cs="Lucida Console"/>
-          <w:sz w:val="18"/>
-          <w:szCs w:val="18"/>
-        </w:rPr>
-        <w:t xml:space="preserve"> </w:t>
-      </w:r>
-      <w:r>
-        <w:rPr>
-          <w:rFonts w:ascii="Lucida Console" w:hAnsi="Lucida Console" w:cs="Lucida Console"/>
-          <w:color w:val="000080"/>
-          <w:sz w:val="18"/>
-          <w:szCs w:val="18"/>
-        </w:rPr>
-        <w:t>-</w:t>
-      </w:r>
-      <w:proofErr w:type="spellStart"/>
-      <w:r>
-        <w:rPr>
-          <w:rFonts w:ascii="Lucida Console" w:hAnsi="Lucida Console" w:cs="Lucida Console"/>
-          <w:color w:val="000080"/>
-          <w:sz w:val="18"/>
-          <w:szCs w:val="18"/>
+          <w:rFonts w:ascii="Consolas" w:hAnsi="Consolas" w:cs="Consolas"/>
+          <w:color w:val="000000"/>
+          <w:sz w:val="19"/>
+          <w:szCs w:val="19"/>
+          <w:highlight w:val="white"/>
+        </w:rPr>
+        <w:t xml:space="preserve"> </w:t>
+      </w:r>
+      <w:r>
+        <w:rPr>
+          <w:rFonts w:ascii="Consolas" w:hAnsi="Consolas" w:cs="Consolas"/>
+          <w:color w:val="A31515"/>
+          <w:sz w:val="19"/>
+          <w:szCs w:val="19"/>
+          <w:highlight w:val="white"/>
+        </w:rPr>
+        <w:t>'palab.corp.com'</w:t>
+      </w:r>
+      <w:r>
+        <w:rPr>
+          <w:rFonts w:ascii="Consolas" w:hAnsi="Consolas" w:cs="Consolas"/>
+          <w:color w:val="000000"/>
+          <w:sz w:val="19"/>
+          <w:szCs w:val="19"/>
+          <w:highlight w:val="white"/>
+        </w:rPr>
+        <w:t xml:space="preserve"> -</w:t>
+      </w:r>
+      <w:proofErr w:type="spellStart"/>
+      <w:r>
+        <w:rPr>
+          <w:rFonts w:ascii="Consolas" w:hAnsi="Consolas" w:cs="Consolas"/>
+          <w:color w:val="000000"/>
+          <w:sz w:val="19"/>
+          <w:szCs w:val="19"/>
+          <w:highlight w:val="white"/>
         </w:rPr>
         <w:t>Vsys</w:t>
       </w:r>
       <w:proofErr w:type="spellEnd"/>
       <w:r>
         <w:rPr>
-          <w:rFonts w:ascii="Lucida Console" w:hAnsi="Lucida Console" w:cs="Lucida Console"/>
-          <w:sz w:val="18"/>
-          <w:szCs w:val="18"/>
-        </w:rPr>
-        <w:t xml:space="preserve"> </w:t>
-      </w:r>
-      <w:r>
-        <w:rPr>
-          <w:rFonts w:ascii="Lucida Console" w:hAnsi="Lucida Console" w:cs="Lucida Console"/>
-          <w:color w:val="8B0000"/>
-          <w:sz w:val="18"/>
-          <w:szCs w:val="18"/>
+          <w:rFonts w:ascii="Consolas" w:hAnsi="Consolas" w:cs="Consolas"/>
+          <w:color w:val="000000"/>
+          <w:sz w:val="19"/>
+          <w:szCs w:val="19"/>
+          <w:highlight w:val="white"/>
+        </w:rPr>
+        <w:t xml:space="preserve"> </w:t>
+      </w:r>
+      <w:r>
+        <w:rPr>
+          <w:rFonts w:ascii="Consolas" w:hAnsi="Consolas" w:cs="Consolas"/>
+          <w:color w:val="A31515"/>
+          <w:sz w:val="19"/>
+          <w:szCs w:val="19"/>
+          <w:highlight w:val="white"/>
         </w:rPr>
         <w:t>'vsys1'</w:t>
       </w:r>
       <w:r>
         <w:rPr>
-          <w:rFonts w:ascii="Lucida Console" w:hAnsi="Lucida Console" w:cs="Lucida Console"/>
-          <w:sz w:val="18"/>
-          <w:szCs w:val="18"/>
-        </w:rPr>
-        <w:t xml:space="preserve"> </w:t>
-      </w:r>
-      <w:r>
-        <w:rPr>
-          <w:rFonts w:ascii="Lucida Console" w:hAnsi="Lucida Console" w:cs="Lucida Console"/>
-          <w:color w:val="000080"/>
-          <w:sz w:val="18"/>
-          <w:szCs w:val="18"/>
-        </w:rPr>
-        <w:t>-</w:t>
-      </w:r>
-      <w:proofErr w:type="spellStart"/>
-      <w:r>
-        <w:rPr>
-          <w:rFonts w:ascii="Lucida Console" w:hAnsi="Lucida Console" w:cs="Lucida Console"/>
-          <w:color w:val="000080"/>
-          <w:sz w:val="18"/>
-          <w:szCs w:val="18"/>
+          <w:rFonts w:ascii="Consolas" w:hAnsi="Consolas" w:cs="Consolas"/>
+          <w:color w:val="000000"/>
+          <w:sz w:val="19"/>
+          <w:szCs w:val="19"/>
+          <w:highlight w:val="white"/>
+        </w:rPr>
+        <w:t xml:space="preserve"> -</w:t>
+      </w:r>
+      <w:proofErr w:type="spellStart"/>
+      <w:r>
+        <w:rPr>
+          <w:rFonts w:ascii="Consolas" w:hAnsi="Consolas" w:cs="Consolas"/>
+          <w:color w:val="000000"/>
+          <w:sz w:val="19"/>
+          <w:szCs w:val="19"/>
+          <w:highlight w:val="white"/>
         </w:rPr>
         <w:t>AccessToken</w:t>
       </w:r>
       <w:proofErr w:type="spellEnd"/>
       <w:r>
         <w:rPr>
-          <w:rFonts w:ascii="Lucida Console" w:hAnsi="Lucida Console" w:cs="Lucida Console"/>
-          <w:sz w:val="18"/>
-          <w:szCs w:val="18"/>
+          <w:rFonts w:ascii="Consolas" w:hAnsi="Consolas" w:cs="Consolas"/>
+          <w:color w:val="000000"/>
+          <w:sz w:val="19"/>
+          <w:szCs w:val="19"/>
+          <w:highlight w:val="white"/>
         </w:rPr>
         <w:t xml:space="preserve"> (</w:t>
       </w:r>
       <w:r>
         <w:rPr>
-          <w:rFonts w:ascii="Lucida Console" w:hAnsi="Lucida Console" w:cs="Lucida Console"/>
-          <w:color w:val="0000FF"/>
-          <w:sz w:val="18"/>
-          <w:szCs w:val="18"/>
+          <w:rFonts w:ascii="Consolas" w:hAnsi="Consolas" w:cs="Consolas"/>
+          <w:color w:val="2B91AF"/>
+          <w:sz w:val="19"/>
+          <w:szCs w:val="19"/>
+          <w:highlight w:val="white"/>
         </w:rPr>
         <w:t>Import-</w:t>
       </w:r>
       <w:proofErr w:type="spellStart"/>
       <w:r>
         <w:rPr>
-          <w:rFonts w:ascii="Lucida Console" w:hAnsi="Lucida Console" w:cs="Lucida Console"/>
-          <w:color w:val="0000FF"/>
-          <w:sz w:val="18"/>
-          <w:szCs w:val="18"/>
+          <w:rFonts w:ascii="Consolas" w:hAnsi="Consolas" w:cs="Consolas"/>
+          <w:color w:val="2B91AF"/>
+          <w:sz w:val="19"/>
+          <w:szCs w:val="19"/>
+          <w:highlight w:val="white"/>
         </w:rPr>
         <w:t>CliXml</w:t>
       </w:r>
       <w:proofErr w:type="spellEnd"/>
       <w:r>
         <w:rPr>
-          <w:rFonts w:ascii="Lucida Console" w:hAnsi="Lucida Console" w:cs="Lucida Console"/>
-          <w:sz w:val="18"/>
-          <w:szCs w:val="18"/>
-        </w:rPr>
-        <w:t xml:space="preserve"> </w:t>
-      </w:r>
-      <w:r>
-        <w:rPr>
-          <w:rFonts w:ascii="Lucida Console" w:hAnsi="Lucida Console" w:cs="Lucida Console"/>
-          <w:color w:val="8A2BE2"/>
-          <w:sz w:val="18"/>
-          <w:szCs w:val="18"/>
-        </w:rPr>
-        <w:t>c:\PSScripts\panosAccessToken</w:t>
-      </w:r>
-      <w:r>
-        <w:rPr>
-          <w:rFonts w:ascii="Lucida Console" w:hAnsi="Lucida Console" w:cs="Lucida Console"/>
-          <w:sz w:val="18"/>
-          <w:szCs w:val="18"/>
-        </w:rPr>
-        <w:t>)</w:t>
+          <w:rFonts w:ascii="Consolas" w:hAnsi="Consolas" w:cs="Consolas"/>
+          <w:color w:val="000000"/>
+          <w:sz w:val="19"/>
+          <w:szCs w:val="19"/>
+          <w:highlight w:val="white"/>
+        </w:rPr>
+        <w:t xml:space="preserve"> c:\PSScripts\panosAccessToken)</w:t>
       </w:r>
     </w:p>
     <w:p>
@@ -6404,6 +7779,130 @@
           <w:szCs w:val="19"/>
           <w:highlight w:val="white"/>
         </w:rPr>
+        <w:t>Add-PANOSAddress</w:t>
+      </w:r>
+      <w:r>
+        <w:rPr>
+          <w:rFonts w:ascii="Consolas" w:hAnsi="Consolas" w:cs="Consolas"/>
+          <w:color w:val="000000"/>
+          <w:sz w:val="19"/>
+          <w:szCs w:val="19"/>
+          <w:highlight w:val="white"/>
+        </w:rPr>
+        <w:t xml:space="preserve"> -Connection $connection -Name </w:t>
+      </w:r>
+      <w:r>
+        <w:rPr>
+          <w:rFonts w:ascii="Consolas" w:hAnsi="Consolas" w:cs="Consolas"/>
+          <w:color w:val="A31515"/>
+          <w:sz w:val="19"/>
+          <w:szCs w:val="19"/>
+          <w:highlight w:val="white"/>
+        </w:rPr>
+        <w:t>"web03"</w:t>
+      </w:r>
+      <w:r>
+        <w:rPr>
+          <w:rFonts w:ascii="Consolas" w:hAnsi="Consolas" w:cs="Consolas"/>
+          <w:color w:val="000000"/>
+          <w:sz w:val="19"/>
+          <w:szCs w:val="19"/>
+          <w:highlight w:val="white"/>
+        </w:rPr>
+        <w:t xml:space="preserve"> -</w:t>
+      </w:r>
+      <w:proofErr w:type="spellStart"/>
+      <w:r>
+        <w:rPr>
+          <w:rFonts w:ascii="Consolas" w:hAnsi="Consolas" w:cs="Consolas"/>
+          <w:color w:val="000000"/>
+          <w:sz w:val="19"/>
+          <w:szCs w:val="19"/>
+          <w:highlight w:val="white"/>
+        </w:rPr>
+        <w:t>IpAddress</w:t>
+      </w:r>
+      <w:proofErr w:type="spellEnd"/>
+      <w:r>
+        <w:rPr>
+          <w:rFonts w:ascii="Consolas" w:hAnsi="Consolas" w:cs="Consolas"/>
+          <w:color w:val="000000"/>
+          <w:sz w:val="19"/>
+          <w:szCs w:val="19"/>
+          <w:highlight w:val="white"/>
+        </w:rPr>
+        <w:t xml:space="preserve"> </w:t>
+      </w:r>
+      <w:r>
+        <w:rPr>
+          <w:rFonts w:ascii="Consolas" w:hAnsi="Consolas" w:cs="Consolas"/>
+          <w:color w:val="A31515"/>
+          <w:sz w:val="19"/>
+          <w:szCs w:val="19"/>
+          <w:highlight w:val="white"/>
+        </w:rPr>
+        <w:t>'10.10.10.14'</w:t>
+      </w:r>
+      <w:r>
+        <w:rPr>
+          <w:rFonts w:ascii="Consolas" w:hAnsi="Consolas" w:cs="Consolas"/>
+          <w:color w:val="000000"/>
+          <w:sz w:val="19"/>
+          <w:szCs w:val="19"/>
+          <w:highlight w:val="white"/>
+        </w:rPr>
+        <w:t xml:space="preserve"> -Description </w:t>
+      </w:r>
+      <w:r>
+        <w:rPr>
+          <w:rFonts w:ascii="Consolas" w:hAnsi="Consolas" w:cs="Consolas"/>
+          <w:color w:val="A31515"/>
+          <w:sz w:val="19"/>
+          <w:szCs w:val="19"/>
+          <w:highlight w:val="white"/>
+        </w:rPr>
+        <w:t>"Web Server 03"</w:t>
+      </w:r>
+      <w:r>
+        <w:rPr>
+          <w:rFonts w:ascii="Consolas" w:hAnsi="Consolas" w:cs="Consolas"/>
+          <w:color w:val="000000"/>
+          <w:sz w:val="19"/>
+          <w:szCs w:val="19"/>
+          <w:highlight w:val="white"/>
+        </w:rPr>
+        <w:t xml:space="preserve"> -</w:t>
+      </w:r>
+      <w:proofErr w:type="spellStart"/>
+      <w:r>
+        <w:rPr>
+          <w:rFonts w:ascii="Consolas" w:hAnsi="Consolas" w:cs="Consolas"/>
+          <w:color w:val="000000"/>
+          <w:sz w:val="19"/>
+          <w:szCs w:val="19"/>
+          <w:highlight w:val="white"/>
+        </w:rPr>
+        <w:t>PassThru</w:t>
+      </w:r>
+      <w:proofErr w:type="spellEnd"/>
+      <w:r>
+        <w:rPr>
+          <w:rFonts w:ascii="Consolas" w:hAnsi="Consolas" w:cs="Consolas"/>
+          <w:color w:val="000000"/>
+          <w:sz w:val="19"/>
+          <w:szCs w:val="19"/>
+          <w:highlight w:val="white"/>
+        </w:rPr>
+        <w:t xml:space="preserve"> | </w:t>
+      </w:r>
+      <w:r>
+        <w:rPr>
+          <w:rFonts w:ascii="Consolas" w:hAnsi="Consolas" w:cs="Consolas"/>
+          <w:color w:val="2B91AF"/>
+          <w:sz w:val="19"/>
+          <w:szCs w:val="19"/>
+          <w:highlight w:val="white"/>
+        </w:rPr>
         <w:t>Get-PANOSAddress</w:t>
       </w:r>
       <w:r>
@@ -6414,18 +7913,9 @@
           <w:szCs w:val="19"/>
           <w:highlight w:val="white"/>
         </w:rPr>
-        <w:t xml:space="preserve"> -Connection $connection | </w:t>
-      </w:r>
-      <w:r>
-        <w:rPr>
-          <w:rFonts w:ascii="Consolas" w:hAnsi="Consolas" w:cs="Consolas"/>
-          <w:color w:val="2B91AF"/>
-          <w:sz w:val="19"/>
-          <w:szCs w:val="19"/>
-          <w:highlight w:val="white"/>
-        </w:rPr>
-        <w:t>Where</w:t>
-      </w:r>
+        <w:t xml:space="preserve"> -Connection $connection -</w:t>
+      </w:r>
+      <w:proofErr w:type="spellStart"/>
       <w:r>
         <w:rPr>
           <w:rFonts w:ascii="Consolas" w:hAnsi="Consolas" w:cs="Consolas"/>
@@ -6434,114 +7924,11 @@
           <w:szCs w:val="19"/>
           <w:highlight w:val="white"/>
         </w:rPr>
-        <w:t xml:space="preserve"> </w:t>
-      </w:r>
-      <w:proofErr w:type="gramStart"/>
-      <w:r>
-        <w:rPr>
-          <w:rFonts w:ascii="Consolas" w:hAnsi="Consolas" w:cs="Consolas"/>
-          <w:color w:val="000000"/>
-          <w:sz w:val="19"/>
-          <w:szCs w:val="19"/>
-          <w:highlight w:val="white"/>
-        </w:rPr>
-        <w:t>{ $</w:t>
-      </w:r>
-      <w:proofErr w:type="gramEnd"/>
-      <w:r>
-        <w:rPr>
-          <w:rFonts w:ascii="Consolas" w:hAnsi="Consolas" w:cs="Consolas"/>
-          <w:color w:val="000000"/>
-          <w:sz w:val="19"/>
-          <w:szCs w:val="19"/>
-          <w:highlight w:val="white"/>
-        </w:rPr>
-        <w:t>_.Address -</w:t>
-      </w:r>
-      <w:proofErr w:type="spellStart"/>
-      <w:r>
-        <w:rPr>
-          <w:rFonts w:ascii="Consolas" w:hAnsi="Consolas" w:cs="Consolas"/>
-          <w:color w:val="000000"/>
-          <w:sz w:val="19"/>
-          <w:szCs w:val="19"/>
-          <w:highlight w:val="white"/>
-        </w:rPr>
-        <w:t>eq</w:t>
-      </w:r>
-      <w:proofErr w:type="spellEnd"/>
-      <w:r>
-        <w:rPr>
-          <w:rFonts w:ascii="Consolas" w:hAnsi="Consolas" w:cs="Consolas"/>
-          <w:color w:val="000000"/>
-          <w:sz w:val="19"/>
-          <w:szCs w:val="19"/>
-          <w:highlight w:val="white"/>
-        </w:rPr>
-        <w:t xml:space="preserve"> </w:t>
-      </w:r>
-      <w:r>
-        <w:rPr>
-          <w:rFonts w:ascii="Consolas" w:hAnsi="Consolas" w:cs="Consolas"/>
-          <w:color w:val="A31515"/>
-          <w:sz w:val="19"/>
-          <w:szCs w:val="19"/>
-          <w:highlight w:val="white"/>
-        </w:rPr>
-        <w:t>'2</w:t>
-      </w:r>
-      <w:r>
-        <w:rPr>
-          <w:rFonts w:ascii="Consolas" w:hAnsi="Consolas" w:cs="Consolas"/>
-          <w:color w:val="A31515"/>
-          <w:sz w:val="19"/>
-          <w:szCs w:val="19"/>
-          <w:highlight w:val="white"/>
-        </w:rPr>
-        <w:t>5</w:t>
-      </w:r>
-      <w:r>
-        <w:rPr>
-          <w:rFonts w:ascii="Consolas" w:hAnsi="Consolas" w:cs="Consolas"/>
-          <w:color w:val="A31515"/>
-          <w:sz w:val="19"/>
-          <w:szCs w:val="19"/>
-          <w:highlight w:val="white"/>
-        </w:rPr>
-        <w:t>.1.1.</w:t>
-      </w:r>
-      <w:r>
-        <w:rPr>
-          <w:rFonts w:ascii="Consolas" w:hAnsi="Consolas" w:cs="Consolas"/>
-          <w:color w:val="A31515"/>
-          <w:sz w:val="19"/>
-          <w:szCs w:val="19"/>
-          <w:highlight w:val="white"/>
-        </w:rPr>
-        <w:t>4</w:t>
-      </w:r>
-      <w:r>
-        <w:rPr>
-          <w:rFonts w:ascii="Consolas" w:hAnsi="Consolas" w:cs="Consolas"/>
-          <w:color w:val="A31515"/>
-          <w:sz w:val="19"/>
-          <w:szCs w:val="19"/>
-          <w:highlight w:val="white"/>
-        </w:rPr>
-        <w:t>'</w:t>
-      </w:r>
-      <w:r>
-        <w:rPr>
-          <w:rFonts w:ascii="Consolas" w:hAnsi="Consolas" w:cs="Consolas"/>
-          <w:color w:val="000000"/>
-          <w:sz w:val="19"/>
-          <w:szCs w:val="19"/>
-          <w:highlight w:val="white"/>
-        </w:rPr>
-        <w:t xml:space="preserve"> }</w:t>
-      </w:r>
-    </w:p>
-    <w:bookmarkEnd w:id="0"/>
+        <w:t>FromCandidateConfig</w:t>
+      </w:r>
+      <w:proofErr w:type="spellEnd"/>
+    </w:p>
+    <w:p/>
     <w:p/>
     <w:p/>
     <w:p/>

</xml_diff>

<commit_message>
Added Help for Remove-PANOSAddress
</commit_message>
<xml_diff>
--- a/PANOSPs/Help/PANOS PS Module Help.docx
+++ b/PANOSPs/Help/PANOS PS Module Help.docx
@@ -326,9 +326,18 @@
           <w:sz w:val="18"/>
           <w:szCs w:val="18"/>
         </w:rPr>
-        <w:t>ConvertTo-SecureString</w:t>
-      </w:r>
-      <w:proofErr w:type="spellEnd"/>
+        <w:t>ConvertTo</w:t>
+      </w:r>
+      <w:proofErr w:type="spellEnd"/>
+      <w:r>
+        <w:rPr>
+          <w:rFonts w:ascii="Lucida Console" w:hAnsi="Lucida Console" w:cs="Lucida Console"/>
+          <w:color w:val="0000FF"/>
+          <w:sz w:val="18"/>
+          <w:szCs w:val="18"/>
+        </w:rPr>
+        <w:t>-SecureString</w:t>
+      </w:r>
       <w:r>
         <w:rPr>
           <w:rFonts w:ascii="Lucida Console" w:hAnsi="Lucida Console" w:cs="Lucida Console"/>
@@ -464,19 +473,8 @@
           <w:sz w:val="18"/>
           <w:szCs w:val="18"/>
         </w:rPr>
-        <w:t>New-</w:t>
-      </w:r>
-      <w:proofErr w:type="spellStart"/>
-      <w:r>
-        <w:rPr>
-          <w:rFonts w:ascii="Lucida Console" w:hAnsi="Lucida Console" w:cs="Lucida Console"/>
-          <w:color w:val="0000FF"/>
-          <w:sz w:val="18"/>
-          <w:szCs w:val="18"/>
-        </w:rPr>
-        <w:t>PANOSConnection</w:t>
-      </w:r>
-      <w:proofErr w:type="spellEnd"/>
+        <w:t>New-PANOSConnection</w:t>
+      </w:r>
       <w:r>
         <w:rPr>
           <w:rFonts w:ascii="Lucida Console" w:hAnsi="Lucida Console" w:cs="Lucida Console"/>
@@ -645,19 +643,8 @@
           <w:sz w:val="18"/>
           <w:szCs w:val="18"/>
         </w:rPr>
-        <w:t>Get-</w:t>
-      </w:r>
-      <w:proofErr w:type="spellStart"/>
-      <w:r>
-        <w:rPr>
-          <w:rFonts w:ascii="Lucida Console" w:hAnsi="Lucida Console" w:cs="Lucida Console"/>
-          <w:color w:val="0000FF"/>
-          <w:sz w:val="18"/>
-          <w:szCs w:val="18"/>
-        </w:rPr>
-        <w:t>PANOSAddress</w:t>
-      </w:r>
-      <w:proofErr w:type="spellEnd"/>
+        <w:t>Get-PANOSAddress</w:t>
+      </w:r>
       <w:r>
         <w:rPr>
           <w:rFonts w:ascii="Lucida Console" w:hAnsi="Lucida Console" w:cs="Lucida Console"/>
@@ -811,15 +798,7 @@
       </w:r>
       <w:proofErr w:type="spellEnd"/>
       <w:r>
-        <w:t xml:space="preserve"> </w:t>
-      </w:r>
-      <w:proofErr w:type="spellStart"/>
-      <w:r>
-        <w:t>Cmdlet</w:t>
-      </w:r>
-      <w:proofErr w:type="spellEnd"/>
-      <w:r>
-        <w:t xml:space="preserve"> which </w:t>
+        <w:t xml:space="preserve"> Cmdlet which </w:t>
       </w:r>
       <w:r>
         <w:t>de-serializes</w:t>
@@ -859,9 +838,18 @@
           <w:szCs w:val="18"/>
         </w:rPr>
         <w:lastRenderedPageBreak/>
-        <w:t>ConvertTo-SecureString</w:t>
-      </w:r>
-      <w:proofErr w:type="spellEnd"/>
+        <w:t>ConvertTo</w:t>
+      </w:r>
+      <w:proofErr w:type="spellEnd"/>
+      <w:r>
+        <w:rPr>
+          <w:rFonts w:ascii="Lucida Console" w:hAnsi="Lucida Console" w:cs="Lucida Console"/>
+          <w:color w:val="0000FF"/>
+          <w:sz w:val="18"/>
+          <w:szCs w:val="18"/>
+        </w:rPr>
+        <w:t>-SecureString</w:t>
+      </w:r>
       <w:r>
         <w:rPr>
           <w:rFonts w:ascii="Lucida Console" w:hAnsi="Lucida Console" w:cs="Lucida Console"/>
@@ -1050,19 +1038,8 @@
           <w:sz w:val="18"/>
           <w:szCs w:val="18"/>
         </w:rPr>
-        <w:t>New-</w:t>
-      </w:r>
-      <w:proofErr w:type="spellStart"/>
-      <w:r>
-        <w:rPr>
-          <w:rFonts w:ascii="Lucida Console" w:hAnsi="Lucida Console" w:cs="Lucida Console"/>
-          <w:color w:val="0000FF"/>
-          <w:sz w:val="18"/>
-          <w:szCs w:val="18"/>
-        </w:rPr>
-        <w:t>PANOSConnection</w:t>
-      </w:r>
-      <w:proofErr w:type="spellEnd"/>
+        <w:t>New-PANOSConnection</w:t>
+      </w:r>
       <w:r>
         <w:rPr>
           <w:rFonts w:ascii="Lucida Console" w:hAnsi="Lucida Console" w:cs="Lucida Console"/>
@@ -1292,19 +1269,8 @@
           <w:sz w:val="18"/>
           <w:szCs w:val="18"/>
         </w:rPr>
-        <w:t>Get-</w:t>
-      </w:r>
-      <w:proofErr w:type="spellStart"/>
-      <w:r>
-        <w:rPr>
-          <w:rFonts w:ascii="Lucida Console" w:hAnsi="Lucida Console" w:cs="Lucida Console"/>
-          <w:color w:val="0000FF"/>
-          <w:sz w:val="18"/>
-          <w:szCs w:val="18"/>
-        </w:rPr>
-        <w:t>PANOSAddress</w:t>
-      </w:r>
-      <w:proofErr w:type="spellEnd"/>
+        <w:t>Get-PANOSAddress</w:t>
+      </w:r>
       <w:r>
         <w:rPr>
           <w:rFonts w:ascii="Lucida Console" w:hAnsi="Lucida Console" w:cs="Lucida Console"/>
@@ -1923,19 +1889,8 @@
           <w:sz w:val="18"/>
           <w:szCs w:val="18"/>
         </w:rPr>
-        <w:t>New-</w:t>
-      </w:r>
-      <w:proofErr w:type="spellStart"/>
-      <w:r>
-        <w:rPr>
-          <w:rFonts w:ascii="Lucida Console" w:hAnsi="Lucida Console" w:cs="Lucida Console"/>
-          <w:color w:val="0000FF"/>
-          <w:sz w:val="18"/>
-          <w:szCs w:val="18"/>
-        </w:rPr>
-        <w:t>PANOSConnection</w:t>
-      </w:r>
-      <w:proofErr w:type="spellEnd"/>
+        <w:t>New-PANOSConnection</w:t>
+      </w:r>
       <w:r>
         <w:rPr>
           <w:rFonts w:ascii="Lucida Console" w:hAnsi="Lucida Console" w:cs="Lucida Console"/>
@@ -2632,19 +2587,8 @@
           <w:sz w:val="18"/>
           <w:szCs w:val="18"/>
         </w:rPr>
-        <w:t>New-</w:t>
-      </w:r>
-      <w:proofErr w:type="spellStart"/>
-      <w:r>
-        <w:rPr>
-          <w:rFonts w:ascii="Lucida Console" w:hAnsi="Lucida Console" w:cs="Lucida Console"/>
-          <w:color w:val="0000FF"/>
-          <w:sz w:val="18"/>
-          <w:szCs w:val="18"/>
-        </w:rPr>
-        <w:t>PANOSConnection</w:t>
-      </w:r>
-      <w:proofErr w:type="spellEnd"/>
+        <w:t>New-PANOSConnection</w:t>
+      </w:r>
       <w:r>
         <w:rPr>
           <w:rFonts w:ascii="Lucida Console" w:hAnsi="Lucida Console" w:cs="Lucida Console"/>
@@ -3558,19 +3502,8 @@
           <w:sz w:val="18"/>
           <w:szCs w:val="18"/>
         </w:rPr>
-        <w:t>New-</w:t>
-      </w:r>
-      <w:proofErr w:type="spellStart"/>
-      <w:r>
-        <w:rPr>
-          <w:rFonts w:ascii="Lucida Console" w:hAnsi="Lucida Console" w:cs="Lucida Console"/>
-          <w:color w:val="0000FF"/>
-          <w:sz w:val="18"/>
-          <w:szCs w:val="18"/>
-        </w:rPr>
-        <w:t>PANOSConnection</w:t>
-      </w:r>
-      <w:proofErr w:type="spellEnd"/>
+        <w:t>New-PANOSConnection</w:t>
+      </w:r>
       <w:r>
         <w:rPr>
           <w:rFonts w:ascii="Lucida Console" w:hAnsi="Lucida Console" w:cs="Lucida Console"/>
@@ -3797,19 +3730,8 @@
           <w:sz w:val="18"/>
           <w:szCs w:val="18"/>
         </w:rPr>
-        <w:t>New-</w:t>
-      </w:r>
-      <w:proofErr w:type="spellStart"/>
-      <w:r>
-        <w:rPr>
-          <w:rFonts w:ascii="Lucida Console" w:hAnsi="Lucida Console" w:cs="Lucida Console"/>
-          <w:color w:val="0000FF"/>
-          <w:sz w:val="18"/>
-          <w:szCs w:val="18"/>
-        </w:rPr>
-        <w:t>PANOSConnection</w:t>
-      </w:r>
-      <w:proofErr w:type="spellEnd"/>
+        <w:t>New-PANOSConnection</w:t>
+      </w:r>
       <w:r>
         <w:rPr>
           <w:rFonts w:ascii="Lucida Console" w:hAnsi="Lucida Console" w:cs="Lucida Console"/>
@@ -4801,19 +4723,8 @@
           <w:sz w:val="18"/>
           <w:szCs w:val="18"/>
         </w:rPr>
-        <w:t>New-</w:t>
-      </w:r>
-      <w:proofErr w:type="spellStart"/>
-      <w:r>
-        <w:rPr>
-          <w:rFonts w:ascii="Lucida Console" w:hAnsi="Lucida Console" w:cs="Lucida Console"/>
-          <w:color w:val="0000FF"/>
-          <w:sz w:val="18"/>
-          <w:szCs w:val="18"/>
-        </w:rPr>
-        <w:t>PANOSConnection</w:t>
-      </w:r>
-      <w:proofErr w:type="spellEnd"/>
+        <w:t>New-PANOSConnection</w:t>
+      </w:r>
       <w:r>
         <w:rPr>
           <w:rFonts w:ascii="Lucida Console" w:hAnsi="Lucida Console" w:cs="Lucida Console"/>
@@ -5007,19 +4918,8 @@
           <w:sz w:val="18"/>
           <w:szCs w:val="18"/>
         </w:rPr>
-        <w:t>Get-</w:t>
-      </w:r>
-      <w:proofErr w:type="spellStart"/>
-      <w:r>
-        <w:rPr>
-          <w:rFonts w:ascii="Lucida Console" w:hAnsi="Lucida Console" w:cs="Lucida Console"/>
-          <w:color w:val="0000FF"/>
-          <w:sz w:val="18"/>
-          <w:szCs w:val="18"/>
-        </w:rPr>
-        <w:t>PANOSAddress</w:t>
-      </w:r>
-      <w:proofErr w:type="spellEnd"/>
+        <w:t>Get-PANOSAddress</w:t>
+      </w:r>
       <w:r>
         <w:rPr>
           <w:rFonts w:ascii="Lucida Console" w:hAnsi="Lucida Console" w:cs="Lucida Console"/>
@@ -5174,19 +5074,8 @@
           <w:sz w:val="18"/>
           <w:szCs w:val="18"/>
         </w:rPr>
-        <w:t>New-</w:t>
-      </w:r>
-      <w:proofErr w:type="spellStart"/>
-      <w:r>
-        <w:rPr>
-          <w:rFonts w:ascii="Lucida Console" w:hAnsi="Lucida Console" w:cs="Lucida Console"/>
-          <w:color w:val="0000FF"/>
-          <w:sz w:val="18"/>
-          <w:szCs w:val="18"/>
-        </w:rPr>
-        <w:t>PANOSConnection</w:t>
-      </w:r>
-      <w:proofErr w:type="spellEnd"/>
+        <w:t>New-PANOSConnection</w:t>
+      </w:r>
       <w:r>
         <w:rPr>
           <w:rFonts w:ascii="Lucida Console" w:hAnsi="Lucida Console" w:cs="Lucida Console"/>
@@ -5579,19 +5468,8 @@
           <w:sz w:val="18"/>
           <w:szCs w:val="18"/>
         </w:rPr>
-        <w:t>New-</w:t>
-      </w:r>
-      <w:proofErr w:type="spellStart"/>
-      <w:r>
-        <w:rPr>
-          <w:rFonts w:ascii="Lucida Console" w:hAnsi="Lucida Console" w:cs="Lucida Console"/>
-          <w:color w:val="0000FF"/>
-          <w:sz w:val="18"/>
-          <w:szCs w:val="18"/>
-        </w:rPr>
-        <w:t>PANOSConnection</w:t>
-      </w:r>
-      <w:proofErr w:type="spellEnd"/>
+        <w:t>New-PANOSConnection</w:t>
+      </w:r>
       <w:r>
         <w:rPr>
           <w:rFonts w:ascii="Lucida Console" w:hAnsi="Lucida Console" w:cs="Lucida Console"/>
@@ -6035,19 +5913,8 @@
           <w:sz w:val="18"/>
           <w:szCs w:val="18"/>
         </w:rPr>
-        <w:t>Get-</w:t>
-      </w:r>
-      <w:proofErr w:type="spellStart"/>
-      <w:r>
-        <w:rPr>
-          <w:rFonts w:ascii="Lucida Console" w:hAnsi="Lucida Console" w:cs="Lucida Console"/>
-          <w:color w:val="0000FF"/>
-          <w:sz w:val="18"/>
-          <w:szCs w:val="18"/>
-        </w:rPr>
-        <w:t>PANOSAddress</w:t>
-      </w:r>
-      <w:proofErr w:type="spellEnd"/>
+        <w:t>Get-PANOSAddress</w:t>
+      </w:r>
       <w:r>
         <w:rPr>
           <w:rFonts w:ascii="Lucida Console" w:hAnsi="Lucida Console" w:cs="Lucida Console"/>
@@ -6290,19 +6157,8 @@
           <w:sz w:val="18"/>
           <w:szCs w:val="18"/>
         </w:rPr>
-        <w:t>New-</w:t>
-      </w:r>
-      <w:proofErr w:type="spellStart"/>
-      <w:r>
-        <w:rPr>
-          <w:rFonts w:ascii="Lucida Console" w:hAnsi="Lucida Console" w:cs="Lucida Console"/>
-          <w:color w:val="0000FF"/>
-          <w:sz w:val="18"/>
-          <w:szCs w:val="18"/>
-        </w:rPr>
-        <w:t>PANOSConnection</w:t>
-      </w:r>
-      <w:proofErr w:type="spellEnd"/>
+        <w:t>New-PANOSConnection</w:t>
+      </w:r>
       <w:r>
         <w:rPr>
           <w:rFonts w:ascii="Lucida Console" w:hAnsi="Lucida Console" w:cs="Lucida Console"/>
@@ -6588,13 +6444,8 @@
         <w:pStyle w:val="Heading1"/>
       </w:pPr>
       <w:r>
-        <w:t>Add-</w:t>
-      </w:r>
-      <w:proofErr w:type="spellStart"/>
-      <w:r>
-        <w:t>PANOSAddress</w:t>
-      </w:r>
-      <w:proofErr w:type="spellEnd"/>
+        <w:t>Add-PANOSAddress</w:t>
+      </w:r>
     </w:p>
     <w:p>
       <w:pPr>
@@ -6606,13 +6457,7 @@
     </w:p>
     <w:p>
       <w:r>
-        <w:t xml:space="preserve">Adds new </w:t>
-      </w:r>
-      <w:r>
-        <w:t xml:space="preserve">Address objects </w:t>
-      </w:r>
-      <w:r>
-        <w:t xml:space="preserve">to the Candidate </w:t>
+        <w:t xml:space="preserve">Adds new Address objects to the Candidate </w:t>
       </w:r>
       <w:proofErr w:type="spellStart"/>
       <w:r>
@@ -6658,15 +6503,7 @@
           </w:tcPr>
           <w:p>
             <w:r>
-              <w:t>Object that represents a connection to PANOS firewall, see New-</w:t>
-            </w:r>
-            <w:proofErr w:type="spellStart"/>
-            <w:r>
-              <w:t>PANOSConnection</w:t>
-            </w:r>
-            <w:proofErr w:type="spellEnd"/>
-            <w:r>
-              <w:t xml:space="preserve"> help for details</w:t>
+              <w:t>Object that represents a connection to PANOS firewall, see New-PANOSConnection help for details</w:t>
             </w:r>
           </w:p>
         </w:tc>
@@ -7570,7 +7407,6 @@
       </w:r>
     </w:p>
     <w:p>
-      <w:bookmarkStart w:id="0" w:name="_GoBack"/>
       <w:r>
         <w:t xml:space="preserve">These commands create a new Address object and then retrieve the newly created object from the Candidate </w:t>
       </w:r>
@@ -7591,7 +7427,6 @@
         <w:t xml:space="preserve"> switch to pass the newly created object to the pipeline.</w:t>
       </w:r>
     </w:p>
-    <w:bookmarkEnd w:id="0"/>
     <w:p>
       <w:pPr>
         <w:rPr>
@@ -7930,7 +7765,994 @@
     </w:p>
     <w:p/>
     <w:p/>
+    <w:p>
+      <w:pPr>
+        <w:pStyle w:val="Heading1"/>
+      </w:pPr>
+      <w:r>
+        <w:t>Remove-PANOSAddress</w:t>
+      </w:r>
+    </w:p>
     <w:p/>
+    <w:p>
+      <w:pPr>
+        <w:pStyle w:val="Heading2"/>
+      </w:pPr>
+      <w:r>
+        <w:t>Synopsis</w:t>
+      </w:r>
+    </w:p>
+    <w:p>
+      <w:r>
+        <w:t>Removes</w:t>
+      </w:r>
+      <w:r>
+        <w:t xml:space="preserve"> Address objects</w:t>
+      </w:r>
+      <w:r>
+        <w:t>.</w:t>
+      </w:r>
+    </w:p>
+    <w:p>
+      <w:pPr>
+        <w:pStyle w:val="Heading2"/>
+      </w:pPr>
+      <w:r>
+        <w:t>Parameters</w:t>
+      </w:r>
+    </w:p>
+    <w:tbl>
+      <w:tblPr>
+        <w:tblStyle w:val="TableGrid"/>
+        <w:tblW w:w="0" w:type="auto"/>
+        <w:tblLook w:val="04A0" w:firstRow="1" w:lastRow="0" w:firstColumn="1" w:lastColumn="0" w:noHBand="0" w:noVBand="1"/>
+      </w:tblPr>
+      <w:tblGrid>
+        <w:gridCol w:w="2335"/>
+        <w:gridCol w:w="7015"/>
+      </w:tblGrid>
+      <w:tr>
+        <w:tc>
+          <w:tcPr>
+            <w:tcW w:w="2335" w:type="dxa"/>
+          </w:tcPr>
+          <w:p>
+            <w:r>
+              <w:t>Connection</w:t>
+            </w:r>
+          </w:p>
+        </w:tc>
+        <w:tc>
+          <w:tcPr>
+            <w:tcW w:w="7015" w:type="dxa"/>
+          </w:tcPr>
+          <w:p>
+            <w:r>
+              <w:t>Object that represents a connection to PANOS firewall, see New-PANOSConnection help for details</w:t>
+            </w:r>
+          </w:p>
+        </w:tc>
+      </w:tr>
+      <w:tr>
+        <w:tc>
+          <w:tcPr>
+            <w:tcW w:w="2335" w:type="dxa"/>
+          </w:tcPr>
+          <w:p>
+            <w:r>
+              <w:t>Name</w:t>
+            </w:r>
+          </w:p>
+        </w:tc>
+        <w:tc>
+          <w:tcPr>
+            <w:tcW w:w="7015" w:type="dxa"/>
+          </w:tcPr>
+          <w:p>
+            <w:r>
+              <w:t xml:space="preserve">Name </w:t>
+            </w:r>
+            <w:r>
+              <w:t>of the Address object to remove.</w:t>
+            </w:r>
+          </w:p>
+        </w:tc>
+      </w:tr>
+      <w:tr>
+        <w:tc>
+          <w:tcPr>
+            <w:tcW w:w="2335" w:type="dxa"/>
+          </w:tcPr>
+          <w:p>
+            <w:proofErr w:type="spellStart"/>
+            <w:r>
+              <w:t>PanosAddress</w:t>
+            </w:r>
+            <w:proofErr w:type="spellEnd"/>
+          </w:p>
+        </w:tc>
+        <w:tc>
+          <w:tcPr>
+            <w:tcW w:w="7015" w:type="dxa"/>
+          </w:tcPr>
+          <w:p>
+            <w:r>
+              <w:t xml:space="preserve">An object of type </w:t>
+            </w:r>
+            <w:proofErr w:type="spellStart"/>
+            <w:r>
+              <w:t>PANOS.AddressObject</w:t>
+            </w:r>
+            <w:proofErr w:type="spellEnd"/>
+            <w:r>
+              <w:t xml:space="preserve">. Typically, this parameter is used when accepting an Address object from the Pipeline, where the previous command returns </w:t>
+            </w:r>
+            <w:proofErr w:type="spellStart"/>
+            <w:proofErr w:type="gramStart"/>
+            <w:r>
+              <w:t>PANOS.AddressObject</w:t>
+            </w:r>
+            <w:proofErr w:type="spellEnd"/>
+            <w:r>
+              <w:t xml:space="preserve">  (</w:t>
+            </w:r>
+            <w:proofErr w:type="gramEnd"/>
+            <w:r>
+              <w:t>ex. Get-PANOSAddress).</w:t>
+            </w:r>
+          </w:p>
+        </w:tc>
+      </w:tr>
+    </w:tbl>
+    <w:p/>
+    <w:p>
+      <w:pPr>
+        <w:pStyle w:val="Heading2"/>
+      </w:pPr>
+      <w:r>
+        <w:t>Examples</w:t>
+      </w:r>
+    </w:p>
+    <w:p>
+      <w:pPr>
+        <w:pStyle w:val="Heading3"/>
+      </w:pPr>
+      <w:r>
+        <w:t>Example 1</w:t>
+      </w:r>
+    </w:p>
+    <w:p>
+      <w:r>
+        <w:t>These commands remove an Address object identified by name.</w:t>
+      </w:r>
+    </w:p>
+    <w:p>
+      <w:pPr>
+        <w:rPr>
+          <w:rFonts w:ascii="Consolas" w:hAnsi="Consolas" w:cs="Consolas"/>
+          <w:color w:val="000000"/>
+          <w:sz w:val="19"/>
+          <w:szCs w:val="19"/>
+        </w:rPr>
+      </w:pPr>
+      <w:r>
+        <w:rPr>
+          <w:rFonts w:ascii="Consolas" w:hAnsi="Consolas" w:cs="Consolas"/>
+          <w:color w:val="000000"/>
+          <w:sz w:val="19"/>
+          <w:szCs w:val="19"/>
+          <w:highlight w:val="white"/>
+        </w:rPr>
+        <w:t xml:space="preserve">$connection = </w:t>
+      </w:r>
+      <w:r>
+        <w:rPr>
+          <w:rFonts w:ascii="Consolas" w:hAnsi="Consolas" w:cs="Consolas"/>
+          <w:color w:val="2B91AF"/>
+          <w:sz w:val="19"/>
+          <w:szCs w:val="19"/>
+          <w:highlight w:val="white"/>
+        </w:rPr>
+        <w:t>New-PANOSConnection</w:t>
+      </w:r>
+      <w:r>
+        <w:rPr>
+          <w:rFonts w:ascii="Consolas" w:hAnsi="Consolas" w:cs="Consolas"/>
+          <w:color w:val="000000"/>
+          <w:sz w:val="19"/>
+          <w:szCs w:val="19"/>
+          <w:highlight w:val="white"/>
+        </w:rPr>
+        <w:t xml:space="preserve"> -</w:t>
+      </w:r>
+      <w:proofErr w:type="spellStart"/>
+      <w:r>
+        <w:rPr>
+          <w:rFonts w:ascii="Consolas" w:hAnsi="Consolas" w:cs="Consolas"/>
+          <w:color w:val="000000"/>
+          <w:sz w:val="19"/>
+          <w:szCs w:val="19"/>
+          <w:highlight w:val="white"/>
+        </w:rPr>
+        <w:t>HostName</w:t>
+      </w:r>
+      <w:proofErr w:type="spellEnd"/>
+      <w:r>
+        <w:rPr>
+          <w:rFonts w:ascii="Consolas" w:hAnsi="Consolas" w:cs="Consolas"/>
+          <w:color w:val="000000"/>
+          <w:sz w:val="19"/>
+          <w:szCs w:val="19"/>
+          <w:highlight w:val="white"/>
+        </w:rPr>
+        <w:t xml:space="preserve"> </w:t>
+      </w:r>
+      <w:r>
+        <w:rPr>
+          <w:rFonts w:ascii="Consolas" w:hAnsi="Consolas" w:cs="Consolas"/>
+          <w:color w:val="A31515"/>
+          <w:sz w:val="19"/>
+          <w:szCs w:val="19"/>
+          <w:highlight w:val="white"/>
+        </w:rPr>
+        <w:t>'pa</w:t>
+      </w:r>
+      <w:r>
+        <w:rPr>
+          <w:rFonts w:ascii="Consolas" w:hAnsi="Consolas" w:cs="Consolas"/>
+          <w:color w:val="A31515"/>
+          <w:sz w:val="19"/>
+          <w:szCs w:val="19"/>
+          <w:highlight w:val="white"/>
+        </w:rPr>
+        <w:t>.</w:t>
+      </w:r>
+      <w:r>
+        <w:rPr>
+          <w:rFonts w:ascii="Consolas" w:hAnsi="Consolas" w:cs="Consolas"/>
+          <w:color w:val="A31515"/>
+          <w:sz w:val="19"/>
+          <w:szCs w:val="19"/>
+          <w:highlight w:val="white"/>
+        </w:rPr>
+        <w:t>corp.com'</w:t>
+      </w:r>
+      <w:r>
+        <w:rPr>
+          <w:rFonts w:ascii="Consolas" w:hAnsi="Consolas" w:cs="Consolas"/>
+          <w:color w:val="000000"/>
+          <w:sz w:val="19"/>
+          <w:szCs w:val="19"/>
+          <w:highlight w:val="white"/>
+        </w:rPr>
+        <w:t xml:space="preserve"> -</w:t>
+      </w:r>
+      <w:proofErr w:type="spellStart"/>
+      <w:r>
+        <w:rPr>
+          <w:rFonts w:ascii="Consolas" w:hAnsi="Consolas" w:cs="Consolas"/>
+          <w:color w:val="000000"/>
+          <w:sz w:val="19"/>
+          <w:szCs w:val="19"/>
+          <w:highlight w:val="white"/>
+        </w:rPr>
+        <w:t>Vsys</w:t>
+      </w:r>
+      <w:proofErr w:type="spellEnd"/>
+      <w:r>
+        <w:rPr>
+          <w:rFonts w:ascii="Consolas" w:hAnsi="Consolas" w:cs="Consolas"/>
+          <w:color w:val="000000"/>
+          <w:sz w:val="19"/>
+          <w:szCs w:val="19"/>
+          <w:highlight w:val="white"/>
+        </w:rPr>
+        <w:t xml:space="preserve"> </w:t>
+      </w:r>
+      <w:r>
+        <w:rPr>
+          <w:rFonts w:ascii="Consolas" w:hAnsi="Consolas" w:cs="Consolas"/>
+          <w:color w:val="A31515"/>
+          <w:sz w:val="19"/>
+          <w:szCs w:val="19"/>
+          <w:highlight w:val="white"/>
+        </w:rPr>
+        <w:t>'vsys1'</w:t>
+      </w:r>
+      <w:r>
+        <w:rPr>
+          <w:rFonts w:ascii="Consolas" w:hAnsi="Consolas" w:cs="Consolas"/>
+          <w:color w:val="000000"/>
+          <w:sz w:val="19"/>
+          <w:szCs w:val="19"/>
+          <w:highlight w:val="white"/>
+        </w:rPr>
+        <w:t xml:space="preserve"> -</w:t>
+      </w:r>
+      <w:proofErr w:type="spellStart"/>
+      <w:r>
+        <w:rPr>
+          <w:rFonts w:ascii="Consolas" w:hAnsi="Consolas" w:cs="Consolas"/>
+          <w:color w:val="000000"/>
+          <w:sz w:val="19"/>
+          <w:szCs w:val="19"/>
+          <w:highlight w:val="white"/>
+        </w:rPr>
+        <w:t>AccessToken</w:t>
+      </w:r>
+      <w:proofErr w:type="spellEnd"/>
+      <w:r>
+        <w:rPr>
+          <w:rFonts w:ascii="Consolas" w:hAnsi="Consolas" w:cs="Consolas"/>
+          <w:color w:val="000000"/>
+          <w:sz w:val="19"/>
+          <w:szCs w:val="19"/>
+          <w:highlight w:val="white"/>
+        </w:rPr>
+        <w:t xml:space="preserve"> (</w:t>
+      </w:r>
+      <w:r>
+        <w:rPr>
+          <w:rFonts w:ascii="Consolas" w:hAnsi="Consolas" w:cs="Consolas"/>
+          <w:color w:val="2B91AF"/>
+          <w:sz w:val="19"/>
+          <w:szCs w:val="19"/>
+          <w:highlight w:val="white"/>
+        </w:rPr>
+        <w:t>Import-</w:t>
+      </w:r>
+      <w:proofErr w:type="spellStart"/>
+      <w:r>
+        <w:rPr>
+          <w:rFonts w:ascii="Consolas" w:hAnsi="Consolas" w:cs="Consolas"/>
+          <w:color w:val="2B91AF"/>
+          <w:sz w:val="19"/>
+          <w:szCs w:val="19"/>
+          <w:highlight w:val="white"/>
+        </w:rPr>
+        <w:t>CliXml</w:t>
+      </w:r>
+      <w:proofErr w:type="spellEnd"/>
+      <w:r>
+        <w:rPr>
+          <w:rFonts w:ascii="Consolas" w:hAnsi="Consolas" w:cs="Consolas"/>
+          <w:color w:val="000000"/>
+          <w:sz w:val="19"/>
+          <w:szCs w:val="19"/>
+          <w:highlight w:val="white"/>
+        </w:rPr>
+        <w:t xml:space="preserve"> c:\PSScripts\panosAccessToken)</w:t>
+      </w:r>
+    </w:p>
+    <w:p>
+      <w:r>
+        <w:rPr>
+          <w:rFonts w:ascii="Consolas" w:hAnsi="Consolas" w:cs="Consolas"/>
+          <w:color w:val="2B91AF"/>
+          <w:sz w:val="19"/>
+          <w:szCs w:val="19"/>
+          <w:highlight w:val="white"/>
+        </w:rPr>
+        <w:t>Remove-PANOSAddress</w:t>
+      </w:r>
+      <w:r>
+        <w:rPr>
+          <w:rFonts w:ascii="Consolas" w:hAnsi="Consolas" w:cs="Consolas"/>
+          <w:color w:val="000000"/>
+          <w:sz w:val="19"/>
+          <w:szCs w:val="19"/>
+          <w:highlight w:val="white"/>
+        </w:rPr>
+        <w:t xml:space="preserve"> -Connection $connection -Name </w:t>
+      </w:r>
+      <w:r>
+        <w:rPr>
+          <w:rFonts w:ascii="Consolas" w:hAnsi="Consolas" w:cs="Consolas"/>
+          <w:color w:val="000000"/>
+          <w:sz w:val="19"/>
+          <w:szCs w:val="19"/>
+        </w:rPr>
+        <w:t>web12</w:t>
+      </w:r>
+    </w:p>
+    <w:p>
+      <w:pPr>
+        <w:pStyle w:val="Heading3"/>
+      </w:pPr>
+      <w:r>
+        <w:lastRenderedPageBreak/>
+        <w:t>Example 2</w:t>
+      </w:r>
+    </w:p>
+    <w:p>
+      <w:r>
+        <w:t xml:space="preserve">These commands remove an Address object which was initially retrieved via the Get-PANOSAddress Cmdlet and then passed via the pipeline to the </w:t>
+      </w:r>
+      <w:proofErr w:type="spellStart"/>
+      <w:r>
+        <w:t>PanosAddress</w:t>
+      </w:r>
+      <w:proofErr w:type="spellEnd"/>
+      <w:r>
+        <w:t xml:space="preserve"> parameter of the Remove-PANOSAddress.</w:t>
+      </w:r>
+    </w:p>
+    <w:p>
+      <w:pPr>
+        <w:rPr>
+          <w:rFonts w:ascii="Consolas" w:hAnsi="Consolas" w:cs="Consolas"/>
+          <w:color w:val="000000"/>
+          <w:sz w:val="19"/>
+          <w:szCs w:val="19"/>
+        </w:rPr>
+      </w:pPr>
+      <w:r>
+        <w:rPr>
+          <w:rFonts w:ascii="Consolas" w:hAnsi="Consolas" w:cs="Consolas"/>
+          <w:color w:val="000000"/>
+          <w:sz w:val="19"/>
+          <w:szCs w:val="19"/>
+          <w:highlight w:val="white"/>
+        </w:rPr>
+        <w:t xml:space="preserve">$connection = </w:t>
+      </w:r>
+      <w:r>
+        <w:rPr>
+          <w:rFonts w:ascii="Consolas" w:hAnsi="Consolas" w:cs="Consolas"/>
+          <w:color w:val="2B91AF"/>
+          <w:sz w:val="19"/>
+          <w:szCs w:val="19"/>
+          <w:highlight w:val="white"/>
+        </w:rPr>
+        <w:t>New-PANOSConnection</w:t>
+      </w:r>
+      <w:r>
+        <w:rPr>
+          <w:rFonts w:ascii="Consolas" w:hAnsi="Consolas" w:cs="Consolas"/>
+          <w:color w:val="000000"/>
+          <w:sz w:val="19"/>
+          <w:szCs w:val="19"/>
+          <w:highlight w:val="white"/>
+        </w:rPr>
+        <w:t xml:space="preserve"> -</w:t>
+      </w:r>
+      <w:proofErr w:type="spellStart"/>
+      <w:r>
+        <w:rPr>
+          <w:rFonts w:ascii="Consolas" w:hAnsi="Consolas" w:cs="Consolas"/>
+          <w:color w:val="000000"/>
+          <w:sz w:val="19"/>
+          <w:szCs w:val="19"/>
+          <w:highlight w:val="white"/>
+        </w:rPr>
+        <w:t>HostName</w:t>
+      </w:r>
+      <w:proofErr w:type="spellEnd"/>
+      <w:r>
+        <w:rPr>
+          <w:rFonts w:ascii="Consolas" w:hAnsi="Consolas" w:cs="Consolas"/>
+          <w:color w:val="000000"/>
+          <w:sz w:val="19"/>
+          <w:szCs w:val="19"/>
+          <w:highlight w:val="white"/>
+        </w:rPr>
+        <w:t xml:space="preserve"> </w:t>
+      </w:r>
+      <w:r>
+        <w:rPr>
+          <w:rFonts w:ascii="Consolas" w:hAnsi="Consolas" w:cs="Consolas"/>
+          <w:color w:val="A31515"/>
+          <w:sz w:val="19"/>
+          <w:szCs w:val="19"/>
+          <w:highlight w:val="white"/>
+        </w:rPr>
+        <w:t>'pa.corp.com'</w:t>
+      </w:r>
+      <w:r>
+        <w:rPr>
+          <w:rFonts w:ascii="Consolas" w:hAnsi="Consolas" w:cs="Consolas"/>
+          <w:color w:val="000000"/>
+          <w:sz w:val="19"/>
+          <w:szCs w:val="19"/>
+          <w:highlight w:val="white"/>
+        </w:rPr>
+        <w:t xml:space="preserve"> -</w:t>
+      </w:r>
+      <w:proofErr w:type="spellStart"/>
+      <w:r>
+        <w:rPr>
+          <w:rFonts w:ascii="Consolas" w:hAnsi="Consolas" w:cs="Consolas"/>
+          <w:color w:val="000000"/>
+          <w:sz w:val="19"/>
+          <w:szCs w:val="19"/>
+          <w:highlight w:val="white"/>
+        </w:rPr>
+        <w:t>Vsys</w:t>
+      </w:r>
+      <w:proofErr w:type="spellEnd"/>
+      <w:r>
+        <w:rPr>
+          <w:rFonts w:ascii="Consolas" w:hAnsi="Consolas" w:cs="Consolas"/>
+          <w:color w:val="000000"/>
+          <w:sz w:val="19"/>
+          <w:szCs w:val="19"/>
+          <w:highlight w:val="white"/>
+        </w:rPr>
+        <w:t xml:space="preserve"> </w:t>
+      </w:r>
+      <w:r>
+        <w:rPr>
+          <w:rFonts w:ascii="Consolas" w:hAnsi="Consolas" w:cs="Consolas"/>
+          <w:color w:val="A31515"/>
+          <w:sz w:val="19"/>
+          <w:szCs w:val="19"/>
+          <w:highlight w:val="white"/>
+        </w:rPr>
+        <w:t>'vsys1'</w:t>
+      </w:r>
+      <w:r>
+        <w:rPr>
+          <w:rFonts w:ascii="Consolas" w:hAnsi="Consolas" w:cs="Consolas"/>
+          <w:color w:val="000000"/>
+          <w:sz w:val="19"/>
+          <w:szCs w:val="19"/>
+          <w:highlight w:val="white"/>
+        </w:rPr>
+        <w:t xml:space="preserve"> -</w:t>
+      </w:r>
+      <w:proofErr w:type="spellStart"/>
+      <w:r>
+        <w:rPr>
+          <w:rFonts w:ascii="Consolas" w:hAnsi="Consolas" w:cs="Consolas"/>
+          <w:color w:val="000000"/>
+          <w:sz w:val="19"/>
+          <w:szCs w:val="19"/>
+          <w:highlight w:val="white"/>
+        </w:rPr>
+        <w:t>AccessToken</w:t>
+      </w:r>
+      <w:proofErr w:type="spellEnd"/>
+      <w:r>
+        <w:rPr>
+          <w:rFonts w:ascii="Consolas" w:hAnsi="Consolas" w:cs="Consolas"/>
+          <w:color w:val="000000"/>
+          <w:sz w:val="19"/>
+          <w:szCs w:val="19"/>
+          <w:highlight w:val="white"/>
+        </w:rPr>
+        <w:t xml:space="preserve"> (</w:t>
+      </w:r>
+      <w:r>
+        <w:rPr>
+          <w:rFonts w:ascii="Consolas" w:hAnsi="Consolas" w:cs="Consolas"/>
+          <w:color w:val="2B91AF"/>
+          <w:sz w:val="19"/>
+          <w:szCs w:val="19"/>
+          <w:highlight w:val="white"/>
+        </w:rPr>
+        <w:t>Import-</w:t>
+      </w:r>
+      <w:proofErr w:type="spellStart"/>
+      <w:r>
+        <w:rPr>
+          <w:rFonts w:ascii="Consolas" w:hAnsi="Consolas" w:cs="Consolas"/>
+          <w:color w:val="2B91AF"/>
+          <w:sz w:val="19"/>
+          <w:szCs w:val="19"/>
+          <w:highlight w:val="white"/>
+        </w:rPr>
+        <w:t>CliXml</w:t>
+      </w:r>
+      <w:proofErr w:type="spellEnd"/>
+      <w:r>
+        <w:rPr>
+          <w:rFonts w:ascii="Consolas" w:hAnsi="Consolas" w:cs="Consolas"/>
+          <w:color w:val="000000"/>
+          <w:sz w:val="19"/>
+          <w:szCs w:val="19"/>
+          <w:highlight w:val="white"/>
+        </w:rPr>
+        <w:t xml:space="preserve"> c:\PSScripts\panosAccessToken)</w:t>
+      </w:r>
+    </w:p>
+    <w:p>
+      <w:r>
+        <w:rPr>
+          <w:rFonts w:ascii="Consolas" w:hAnsi="Consolas" w:cs="Consolas"/>
+          <w:color w:val="2B91AF"/>
+          <w:sz w:val="19"/>
+          <w:szCs w:val="19"/>
+          <w:highlight w:val="white"/>
+        </w:rPr>
+        <w:t>Get-PANOSAddress</w:t>
+      </w:r>
+      <w:r>
+        <w:rPr>
+          <w:rFonts w:ascii="Consolas" w:hAnsi="Consolas" w:cs="Consolas"/>
+          <w:color w:val="000000"/>
+          <w:sz w:val="19"/>
+          <w:szCs w:val="19"/>
+          <w:highlight w:val="white"/>
+        </w:rPr>
+        <w:t xml:space="preserve"> -Connection $connection -Name </w:t>
+      </w:r>
+      <w:r>
+        <w:rPr>
+          <w:rFonts w:ascii="Consolas" w:hAnsi="Consolas" w:cs="Consolas"/>
+          <w:color w:val="000000"/>
+          <w:sz w:val="19"/>
+          <w:szCs w:val="19"/>
+          <w:highlight w:val="white"/>
+        </w:rPr>
+        <w:t>web12</w:t>
+      </w:r>
+      <w:r>
+        <w:rPr>
+          <w:rFonts w:ascii="Consolas" w:hAnsi="Consolas" w:cs="Consolas"/>
+          <w:color w:val="000000"/>
+          <w:sz w:val="19"/>
+          <w:szCs w:val="19"/>
+          <w:highlight w:val="white"/>
+        </w:rPr>
+        <w:t xml:space="preserve"> | </w:t>
+      </w:r>
+      <w:r>
+        <w:rPr>
+          <w:rFonts w:ascii="Consolas" w:hAnsi="Consolas" w:cs="Consolas"/>
+          <w:color w:val="2B91AF"/>
+          <w:sz w:val="19"/>
+          <w:szCs w:val="19"/>
+          <w:highlight w:val="white"/>
+        </w:rPr>
+        <w:t>Remove-PANOSAddress</w:t>
+      </w:r>
+      <w:r>
+        <w:rPr>
+          <w:rFonts w:ascii="Consolas" w:hAnsi="Consolas" w:cs="Consolas"/>
+          <w:color w:val="000000"/>
+          <w:sz w:val="19"/>
+          <w:szCs w:val="19"/>
+          <w:highlight w:val="white"/>
+        </w:rPr>
+        <w:t xml:space="preserve"> -Connection $connection</w:t>
+      </w:r>
+    </w:p>
+    <w:p>
+      <w:pPr>
+        <w:pStyle w:val="Heading3"/>
+      </w:pPr>
+      <w:r>
+        <w:t>Example 3</w:t>
+      </w:r>
+    </w:p>
+    <w:p>
+      <w:r>
+        <w:t>These commands remove all A</w:t>
+      </w:r>
+      <w:r>
+        <w:t>ddress objects which contain a specific IP address. The first command in the pipeline retrieves all addresses, then the Where-Object Cmdlet filters-out all addresses that do not contain the supplied IP address. Finally, the matched addresses are passed to the Remove-PANOSAddress for removal.</w:t>
+      </w:r>
+      <w:bookmarkStart w:id="0" w:name="_GoBack"/>
+      <w:bookmarkEnd w:id="0"/>
+    </w:p>
+    <w:p>
+      <w:r>
+        <w:rPr>
+          <w:rFonts w:ascii="Consolas" w:hAnsi="Consolas" w:cs="Consolas"/>
+          <w:color w:val="000000"/>
+          <w:sz w:val="19"/>
+          <w:szCs w:val="19"/>
+          <w:highlight w:val="white"/>
+        </w:rPr>
+        <w:t xml:space="preserve">$connection = </w:t>
+      </w:r>
+      <w:r>
+        <w:rPr>
+          <w:rFonts w:ascii="Consolas" w:hAnsi="Consolas" w:cs="Consolas"/>
+          <w:color w:val="2B91AF"/>
+          <w:sz w:val="19"/>
+          <w:szCs w:val="19"/>
+          <w:highlight w:val="white"/>
+        </w:rPr>
+        <w:t>New-PANOSConnection</w:t>
+      </w:r>
+      <w:r>
+        <w:rPr>
+          <w:rFonts w:ascii="Consolas" w:hAnsi="Consolas" w:cs="Consolas"/>
+          <w:color w:val="000000"/>
+          <w:sz w:val="19"/>
+          <w:szCs w:val="19"/>
+          <w:highlight w:val="white"/>
+        </w:rPr>
+        <w:t xml:space="preserve"> -</w:t>
+      </w:r>
+      <w:proofErr w:type="spellStart"/>
+      <w:r>
+        <w:rPr>
+          <w:rFonts w:ascii="Consolas" w:hAnsi="Consolas" w:cs="Consolas"/>
+          <w:color w:val="000000"/>
+          <w:sz w:val="19"/>
+          <w:szCs w:val="19"/>
+          <w:highlight w:val="white"/>
+        </w:rPr>
+        <w:t>HostName</w:t>
+      </w:r>
+      <w:proofErr w:type="spellEnd"/>
+      <w:r>
+        <w:rPr>
+          <w:rFonts w:ascii="Consolas" w:hAnsi="Consolas" w:cs="Consolas"/>
+          <w:color w:val="000000"/>
+          <w:sz w:val="19"/>
+          <w:szCs w:val="19"/>
+          <w:highlight w:val="white"/>
+        </w:rPr>
+        <w:t xml:space="preserve"> </w:t>
+      </w:r>
+      <w:r>
+        <w:rPr>
+          <w:rFonts w:ascii="Consolas" w:hAnsi="Consolas" w:cs="Consolas"/>
+          <w:color w:val="A31515"/>
+          <w:sz w:val="19"/>
+          <w:szCs w:val="19"/>
+          <w:highlight w:val="white"/>
+        </w:rPr>
+        <w:t>'pa.corp.com'</w:t>
+      </w:r>
+      <w:r>
+        <w:rPr>
+          <w:rFonts w:ascii="Consolas" w:hAnsi="Consolas" w:cs="Consolas"/>
+          <w:color w:val="000000"/>
+          <w:sz w:val="19"/>
+          <w:szCs w:val="19"/>
+          <w:highlight w:val="white"/>
+        </w:rPr>
+        <w:t xml:space="preserve"> -</w:t>
+      </w:r>
+      <w:proofErr w:type="spellStart"/>
+      <w:r>
+        <w:rPr>
+          <w:rFonts w:ascii="Consolas" w:hAnsi="Consolas" w:cs="Consolas"/>
+          <w:color w:val="000000"/>
+          <w:sz w:val="19"/>
+          <w:szCs w:val="19"/>
+          <w:highlight w:val="white"/>
+        </w:rPr>
+        <w:t>Vsys</w:t>
+      </w:r>
+      <w:proofErr w:type="spellEnd"/>
+      <w:r>
+        <w:rPr>
+          <w:rFonts w:ascii="Consolas" w:hAnsi="Consolas" w:cs="Consolas"/>
+          <w:color w:val="000000"/>
+          <w:sz w:val="19"/>
+          <w:szCs w:val="19"/>
+          <w:highlight w:val="white"/>
+        </w:rPr>
+        <w:t xml:space="preserve"> </w:t>
+      </w:r>
+      <w:r>
+        <w:rPr>
+          <w:rFonts w:ascii="Consolas" w:hAnsi="Consolas" w:cs="Consolas"/>
+          <w:color w:val="A31515"/>
+          <w:sz w:val="19"/>
+          <w:szCs w:val="19"/>
+          <w:highlight w:val="white"/>
+        </w:rPr>
+        <w:t>'vsys1'</w:t>
+      </w:r>
+      <w:r>
+        <w:rPr>
+          <w:rFonts w:ascii="Consolas" w:hAnsi="Consolas" w:cs="Consolas"/>
+          <w:color w:val="000000"/>
+          <w:sz w:val="19"/>
+          <w:szCs w:val="19"/>
+          <w:highlight w:val="white"/>
+        </w:rPr>
+        <w:t xml:space="preserve"> -</w:t>
+      </w:r>
+      <w:proofErr w:type="spellStart"/>
+      <w:r>
+        <w:rPr>
+          <w:rFonts w:ascii="Consolas" w:hAnsi="Consolas" w:cs="Consolas"/>
+          <w:color w:val="000000"/>
+          <w:sz w:val="19"/>
+          <w:szCs w:val="19"/>
+          <w:highlight w:val="white"/>
+        </w:rPr>
+        <w:t>AccessToken</w:t>
+      </w:r>
+      <w:proofErr w:type="spellEnd"/>
+      <w:r>
+        <w:rPr>
+          <w:rFonts w:ascii="Consolas" w:hAnsi="Consolas" w:cs="Consolas"/>
+          <w:color w:val="000000"/>
+          <w:sz w:val="19"/>
+          <w:szCs w:val="19"/>
+          <w:highlight w:val="white"/>
+        </w:rPr>
+        <w:t xml:space="preserve"> (</w:t>
+      </w:r>
+      <w:r>
+        <w:rPr>
+          <w:rFonts w:ascii="Consolas" w:hAnsi="Consolas" w:cs="Consolas"/>
+          <w:color w:val="2B91AF"/>
+          <w:sz w:val="19"/>
+          <w:szCs w:val="19"/>
+          <w:highlight w:val="white"/>
+        </w:rPr>
+        <w:t>Import-</w:t>
+      </w:r>
+      <w:proofErr w:type="spellStart"/>
+      <w:r>
+        <w:rPr>
+          <w:rFonts w:ascii="Consolas" w:hAnsi="Consolas" w:cs="Consolas"/>
+          <w:color w:val="2B91AF"/>
+          <w:sz w:val="19"/>
+          <w:szCs w:val="19"/>
+          <w:highlight w:val="white"/>
+        </w:rPr>
+        <w:t>CliXml</w:t>
+      </w:r>
+      <w:proofErr w:type="spellEnd"/>
+      <w:r>
+        <w:rPr>
+          <w:rFonts w:ascii="Consolas" w:hAnsi="Consolas" w:cs="Consolas"/>
+          <w:color w:val="000000"/>
+          <w:sz w:val="19"/>
+          <w:szCs w:val="19"/>
+          <w:highlight w:val="white"/>
+        </w:rPr>
+        <w:t xml:space="preserve"> c:\PSScripts\panosAccessToken)</w:t>
+      </w:r>
+    </w:p>
+    <w:p>
+      <w:r>
+        <w:rPr>
+          <w:rFonts w:ascii="Consolas" w:hAnsi="Consolas" w:cs="Consolas"/>
+          <w:color w:val="2B91AF"/>
+          <w:sz w:val="19"/>
+          <w:szCs w:val="19"/>
+          <w:highlight w:val="white"/>
+        </w:rPr>
+        <w:t>Get-PANOSAddress</w:t>
+      </w:r>
+      <w:r>
+        <w:rPr>
+          <w:rFonts w:ascii="Consolas" w:hAnsi="Consolas" w:cs="Consolas"/>
+          <w:color w:val="000000"/>
+          <w:sz w:val="19"/>
+          <w:szCs w:val="19"/>
+          <w:highlight w:val="white"/>
+        </w:rPr>
+        <w:t xml:space="preserve"> -Connection $connection -</w:t>
+      </w:r>
+      <w:proofErr w:type="spellStart"/>
+      <w:r>
+        <w:rPr>
+          <w:rFonts w:ascii="Consolas" w:hAnsi="Consolas" w:cs="Consolas"/>
+          <w:color w:val="000000"/>
+          <w:sz w:val="19"/>
+          <w:szCs w:val="19"/>
+          <w:highlight w:val="white"/>
+        </w:rPr>
+        <w:t>FromCandidateConfig</w:t>
+      </w:r>
+      <w:proofErr w:type="spellEnd"/>
+      <w:r>
+        <w:rPr>
+          <w:rFonts w:ascii="Consolas" w:hAnsi="Consolas" w:cs="Consolas"/>
+          <w:color w:val="000000"/>
+          <w:sz w:val="19"/>
+          <w:szCs w:val="19"/>
+          <w:highlight w:val="white"/>
+        </w:rPr>
+        <w:t xml:space="preserve"> | </w:t>
+      </w:r>
+      <w:r>
+        <w:rPr>
+          <w:rFonts w:ascii="Consolas" w:hAnsi="Consolas" w:cs="Consolas"/>
+          <w:color w:val="2B91AF"/>
+          <w:sz w:val="19"/>
+          <w:szCs w:val="19"/>
+          <w:highlight w:val="white"/>
+        </w:rPr>
+        <w:t>where</w:t>
+      </w:r>
+      <w:r>
+        <w:rPr>
+          <w:rFonts w:ascii="Consolas" w:hAnsi="Consolas" w:cs="Consolas"/>
+          <w:color w:val="000000"/>
+          <w:sz w:val="19"/>
+          <w:szCs w:val="19"/>
+          <w:highlight w:val="white"/>
+        </w:rPr>
+        <w:t xml:space="preserve"> </w:t>
+      </w:r>
+      <w:proofErr w:type="gramStart"/>
+      <w:r>
+        <w:rPr>
+          <w:rFonts w:ascii="Consolas" w:hAnsi="Consolas" w:cs="Consolas"/>
+          <w:color w:val="000000"/>
+          <w:sz w:val="19"/>
+          <w:szCs w:val="19"/>
+          <w:highlight w:val="white"/>
+        </w:rPr>
+        <w:t>{ $</w:t>
+      </w:r>
+      <w:proofErr w:type="gramEnd"/>
+      <w:r>
+        <w:rPr>
+          <w:rFonts w:ascii="Consolas" w:hAnsi="Consolas" w:cs="Consolas"/>
+          <w:color w:val="000000"/>
+          <w:sz w:val="19"/>
+          <w:szCs w:val="19"/>
+          <w:highlight w:val="white"/>
+        </w:rPr>
+        <w:t>_.Address -</w:t>
+      </w:r>
+      <w:proofErr w:type="spellStart"/>
+      <w:r>
+        <w:rPr>
+          <w:rFonts w:ascii="Consolas" w:hAnsi="Consolas" w:cs="Consolas"/>
+          <w:color w:val="000000"/>
+          <w:sz w:val="19"/>
+          <w:szCs w:val="19"/>
+          <w:highlight w:val="white"/>
+        </w:rPr>
+        <w:t>eq</w:t>
+      </w:r>
+      <w:proofErr w:type="spellEnd"/>
+      <w:r>
+        <w:rPr>
+          <w:rFonts w:ascii="Consolas" w:hAnsi="Consolas" w:cs="Consolas"/>
+          <w:color w:val="000000"/>
+          <w:sz w:val="19"/>
+          <w:szCs w:val="19"/>
+          <w:highlight w:val="white"/>
+        </w:rPr>
+        <w:t xml:space="preserve"> </w:t>
+      </w:r>
+      <w:r>
+        <w:rPr>
+          <w:rFonts w:ascii="Consolas" w:hAnsi="Consolas" w:cs="Consolas"/>
+          <w:color w:val="A31515"/>
+          <w:sz w:val="19"/>
+          <w:szCs w:val="19"/>
+          <w:highlight w:val="white"/>
+        </w:rPr>
+        <w:t>'10.160.49.218'</w:t>
+      </w:r>
+      <w:r>
+        <w:rPr>
+          <w:rFonts w:ascii="Consolas" w:hAnsi="Consolas" w:cs="Consolas"/>
+          <w:color w:val="000000"/>
+          <w:sz w:val="19"/>
+          <w:szCs w:val="19"/>
+          <w:highlight w:val="white"/>
+        </w:rPr>
+        <w:t xml:space="preserve"> } | </w:t>
+      </w:r>
+      <w:r>
+        <w:rPr>
+          <w:rFonts w:ascii="Consolas" w:hAnsi="Consolas" w:cs="Consolas"/>
+          <w:color w:val="2B91AF"/>
+          <w:sz w:val="19"/>
+          <w:szCs w:val="19"/>
+          <w:highlight w:val="white"/>
+        </w:rPr>
+        <w:t>Remove-PANOSAddress</w:t>
+      </w:r>
+      <w:r>
+        <w:rPr>
+          <w:rFonts w:ascii="Consolas" w:hAnsi="Consolas" w:cs="Consolas"/>
+          <w:color w:val="000000"/>
+          <w:sz w:val="19"/>
+          <w:szCs w:val="19"/>
+          <w:highlight w:val="white"/>
+        </w:rPr>
+        <w:t xml:space="preserve"> -Connection $connection</w:t>
+      </w:r>
+    </w:p>
     <w:p/>
     <w:sectPr>
       <w:pgSz w:w="12240" w:h="15840"/>

</xml_diff>